<commit_message>
Changed ascender height from 1360 to 1427. Updated FONTLOG.
</commit_message>
<xml_diff>
--- a/documentation/Mingzat-typesample.docx
+++ b/documentation/Mingzat-typesample.docx
@@ -6,8 +6,6 @@
       <w:pPr>
         <w:pStyle w:val="Title"/>
       </w:pPr>
-      <w:bookmarkStart w:id="0" w:name="_GoBack"/>
-      <w:bookmarkEnd w:id="0"/>
       <w:r>
         <w:t>Mingzat Type Sample</w:t>
       </w:r>
@@ -30,7 +28,19 @@
         <w:rPr>
           <w:lang w:val="en-US"/>
         </w:rPr>
-        <w:t xml:space="preserve">  ! " # $ % &amp; ' ( ) * + , - . / 0 1 2 3 4 5 6 7 8 9 : ; &lt; = &gt; ? @ A B C D E F 0047 H I J K L M N O P Q R S T U V W X Y Z [ \ ] ^ _ ` a b c d e f g h i j k l m n o p q r s t u v w x y z { | } ~ </w:t>
+        <w:t xml:space="preserve">  ! " # $ % &amp; ' ( ) * + , - . / 0 1 2 3 4 5 6 7 8 9 : ; &lt; = &gt; ? @ A B C D E F </w:t>
+      </w:r>
+      <w:r>
+        <w:rPr>
+          <w:lang w:val="en-US"/>
+        </w:rPr>
+        <w:t>G</w:t>
+      </w:r>
+      <w:r>
+        <w:rPr>
+          <w:lang w:val="en-US"/>
+        </w:rPr>
+        <w:t xml:space="preserve"> H I J K L M N O P Q R S T U V W X Y Z [ \ ] ^ _ ` a b c d e f g h i j k l m n o p q r s t u v w x y z { | } ~ </w:t>
       </w:r>
     </w:p>
     <w:p>
@@ -44575,43 +44585,43 @@
         <w:t xml:space="preserve">ᰶ </w:t>
       </w:r>
       <w:r>
+        <w:t>ᰃᰤᰧᰵ</w:t>
+      </w:r>
+      <w:r>
+        <w:t xml:space="preserve">ᰶ </w:t>
+      </w:r>
+      <w:r>
+        <w:t>ᰄᰤᰧᰵ</w:t>
+      </w:r>
+      <w:r>
+        <w:t xml:space="preserve">ᰶ </w:t>
+      </w:r>
+      <w:r>
+        <w:t>ᰅᰤᰧᰵ</w:t>
+      </w:r>
+      <w:r>
+        <w:t xml:space="preserve">ᰶ </w:t>
+      </w:r>
+      <w:r>
+        <w:t>ᰊᰤᰧᰵ</w:t>
+      </w:r>
+      <w:r>
+        <w:t xml:space="preserve">ᰶ </w:t>
+      </w:r>
+      <w:r>
+        <w:t>ᰋᰤᰧᰵ</w:t>
+      </w:r>
+      <w:r>
+        <w:t xml:space="preserve">ᰶ </w:t>
+      </w:r>
+      <w:r>
+        <w:t>ᰌᰤᰧᰵ</w:t>
+      </w:r>
+      <w:r>
+        <w:t xml:space="preserve">ᰶ </w:t>
+      </w:r>
+      <w:r>
         <w:lastRenderedPageBreak/>
-        <w:t>ᰃᰤᰧᰵ</w:t>
-      </w:r>
-      <w:r>
-        <w:t xml:space="preserve">ᰶ </w:t>
-      </w:r>
-      <w:r>
-        <w:t>ᰄᰤᰧᰵ</w:t>
-      </w:r>
-      <w:r>
-        <w:t xml:space="preserve">ᰶ </w:t>
-      </w:r>
-      <w:r>
-        <w:t>ᰅᰤᰧᰵ</w:t>
-      </w:r>
-      <w:r>
-        <w:t xml:space="preserve">ᰶ </w:t>
-      </w:r>
-      <w:r>
-        <w:t>ᰊᰤᰧᰵ</w:t>
-      </w:r>
-      <w:r>
-        <w:t xml:space="preserve">ᰶ </w:t>
-      </w:r>
-      <w:r>
-        <w:t>ᰋᰤᰧᰵ</w:t>
-      </w:r>
-      <w:r>
-        <w:t xml:space="preserve">ᰶ </w:t>
-      </w:r>
-      <w:r>
-        <w:t>ᰌᰤᰧᰵ</w:t>
-      </w:r>
-      <w:r>
-        <w:t xml:space="preserve">ᰶ </w:t>
-      </w:r>
-      <w:r>
         <w:t>ᰎᰤᰧᰵ</w:t>
       </w:r>
       <w:r>
@@ -45080,14 +45090,41 @@
         <w:rPr>
           <w:lang w:eastAsia="am-ET"/>
         </w:rPr>
-        <w:t xml:space="preserve">᰿᱁᰿ ᰂᰦᰮᰛᰧᰶᰕᰩ ᰂᰦᰮᰛᰧᰶ ᰣᰦᰜᰬᰮᰌᰨ ᰌᰧᰜᰬ ᰣᰧᰵᰶ ᰿᱂᰿ ᰂᰦᰮᰛᰧᰶ ᰣᰦᰍᰩᰮ ᰂᰦᰮᰛᰧᰶᰕᰩ ᰣᰦᰍᰩᰮ ᰿᱃᰿ ᰠᰛᰩᰵ ᰀᰦᰚᰫ ᰀᰤᰩᰵᰠᰦ ᰣᰦᰛᰧᰵᰶ ᰀᰦᰳᰉᰬᰳ ᰜᰧᰀᰦ ᰜᰬ ᰣᰧᰵᰶᰌᰨᰮ ᰗᰪᰮᰓᰦ ᰿᱄᰿ ᰡᰫ ᰣᰦᰛᰧᰵᰶ ᰜᰧᰰᰶᰡᰬᰳ ᰃᰩ ᰣᰦᰍᰩᰮ ᰿᱅᰿ ᰀᰦᰚᰫᰠᰦ ᰀᰤᰩᰵᰠᰦ ᰡᰬᰙᰫᰮᰛᰬ ᰠᰜᰨᰮ ᰅᰫᰰᰌᰬᰳᰓᰦᰮ ᰿᱆᰿ ᰀᰦᰚᰫᰠᰦ ᰀᰤᰩᰵ ᰡᰬᰙᰫᰮ ᰠᰜᰨᰮ ᰕᰦᰳᰡᰴ ᰣᰦᰍᰪᰮᰠᰴᰌᰨ ᰗᰪᰮ ᰕᰋᰨᰰ ᰿᱇᰿ ᰗᰪᰮ ᰕᰃᰦᰳ ᰣᰦᰀᰶ ᰣᰦᰜᰩᰵ ᰀᰦᰚᰫᰌᰨ ᰙᰫᰭᰀᰦ ᰿᱈᰿ ᰣᰨᰜᰨᰮ ᰃᰴᰍᰬ ᰣᰦᰜᰩᰵ ᰣᰦᰍᰩᰮᰌᰨ ᰚᰶ ᰕ ᰿᱉᰿ ᰀ᰷ᰥᰫᰕᰦᰳᰀᰦ ᰜᰬ ᰀᰦᰚᰫ ᰠᰪᰭᰉᰧᰮᰶᰀᰦᰳ ᰀᰦᰚᰫ ᰀᰤᰩᰵᰠᰦ ᰃᰪᰰᰛᰬᰮ ᰜᰧᰭᰶᰓᰦᰰ ᰀ᰷ᰥᰫᰳᰕᰦᰳᰀᰦ ᰿᱁᱀᰿ ᰅᰫᰰ ᰣᰦᰍᰩᰮ ᰣᰨᰜᰨᰮ ᰃᰴᰍᰬ ᰿᱁᱁᰿ ᰠᰋᰦ ᰜᰧᰭᰶᰡᰴ ᰿᱁᱂᰿ ᰘᰶᰀᰊᰧᰀᰦ ᰜᰧᰭᰶᰃᰦᰳ ᰡᰨᰜᰤᰩᰭ ᰿᱁᱃᰿ ᰃᰨ ᰜᰫᰭᰝᰥᰩᰵᰛᰬ ᰜᰫᰵᰡᰨ ᰜᰤᰩᰭᰣᰦᰮ ᰿᱁᱄᰿ ᰘᰶᰀᰊᰧᰀᰦᰌᰨ ᰋᰨᰀᰦ ᰿᱁᱅᰿ ᰅᰫᰰ ᰿᱁᱆᰿ ᰀᰦᰚᰫ ᰛᰩᰵᰀᰪᰱᰠᰴᰛᰬᰮ ᰠᰜᰨᰮ ᰕᰦᰳᰡᰴ ᰿᱁᱇᰿ ᰃᰨᰜᰦ ᰡᰫᰜᰦ ᰜᰧᰰᰶ ᰕᰂᰪᰰ ᰕᰚᰰᰶ ᰣᰦᰍᰩᰮ ᰿᱁᱈᰿ ᰋᰦᰯ ᰜᰫᰵᰊᰦᰲᰡᰴ ᰠᰦ ᰠᰪᰵᰀᰦᰳᰠᰦ ᰜᰦ ᰕᰉᰧᰰᰶ ᰿᱁᱉᰿ ᰜᰧᰰᰀᰨᰌᰨ ᰣᰦᰍᰩᰮ ᰣᰦᰍᰩᰮ ᰛᰩᰵᰀᰪᰱᰠᰦ ᰟᰧᰌᰨ ᰕᰉᰧᰰᰶ ᰜᰤᰩᰭ ᰿᱂᱀᰿ ᰟᰧ ᰡᰫᰕᰦᰳᰍᰬ ᰕᰉᰧᰰᰶ ᰀᰦᰚᰫ ᰛᰤᰩᰳᰀᰪᰱ ᰕᰦᰃᰰ ᰀᰦᰚᰫᰠᰦ ᰎᰍᰨ ᰉᰧᰶ ᰿᱂᱁᰿ ᰎᰍᰨᰠᰦ ᰣᰦᰓᰥᰤᰦᰵᰛᰬ ᰡᰫ ᰅᰫᰰᰎᰫ ᰀᰠᰪᰮᰍᰪ ᰣᰨᰛᰬ ᰕᰚᰰᰶ ᰿᱂᱂᰿ ᰝᰩ ᰃᰬᰓᰫᰣᰦᰇᰫᰭᰶ ᰋᰤᰦᰭ ᰕᰋᰨᰍᰬ ᰿᱂᱃᰿ ᰃᰨ ᰋᰤᰦᰭ ᰕᰋᰨᰍᰬ ᰿᱂᱄᰿ ᰃᰬᰓᰫᰣᰦᰇᰭᰶᰠᰦ ᰣᰦᰓᰨᰠᰦ ᰣᰦᰓᰥᰤᰦᰵ ᰣᰎᰥᰦᰙᰦᰱ ᰣᰦᰕᰫᰠᰦ ᰣᰦᰡᰬᰭᰕᰧᰳᰶ ᰣᰦᰡᰬᰭᰕᰧᰳᰶᰠᰦ ᰊᰃᰥᰧᰀᰪᰱᰛᰬ ᰃᰬᰓᰫᰣᰦᰇᰫᰭ ᰃᰨᰕ ᰿᱂᱅᰿ ᰣᰬ ᰿᱂᱆᰿ ᰝᰩᰍᰪ ᰌᰦᰜᰧᰵᰶ ᰃ᰷ᰥᰧ ᰀᰨᰲᰋᰨ ᰿᱂᱇᰿ ᰃᰨ ᰀᰨᰲ ᰕᰋᰨᰰ ᰣᰦᰍᰩᰮ ᰿᱂᱈᰿ ᰌᰦᰮᰠᰦᰵᰃ᰷ᰥᰧ ᰀᰨᰲᰋᰨ ᰿᱂᱉᰿ ᰃᰨ ᰠᰓᰦᰜᰦ ᰍᰩᰵ ᰕᰦᰋᰰ ᰣᰦᰆᰦ ᰿᱃᱀᰿ ᰀᰦᰚᰫᰌᰨ ᰌᰔᰧᰵ ᰀᰤᰩᰵᰀᰦᰜᰦ ᰃᰬᰓᰫ ᰣᰦᰇᰫᰭ ᰠᰦ ᰃ᰷ᰥᰧ ᰉᰧᰰᰶᰣᰦᰮ ᰿᱃᱁᰿ ᰠᰓᰦᰌᰨ ᰿᱃᱂᰿ ᰠᰃᰩᰲᰀᰦ ᰣᰫᰰᰋᰧᰭᰶ ᰜᰤᰦᰵ ᰿᱃᱃᰿ ᰣᰦᰍᰩᰮ ᰝᰩ ᰀᰨᰲ ᰝᰦᰳᰋᰨ ᰿᱃᱄᰿ ᰃᰨ ᰀᰨᰲ ᰿᱃᱅᰿ ᰃᰨ ᰍᰩᰵ ᰕᰋᰨᰰ ᰣᰨᰓᰦᰜᰦ ᰿᱃᱆᰿ ᰀᰦᰮ ᰀᰨᰲᰡᰴ ᰜᰦᰕᰦᰳ ᰜᰬ ᰝᰩ ᰀᰤᰩᰵᰀᰦ ᰿᱃᱇᰿ ᰣᰦᰜᰩᰵ ᰃᰨ ᰀᰨᰲᰡᰨ ᰣᰦᰍᰩᰮ ᰿᱃᱈᰿ ᰀᰤᰩᰵ ᰀᰤᰩᰵᰀᰦ ᰡᰫ ᰅᰫᰰᰓᰦᰮ ᰀᰦᰮ ᰅᰭᰶ ᰃᰦᰳ ᰀᰦᰚᰫ ᰿᱃᱉᰿ ᰣᰦᰜᰩᰵᰛᰬᰍᰪ ᰃᰨ ᰀᰨᰲᰡᰨ </w:t>
-      </w:r>
-      <w:r>
-        <w:rPr>
+        <w:t xml:space="preserve">᰿᱁᰿ ᰂᰦᰮᰛᰧᰶᰕᰩ ᰂᰦᰮᰛᰧᰶ ᰣᰦᰜᰬᰮᰌᰨ ᰌᰧᰜᰬ ᰣᰧᰵᰶ ᰿᱂᰿ ᰂᰦᰮᰛᰧᰶ ᰣᰦᰍᰩᰮ ᰂᰦᰮᰛᰧᰶᰕᰩ ᰣᰦᰍᰩᰮ ᰿᱃᰿ ᰠᰛᰩᰵ ᰀᰦᰚᰫ ᰀᰤᰩᰵᰠᰦ </w:t>
+      </w:r>
+      <w:r>
+        <w:rPr>
+          <w:color w:val="FF0000"/>
           <w:lang w:eastAsia="am-ET"/>
         </w:rPr>
+        <w:t>ᰣᰦᰛᰧᰵᰶ</w:t>
+      </w:r>
+      <w:r>
+        <w:rPr>
+          <w:lang w:eastAsia="am-ET"/>
+        </w:rPr>
+        <w:t xml:space="preserve"> ᰀᰦᰳᰉᰬᰳ ᰜᰧᰀᰦ ᰜᰬ </w:t>
+      </w:r>
+      <w:bookmarkStart w:id="0" w:name="_GoBack"/>
+      <w:r>
+        <w:rPr>
+          <w:lang w:eastAsia="am-ET"/>
+        </w:rPr>
+        <w:t>ᰣᰧᰵᰶᰌᰨᰮ</w:t>
+      </w:r>
+      <w:bookmarkEnd w:id="0"/>
+      <w:r>
+        <w:rPr>
+          <w:lang w:eastAsia="am-ET"/>
+        </w:rPr>
+        <w:t xml:space="preserve"> ᰗᰪᰮᰓᰦ ᰿᱄᰿ ᰡᰫ ᰣᰦᰛᰧᰵᰶ ᰜᰧᰰᰶᰡᰬᰳ ᰃᰩ ᰣᰦᰍᰩᰮ ᰿᱅᰿ ᰀᰦᰚᰫᰠᰦ ᰀᰤᰩᰵᰠᰦ ᰡᰬᰙᰫᰮᰛᰬ ᰠᰜᰨᰮ ᰅᰫᰰᰌᰬᰳᰓᰦᰮ ᰿᱆᰿ ᰀᰦᰚᰫᰠᰦ ᰀᰤᰩᰵ ᰡᰬᰙᰫᰮ ᰠᰜᰨᰮ ᰕᰦᰳᰡᰴ ᰣᰦᰍᰪᰮᰠᰴᰌᰨ ᰗᰪᰮ ᰕᰋᰨᰰ ᰿᱇᰿ ᰗᰪᰮ ᰕᰃᰦᰳ ᰣᰦᰀᰶ ᰣᰦᰜᰩᰵ ᰀᰦᰚᰫᰌᰨ ᰙᰫᰭᰀᰦ ᰿᱈᰿ ᰣᰨᰜᰨᰮ ᰃᰴᰍᰬ ᰣᰦᰜᰩᰵ ᰣᰦᰍᰩᰮᰌᰨ ᰚᰶ ᰕ ᰿᱉᰿ ᰀ᰷ᰥᰫᰕᰦᰳᰀᰦ ᰜᰬ ᰀᰦᰚᰫ ᰠᰪᰭᰉᰧᰮᰶᰀᰦᰳ ᰀᰦᰚᰫ ᰀᰤᰩᰵᰠᰦ ᰃᰪᰰᰛᰬᰮ ᰜᰧᰭᰶᰓᰦᰰ ᰀ᰷ᰥᰫᰳᰕᰦᰳᰀᰦ ᰿᱁᱀᰿ ᰅᰫᰰ ᰣᰦᰍᰩᰮ ᰣᰨᰜᰨᰮ ᰃᰴᰍᰬ ᰿᱁᱁᰿ ᰠᰋᰦ ᰜᰧᰭᰶᰡᰴ ᰿᱁᱂᰿ ᰘᰶᰀᰊᰧᰀᰦ ᰜᰧᰭᰶᰃᰦᰳ ᰡᰨᰜᰤᰩᰭ ᰿᱁᱃᰿ ᰃᰨ ᰜᰫᰭᰝᰥᰩᰵᰛᰬ ᰜᰫᰵᰡᰨ ᰜᰤᰩᰭᰣᰦᰮ ᰿᱁᱄᰿ ᰘᰶᰀᰊᰧᰀᰦᰌᰨ ᰋᰨᰀᰦ ᰿᱁᱅᰿ ᰅᰫᰰ ᰿᱁᱆᰿ ᰀᰦᰚᰫ ᰛᰩᰵᰀᰪᰱᰠᰴᰛᰬᰮ ᰠᰜᰨᰮ ᰕᰦᰳᰡᰴ ᰿᱁᱇᰿ ᰃᰨᰜᰦ ᰡᰫᰜᰦ ᰜᰧᰰᰶ ᰕᰂᰪᰰ ᰕᰚᰰᰶ ᰣᰦᰍᰩᰮ ᰿᱁᱈᰿ ᰋᰦᰯ ᰜᰫᰵᰊᰦᰲᰡᰴ ᰠᰦ ᰠᰪᰵᰀᰦᰳᰠᰦ ᰜᰦ ᰕᰉᰧᰰᰶ ᰿᱁᱉᰿ ᰜᰧᰰᰀᰨᰌᰨ ᰣᰦᰍᰩᰮ ᰣᰦᰍᰩᰮ ᰛᰩᰵᰀᰪᰱᰠᰦ ᰟᰧᰌᰨ ᰕᰉᰧᰰᰶ ᰜᰤᰩᰭ ᰿᱂᱀᰿ ᰟᰧ ᰡᰫᰕᰦᰳᰍᰬ ᰕᰉᰧᰰᰶ ᰀᰦᰚᰫ ᰛᰤᰩᰳᰀᰪᰱ ᰕᰦᰃᰰ ᰀᰦᰚᰫᰠᰦ ᰎᰍᰨ ᰉᰧᰶ ᰿᱂᱁᰿ ᰎᰍᰨᰠᰦ ᰣᰦᰓᰥᰤᰦᰵᰛᰬ ᰡᰫ ᰅᰫᰰᰎᰫ ᰀᰠᰪᰮᰍᰪ ᰣᰨᰛᰬ ᰕᰚᰰᰶ ᰿᱂᱂᰿ ᰝᰩ ᰃᰬᰓᰫᰣᰦᰇᰫᰭᰶ ᰋᰤᰦᰭ ᰕᰋᰨᰍᰬ ᰿᱂᱃᰿ ᰃᰨ ᰋᰤᰦᰭ ᰕᰋᰨᰍᰬ ᰿᱂᱄᰿ ᰃᰬᰓᰫᰣᰦᰇᰭᰶᰠᰦ ᰣᰦᰓᰨᰠᰦ ᰣᰦᰓᰥᰤᰦᰵ ᰣᰎᰥᰦᰙᰦᰱ ᰣᰦᰕᰫᰠᰦ ᰣᰦᰡᰬᰭᰕᰧᰳᰶ ᰣᰦᰡᰬᰭᰕᰧᰳᰶᰠᰦ ᰊᰃᰥᰧᰀᰪᰱᰛᰬ ᰃᰬᰓᰫᰣᰦᰇᰫᰭ ᰃᰨᰕ ᰿᱂᱅᰿ ᰣᰬ ᰿᱂᱆᰿ ᰝᰩᰍᰪ ᰌᰦᰜᰧᰵᰶ ᰃ᰷ᰥᰧ ᰀᰨᰲᰋᰨ ᰿᱂᱇᰿ ᰃᰨ ᰀᰨᰲ ᰕᰋᰨᰰ ᰣᰦᰍᰩᰮ ᰿᱂᱈᰿ ᰌᰦᰮᰠᰦᰵᰃ᰷ᰥᰧ ᰀᰨᰲᰋᰨ ᰿᱂᱉᰿ ᰃᰨ ᰠᰓᰦᰜᰦ ᰍᰩᰵ ᰕᰦᰋᰰ ᰣᰦᰆᰦ ᰿᱃᱀᰿ ᰀᰦᰚᰫᰌᰨ ᰌᰔᰧᰵ ᰀᰤᰩᰵᰀᰦᰜᰦ ᰃᰬᰓᰫ ᰣᰦᰇᰫᰭ ᰠᰦ ᰃ᰷ᰥᰧ ᰉᰧᰰᰶᰣᰦᰮ ᰿᱃᱁᰿ ᰠᰓᰦᰌᰨ ᰿᱃᱂᰿ ᰠᰃᰩᰲᰀᰦ ᰣᰫᰰᰋᰧᰭᰶ ᰜᰤᰦᰵ ᰿᱃᱃᰿ ᰣᰦᰍᰩᰮ ᰝᰩ ᰀᰨᰲ ᰝᰦᰳᰋᰨ ᰿᱃᱄᰿ ᰃᰨ ᰀᰨᰲ ᰿᱃᱅᰿ ᰃᰨ ᰍᰩᰵ ᰕᰋᰨᰰ ᰣᰨᰓᰦᰜᰦ ᰿᱃᱆᰿ ᰀᰦᰮ ᰀᰨᰲᰡᰴ ᰜᰦᰕᰦᰳ ᰜᰬ ᰝᰩ ᰀᰤᰩᰵᰀᰦ ᰿᱃᱇᰿ ᰣᰦᰜᰩᰵ ᰃᰨ ᰀᰨᰲᰡᰨ ᰣᰦᰍᰩᰮ ᰿᱃᱈᰿ ᰀᰤᰩᰵ ᰀᰤᰩᰵᰀᰦ ᰡᰫ ᰅᰫᰰᰓᰦᰮ ᰀᰦᰮ ᰅᰭᰶ ᰃᰦᰳ ᰀᰦᰚᰫ ᰿᱃᱉᰿ ᰣᰦᰜᰩᰵᰛᰬᰍᰪ ᰃᰨ ᰀᰨᰲᰡᰨ ᰣᰦᰍᰩᰮ ᰿᱄᱀᰿ </w:t>
+      </w:r>
+      <w:r>
+        <w:rPr>
+          <w:lang w:eastAsia="am-ET"/>
+        </w:rPr>
         <w:lastRenderedPageBreak/>
-        <w:t>ᰣᰦᰍᰩᰮ ᰿᱄᱀᰿ ᰛᰩᰵᰀᰪᰱᰠᰴ ᰠᰦ ᰀ᰷ᰥᰫᰛᰬ ᰃᰪᰰ ᰆᰦ ᰀᰦᰳᰣᰦᰱ ᰅᰫᰰᰃᰦᰳ ᰿᱄᱁᰿ ᰀᰦᰒᰧᰭᰶᰍᰪ ᰙᰫᰭᰡᰴ ᰀᰦᰒᰧᰭᰶᰍᰪ ᰕᰙᰫᰭᰡᰴ ᰣᰨᰜᰨᰮ ᰠᰦᰭᰆᰧᰵᰶ ᰕᰅᰫᰰ ᰀᰦᰳᰍᰪ ᰣᰦᰋᰨᰵ ᰝᰥᰫᰱ ᰃᰴ ᰃᰪᰰᰍᰪ ᰝᰥᰫᰱ ᰃᰦᰳ ᰿᱄᱂᰿ ᰣᰦᰍᰩᰮ ᰃᰨ ᰕᰂᰪᰰᰡᰨᰜᰤᰩᰭᰣᰦᰮ ᰿᱄᱃᰿ ᰝᰩ ᰕᰂᰪᰰ ᰜᰧᰍᰪ ᰕᰅᰫᰰ ᰿᱄᱄᰿ ᰝᰩ ᰛᰩᰵ ᰚᰦᰵᰍᰬ ᰜᰫᰮᰀᰪᰱ ᰿᱄᱅᰿ ᰃᰨ ᰛᰩᰵ ᰃᰨ ᰛᰩᰵᰀᰪᰱᰌᰨ ᰿᱄᱆᰿ ᰣᰦᰌᰨᰠᰦ ᰀᰫᰕᰧᰵᰶ ᰡᰫ ᰿᱄᱇᰿ ᰀᰠᰪᰠᰦ ᰣᰦᰣᰧᰶᰊᰦᰕᰧᰳᰶ ᰛᰩᰵᰀᰪᰱ ᰿᱄᱈᰿ ᰝᰩ ᰛᰩᰵᰀᰪᰱ ᰡᰫᰕᰦᰳᰍᰬ ᰎᰧ ᰛᰩᰵᰀᰪᰱ ᰕᰃᰨᰰ ᰃᰴ ᰿᱄᱉᰿ ᰣᰦᰍᰩᰮᰠᰦ ᰀᰫᰕᰧᰵᰶ ᰡᰫ ᰃᰩ ᰿᱅᱀᰿ ᰀᰠᰪᰠᰦ ᰣᰩᰵᰕᰧᰳᰶ ᰛᰩᰵᰀᰪᰱ ᰿᱅᱁᰿ ᰣᰦᰍᰩᰮᰠᰦ ᰀᰫᰕᰧᰵᰶ ᰃᰨ ᰠᰛᰩᰵᰌᰨ ᰌᰤᰨᰕ ᰿᱅᱂᰿ ᰝᰩᰍᰪ ᰀᰠᰪᰠᰦ ᰀᰫᰕᰧᰵᰶ ᰠᰛᰩᰵᰌᰨ ᰚᰮᰶᰓᰫ ᰝᰩ ᰣᰦᰆᰦᰜᰦ ᰃᰬᰭ ᰃᰦᰳ ᰛᰩᰵ ᰕᰦᰚᰬᰯ ᰠᰪᰭᰌᰪᰮᰀᰦ ᰿᱅᱃᰿ ᰀᰦᰚᰫ ᰣᰦᰜᰩᰵ ᰣᰦᰜᰨᰮ ᰓᰦᰮᰍᰪ ᰕᰅᰫᰰ ᰿᱅᱄᰿ ᰀᰤᰩᰵᰀᰦ ᰅᰭᰶ ᰃᰦᰳ ᰛᰩᰵᰀᰪᰱᰠᰴ ᰠᰓᰦᰠᰓᰦ ᰗᰩᰮᰣᰦᰮ ᰠᰓᰦ ᰓᰥᰦᰮᰣᰦᰮ ᰿᱅᱅᰿ ᰣᰦᰜᰩᰵ ᰝᰩ ᰃᰨ ᰕᰚᰰᰶ ᰜᰧᰍᰪ ᰕᰜᰧᰰᰶ ᰿᱅᱆᰿ ᰀᰦᰚᰫ ᰀᰨᰲᰍᰪ ᰜᰩᰮᰍᰪ ᰛᰩᰵᰀᰪᰱᰠᰦ ᰠᰦᰭᰗᰪᰮ ᰊᰤᰵᰶᰠᰦ ᰋᰤᰦᰭᰀᰦ ᰣᰦᰕᰫᰠᰦ ᰌᰫᰵᰃᰧᰳᰶ ᰜᰦ ᰗᰪᰮᰀᰦ ᰣᰦᰓᰥᰤᰦᰵ ᰕ ᰀᰤᰩᰯᰍᰬᰀᰦ ᰿᱅᱇᰿ ᰀᰦᰚᰫ ᰛᰩᰵᰀᰪᰱᰛᰬ ᰠᰦᰓᰦᰍᰪ ᰣᰧᰳᰶ ᰿᱅᱈᰿ ᰆᰫᰍᰪ ᰿᱅᱉᰿ ᰝᰩ ᰋᰤᰦᰭᰣᰦᰮ ᰿᱆᱀᰿ ᰣᰨᰛᰬ ᰃᰨ ᰣᰦᰕᰫᰓᰨᰍᰪ ᰀᰦᰮᰀᰦᰮ ᰌᰪᰰᰣᰦᰮᰋᰨᰍᰪ ᰜᰧ ᰕᰦ ᰿᱆᱁᰿ ᰀᰦᰚᰫ ᰛᰩᰵᰀᰪᰱᰠᰦ ᰊᰰᰶᰀᰦ ᰣᰦᰜᰨᰮ ᰙᰫᰭᰍᰪ ᰣᰦᰛᰤᰫᰮ ᰅᰫᰰᰍᰪ ᰿᱆᱂᰿ ᰀᰦᰚᰫ ᰊᰤᰵᰶ ᰃᰪᰰ ᰀᰤᰩᰵᰀᰦ ᰀᰨᰲᰀᰦ ᰿᱆᱃᰿ ᰅᰫᰰ ᰣᰦᰍᰩᰮ ᰀᰨᰲᰀᰦ ᰣᰦᰜᰩᰵ ᰿᰿</w:t>
+        <w:t>ᰛᰩᰵᰀᰪᰱᰠᰴ ᰠᰦ ᰀ᰷ᰥᰫᰛᰬ ᰃᰪᰰ ᰆᰦ ᰀᰦᰳᰣᰦᰱ ᰅᰫᰰᰃᰦᰳ ᰿᱄᱁᰿ ᰀᰦᰒᰧᰭᰶᰍᰪ ᰙᰫᰭᰡᰴ ᰀᰦᰒᰧᰭᰶᰍᰪ ᰕᰙᰫᰭᰡᰴ ᰣᰨᰜᰨᰮ ᰠᰦᰭᰆᰧᰵᰶ ᰕᰅᰫᰰ ᰀᰦᰳᰍᰪ ᰣᰦᰋᰨᰵ ᰝᰥᰫᰱ ᰃᰴ ᰃᰪᰰᰍᰪ ᰝᰥᰫᰱ ᰃᰦᰳ ᰿᱄᱂᰿ ᰣᰦᰍᰩᰮ ᰃᰨ ᰕᰂᰪᰰᰡᰨᰜᰤᰩᰭᰣᰦᰮ ᰿᱄᱃᰿ ᰝᰩ ᰕᰂᰪᰰ ᰜᰧᰍᰪ ᰕᰅᰫᰰ ᰿᱄᱄᰿ ᰝᰩ ᰛᰩᰵ ᰚᰦᰵᰍᰬ ᰜᰫᰮᰀᰪᰱ ᰿᱄᱅᰿ ᰃᰨ ᰛᰩᰵ ᰃᰨ ᰛᰩᰵᰀᰪᰱᰌᰨ ᰿᱄᱆᰿ ᰣᰦᰌᰨᰠᰦ ᰀᰫᰕᰧᰵᰶ ᰡᰫ ᰿᱄᱇᰿ ᰀᰠᰪᰠᰦ ᰣᰦᰣᰧᰶᰊᰦᰕᰧᰳᰶ ᰛᰩᰵᰀᰪᰱ ᰿᱄᱈᰿ ᰝᰩ ᰛᰩᰵᰀᰪᰱ ᰡᰫᰕᰦᰳᰍᰬ ᰎᰧ ᰛᰩᰵᰀᰪᰱ ᰕᰃᰨᰰ ᰃᰴ ᰿᱄᱉᰿ ᰣᰦᰍᰩᰮᰠᰦ ᰀᰫᰕᰧᰵᰶ ᰡᰫ ᰃᰩ ᰿᱅᱀᰿ ᰀᰠᰪᰠᰦ ᰣᰩᰵᰕᰧᰳᰶ ᰛᰩᰵᰀᰪᰱ ᰿᱅᱁᰿ ᰣᰦᰍᰩᰮᰠᰦ ᰀᰫᰕᰧᰵᰶ ᰃᰨ ᰠᰛᰩᰵᰌᰨ ᰌᰤᰨᰕ ᰿᱅᱂᰿ ᰝᰩᰍᰪ ᰀᰠᰪᰠᰦ ᰀᰫᰕᰧᰵᰶ ᰠᰛᰩᰵᰌᰨ ᰚᰮᰶᰓᰫ ᰝᰩ ᰣᰦᰆᰦᰜᰦ ᰃᰬᰭ ᰃᰦᰳ ᰛᰩᰵ ᰕᰦᰚᰬᰯ ᰠᰪᰭᰌᰪᰮᰀᰦ ᰿᱅᱃᰿ ᰀᰦᰚᰫ ᰣᰦᰜᰩᰵ ᰣᰦᰜᰨᰮ ᰓᰦᰮᰍᰪ ᰕᰅᰫᰰ ᰿᱅᱄᰿ ᰀᰤᰩᰵᰀᰦ ᰅᰭᰶ ᰃᰦᰳ ᰛᰩᰵᰀᰪᰱᰠᰴ ᰠᰓᰦᰠᰓᰦ ᰗᰩᰮᰣᰦᰮ ᰠᰓᰦ ᰓᰥᰦᰮᰣᰦᰮ ᰿᱅᱅᰿ ᰣᰦᰜᰩᰵ ᰝᰩ ᰃᰨ ᰕᰚᰰᰶ ᰜᰧᰍᰪ ᰕᰜᰧᰰᰶ ᰿᱅᱆᰿ ᰀᰦᰚᰫ ᰀᰨᰲᰍᰪ ᰜᰩᰮᰍᰪ ᰛᰩᰵᰀᰪᰱᰠᰦ ᰠᰦᰭᰗᰪᰮ ᰊᰤᰵᰶᰠᰦ ᰋᰤᰦᰭᰀᰦ ᰣᰦᰕᰫᰠᰦ ᰌᰫᰵᰃᰧᰳᰶ ᰜᰦ ᰗᰪᰮᰀᰦ ᰣᰦᰓᰥᰤᰦᰵ ᰕ ᰀᰤᰩᰯᰍᰬᰀᰦ ᰿᱅᱇᰿ ᰀᰦᰚᰫ ᰛᰩᰵᰀᰪᰱᰛᰬ ᰠᰦᰓᰦᰍᰪ ᰣᰧᰳᰶ ᰿᱅᱈᰿ ᰆᰫᰍᰪ ᰿᱅᱉᰿ ᰝᰩ ᰋᰤᰦᰭᰣᰦᰮ ᰿᱆᱀᰿ ᰣᰨᰛᰬ ᰃᰨ ᰣᰦᰕᰫᰓᰨᰍᰪ ᰀᰦᰮᰀᰦᰮ ᰌᰪᰰᰣᰦᰮᰋᰨᰍᰪ ᰜᰧ ᰕᰦ ᰿᱆᱁᰿ ᰀᰦᰚᰫ ᰛᰩᰵᰀᰪᰱᰠᰦ ᰊᰰᰶᰀᰦ ᰣᰦᰜᰨᰮ ᰙᰫᰭᰍᰪ ᰣᰦᰛᰤᰫᰮ ᰅᰫᰰᰍᰪ ᰿᱆᱂᰿ ᰀᰦᰚᰫ ᰊᰤᰵᰶ ᰃᰪᰰ ᰀᰤᰩᰵᰀᰦ ᰀᰨᰲᰀᰦ ᰿᱆᱃᰿ ᰅᰫᰰ ᰣᰦᰍᰩᰮ ᰀᰨᰲᰀᰦ ᰣᰦᰜᰩᰵ ᰿᰿</w:t>
       </w:r>
     </w:p>
     <w:sectPr>
@@ -45198,7 +45235,7 @@
         <w:szCs w:val="18"/>
         <w:lang w:val="en-US"/>
       </w:rPr>
-      <w:t>1</w:t>
+      <w:t>32</w:t>
     </w:r>
     <w:r>
       <w:rPr>
@@ -45930,6 +45967,37 @@
       <w:szCs w:val="24"/>
     </w:rPr>
   </w:style>
+  <w:style w:type="paragraph" w:styleId="BalloonText">
+    <w:name w:val="Balloon Text"/>
+    <w:basedOn w:val="Normal"/>
+    <w:link w:val="BalloonTextChar"/>
+    <w:uiPriority w:val="99"/>
+    <w:semiHidden/>
+    <w:unhideWhenUsed/>
+    <w:rsid w:val="00EB7243"/>
+    <w:pPr>
+      <w:spacing w:after="0"/>
+    </w:pPr>
+    <w:rPr>
+      <w:rFonts w:ascii="Segoe UI" w:hAnsi="Segoe UI" w:cs="Segoe UI"/>
+      <w:sz w:val="18"/>
+      <w:szCs w:val="18"/>
+    </w:rPr>
+  </w:style>
+  <w:style w:type="character" w:customStyle="1" w:styleId="BalloonTextChar">
+    <w:name w:val="Balloon Text Char"/>
+    <w:basedOn w:val="DefaultParagraphFont"/>
+    <w:link w:val="BalloonText"/>
+    <w:uiPriority w:val="99"/>
+    <w:semiHidden/>
+    <w:rsid w:val="00EB7243"/>
+    <w:rPr>
+      <w:rFonts w:ascii="Segoe UI" w:hAnsi="Segoe UI" w:cs="Segoe UI"/>
+      <w:sz w:val="18"/>
+      <w:szCs w:val="18"/>
+      <w14:ligatures w14:val="all"/>
+    </w:rPr>
+  </w:style>
 </w:styles>
 </file>
 
@@ -46223,7 +46291,7 @@
 </file>
 
 <file path=customXml/itemProps1.xml><?xml version="1.0" encoding="utf-8"?>
-<ds:datastoreItem xmlns:ds="http://schemas.openxmlformats.org/officeDocument/2006/customXml" ds:itemID="{79FAEBC6-4158-4F0C-A77C-83C9B57B3555}">
+<ds:datastoreItem xmlns:ds="http://schemas.openxmlformats.org/officeDocument/2006/customXml" ds:itemID="{DD7E95C1-D12E-4DD3-811E-17E7AAA03B30}">
   <ds:schemaRefs>
     <ds:schemaRef ds:uri="http://schemas.openxmlformats.org/officeDocument/2006/bibliography"/>
   </ds:schemaRefs>

</xml_diff>

<commit_message>
Update documentation. Mingzat-typesample.pdf should be ready for the release. All InDesign and USE code is correct. I have submitted a bug report regarding HB rendering of U+1C29.
</commit_message>
<xml_diff>
--- a/documentation/Mingzat-typesample.docx
+++ b/documentation/Mingzat-typesample.docx
@@ -10376,11 +10376,11 @@
     </w:p>
     <w:p>
       <w:r>
-        <w:t xml:space="preserve">ᰀᰧᰭ ᰁᰧᰭ ᰂᰧᰭ ᰃᰧᰭ ᰄᰧᰭ ᰅᰧᰭ ᰆᰧᰭ ᰇᰧᰭ ᰈᰧᰭ ᰉᰧᰭ ᰊᰧᰭ ᰋᰧᰭ ᰌᰧᰭ ᰍᰧᰭ ᰎᰧᰭ ᰏᰧᰭ ᰐᰧᰭ ᰑᰧᰭ ᰒᰧᰭ ᰓᰧᰭ ᰔᰧᰭ ᰕᰧᰭ ᰖᰧᰭ ᰗᰧᰭ ᰘᰧᰭ ᰙᰧᰭ ᰚᰧᰭ ᰛᰧᰭ ᰜᰧᰭ ᰝᰧᰭ ᰞᰧᰭ ᰟᰧᰭ ᰠᰧᰭ ᰡᰧᰭ ᰢᰧᰭ ᰣᰧᰭ ᱍᰧᰭ ᱎᰧᰭ ᱏᰧᰭ ᰙ᰷ᰧᰭ ᰛ᰷ᰧᰭ ᰀᰤᰧᰭ ᰁᰤᰧᰭ ᰂᰤᰧᰭ ᰃᰤᰧᰭ ᰄᰤᰧᰭ ᰅᰤᰧᰭ ᰊᰤᰧᰭ ᰋᰤᰧᰭ ᰌᰤᰧᰭ ᰎᰤᰧᰭ ᰏᰤᰧᰭ ᰐᰤᰧᰭ ᰑᰤᰧᰭ ᰒᰤᰧᰭ ᰓᰤᰧᰭ ᰔᰤᰧᰭ ᰕᰤᰧᰭ ᰖᰤᰧᰭ ᰛᰤᰧᰭ ᰜᰤᰧᰭ ᰝᰤᰧᰭ ᰞᰤᰧᰭ ᰟᰤᰧᰭ ᰡᰤᰧᰭ ᰣᰤᰧᰭ ᰀᰥᰧᰭ </w:t>
+        <w:t xml:space="preserve">ᰀᰧᰭ ᰁᰧᰭ ᰂᰧᰭ ᰃᰧᰭ ᰄᰧᰭ ᰅᰧᰭ ᰆᰧᰭ ᰇᰧᰭ ᰈᰧᰭ ᰉᰧᰭ ᰊᰧᰭ ᰋᰧᰭ ᰌᰧᰭ ᰍᰧᰭ ᰎᰧᰭ ᰏᰧᰭ ᰐᰧᰭ ᰑᰧᰭ ᰒᰧᰭ ᰓᰧᰭ ᰔᰧᰭ ᰕᰧᰭ ᰖᰧᰭ ᰗᰧᰭ ᰘᰧᰭ ᰙᰧᰭ ᰚᰧᰭ ᰛᰧᰭ ᰜᰧᰭ ᰝᰧᰭ ᰞᰧᰭ ᰟᰧᰭ ᰠᰧᰭ ᰡᰧᰭ ᰢᰧᰭ ᰣᰧᰭ ᱍᰧᰭ ᱎᰧᰭ ᱏᰧᰭ ᰙ᰷ᰧᰭ ᰛ᰷ᰧᰭ ᰀᰤᰧᰭ ᰁᰤᰧᰭ ᰂᰤᰧᰭ ᰃᰤᰧᰭ ᰄᰤᰧᰭ ᰅᰤᰧᰭ ᰊᰤᰧᰭ ᰋᰤᰧᰭ ᰌᰤᰧᰭ ᰎᰤᰧᰭ ᰏᰤᰧᰭ </w:t>
       </w:r>
       <w:r>
         <w:lastRenderedPageBreak/>
-        <w:t xml:space="preserve">ᰃᰥᰧᰭ ᰅᰥᰧᰭ ᰎᰥᰧᰭ ᰑᰥᰧᰭ ᰓᰥᰧᰭ ᰕᰥᰧᰭ ᰝᰥᰧᰭ ᰀ᰷ᰥᰧᰭ ᰃ᰷ᰥᰧᰭ ᰝ᰷ᰥᰧᰭ ᰀᰥᰤᰧᰭ ᰃᰥᰤᰧᰭ ᰅᰥᰤᰧᰭ ᰎᰥᰤᰧᰭ ᰑᰥᰤᰧᰭ ᰓᰥᰤᰧᰭ ᰕᰥᰤᰧᰭ ᰝᰥᰤᰧᰭ </w:t>
+        <w:t xml:space="preserve">ᰐᰤᰧᰭ ᰑᰤᰧᰭ ᰒᰤᰧᰭ ᰓᰤᰧᰭ ᰔᰤᰧᰭ ᰕᰤᰧᰭ ᰖᰤᰧᰭ ᰛᰤᰧᰭ ᰜᰤᰧᰭ ᰝᰤᰧᰭ ᰞᰤᰧᰭ ᰟᰤᰧᰭ ᰡᰤᰧᰭ ᰣᰤᰧᰭ ᰀᰥᰧᰭ ᰃᰥᰧᰭ ᰅᰥᰧᰭ ᰎᰥᰧᰭ ᰑᰥᰧᰭ ᰓᰥᰧᰭ ᰕᰥᰧᰭ ᰝᰥᰧᰭ ᰀ᰷ᰥᰧᰭ ᰃ᰷ᰥᰧᰭ ᰝ᰷ᰥᰧᰭ ᰀᰥᰤᰧᰭ ᰃᰥᰤᰧᰭ ᰅᰥᰤᰧᰭ ᰎᰥᰤᰧᰭ ᰑᰥᰤᰧᰭ ᰓᰥᰤᰧᰭ ᰕᰥᰤᰧᰭ ᰝᰥᰤᰧᰭ </w:t>
       </w:r>
     </w:p>
     <w:p>
@@ -10448,6 +10448,7 @@
         <w:pStyle w:val="Heading3"/>
       </w:pPr>
       <w:r>
+        <w:lastRenderedPageBreak/>
         <w:t>1c2b (</w:t>
       </w:r>
       <w:r>
@@ -10459,11 +10460,7 @@
     </w:p>
     <w:p>
       <w:r>
-        <w:t xml:space="preserve">ᰀᰫᰭ ᰁᰫᰭ ᰂᰫᰭ ᰃᰫᰭ ᰄᰫᰭ ᰅᰫᰭ ᰆᰫᰭ ᰇᰫᰭ ᰈᰫᰭ ᰉᰫᰭ ᰊᰫᰭ ᰋᰫᰭ ᰌᰫᰭ ᰍᰫᰭ ᰎᰫᰭ ᰏᰫᰭ ᰐᰫᰭ ᰑᰫᰭ ᰒᰫᰭ ᰓᰫᰭ ᰔᰫᰭ ᰕᰫᰭ ᰖᰫᰭ ᰗᰫᰭ ᰘᰫᰭ ᰙᰫᰭ ᰚᰫᰭ ᰛᰫᰭ ᰜᰫᰭ ᰝᰫᰭ ᰞᰫᰭ ᰟᰫᰭ ᰠᰫᰭ ᰡᰫᰭ ᰢᰫᰭ ᰣᰫᰭ ᱍᰫᰭ ᱎᰫᰭ ᱏᰫᰭ ᰙ᰷ᰫᰭ ᰛ᰷ᰫᰭ ᰀᰤᰫᰭ ᰁᰤᰫᰭ ᰂᰤᰫᰭ ᰃᰤᰫᰭ ᰄᰤᰫᰭ ᰅᰤᰫᰭ ᰊᰤᰫᰭ ᰋᰤᰫᰭ ᰌᰤᰫᰭ </w:t>
-      </w:r>
-      <w:r>
-        <w:lastRenderedPageBreak/>
-        <w:t xml:space="preserve">ᰎᰤᰫᰭ ᰏᰤᰫᰭ ᰐᰤᰫᰭ ᰑᰤᰫᰭ ᰒᰤᰫᰭ ᰓᰤᰫᰭ ᰔᰤᰫᰭ ᰕᰤᰫᰭ ᰖᰤᰫᰭ ᰛᰤᰫᰭ ᰜᰤᰫᰭ ᰝᰤᰫᰭ ᰞᰤᰫᰭ ᰟᰤᰫᰭ ᰡᰤᰫᰭ ᰣᰤᰫᰭ ᰀᰥᰫᰭ ᰃᰥᰫᰭ ᰅᰥᰫᰭ ᰎᰥᰫᰭ ᰑᰥᰫᰭ ᰓᰥᰫᰭ ᰕᰥᰫᰭ ᰝᰥᰫᰭ ᰀ᰷ᰥᰫᰭ ᰃ᰷ᰥᰫᰭ ᰝ᰷ᰥᰫᰭ ᰀᰥᰤᰫᰭ ᰃᰥᰤᰫᰭ ᰅᰥᰤᰫᰭ ᰎᰥᰤᰫᰭ ᰑᰥᰤᰫᰭ ᰓᰥᰤᰫᰭ ᰕᰥᰤᰫᰭ ᰝᰥᰤᰫᰭ </w:t>
+        <w:t xml:space="preserve">ᰀᰫᰭ ᰁᰫᰭ ᰂᰫᰭ ᰃᰫᰭ ᰄᰫᰭ ᰅᰫᰭ ᰆᰫᰭ ᰇᰫᰭ ᰈᰫᰭ ᰉᰫᰭ ᰊᰫᰭ ᰋᰫᰭ ᰌᰫᰭ ᰍᰫᰭ ᰎᰫᰭ ᰏᰫᰭ ᰐᰫᰭ ᰑᰫᰭ ᰒᰫᰭ ᰓᰫᰭ ᰔᰫᰭ ᰕᰫᰭ ᰖᰫᰭ ᰗᰫᰭ ᰘᰫᰭ ᰙᰫᰭ ᰚᰫᰭ ᰛᰫᰭ ᰜᰫᰭ ᰝᰫᰭ ᰞᰫᰭ ᰟᰫᰭ ᰠᰫᰭ ᰡᰫᰭ ᰢᰫᰭ ᰣᰫᰭ ᱍᰫᰭ ᱎᰫᰭ ᱏᰫᰭ ᰙ᰷ᰫᰭ ᰛ᰷ᰫᰭ ᰀᰤᰫᰭ ᰁᰤᰫᰭ ᰂᰤᰫᰭ ᰃᰤᰫᰭ ᰄᰤᰫᰭ ᰅᰤᰫᰭ ᰊᰤᰫᰭ ᰋᰤᰫᰭ ᰌᰤᰫᰭ ᰎᰤᰫᰭ ᰏᰤᰫᰭ ᰐᰤᰫᰭ ᰑᰤᰫᰭ ᰒᰤᰫᰭ ᰓᰤᰫᰭ ᰔᰤᰫᰭ ᰕᰤᰫᰭ ᰖᰤᰫᰭ ᰛᰤᰫᰭ ᰜᰤᰫᰭ ᰝᰤᰫᰭ ᰞᰤᰫᰭ ᰟᰤᰫᰭ ᰡᰤᰫᰭ ᰣᰤᰫᰭ ᰀᰥᰫᰭ ᰃᰥᰫᰭ ᰅᰥᰫᰭ ᰎᰥᰫᰭ ᰑᰥᰫᰭ ᰓᰥᰫᰭ ᰕᰥᰫᰭ ᰝᰥᰫᰭ ᰀ᰷ᰥᰫᰭ ᰃ᰷ᰥᰫᰭ ᰝ᰷ᰥᰫᰭ ᰀᰥᰤᰫᰭ ᰃᰥᰤᰫᰭ ᰅᰥᰤᰫᰭ ᰎᰥᰤᰫᰭ ᰑᰥᰤᰫᰭ ᰓᰥᰤᰫᰭ ᰕᰥᰤᰫᰭ ᰝᰥᰤᰫᰭ </w:t>
       </w:r>
     </w:p>
     <w:p>
@@ -11033,7 +11030,11 @@
     </w:p>
     <w:p>
       <w:r>
-        <w:t xml:space="preserve">ᰀᰧᰮ ᰁᰧᰮ ᰂᰧᰮ ᰃᰧᰮ ᰄᰧᰮ ᰅᰧᰮ ᰆᰧᰮ ᰇᰧᰮ ᰈᰧᰮ ᰉᰧᰮ ᰊᰧᰮ ᰋᰧᰮ ᰌᰧᰮ ᰍᰧᰮ ᰎᰧᰮ ᰏᰧᰮ ᰐᰧᰮ ᰑᰧᰮ ᰒᰧᰮ ᰓᰧᰮ ᰔᰧᰮ ᰕᰧᰮ ᰖᰧᰮ ᰗᰧᰮ ᰘᰧᰮ ᰙᰧᰮ ᰚᰧᰮ ᰛᰧᰮ ᰜᰧᰮ ᰝᰧᰮ ᰞᰧᰮ ᰟᰧᰮ ᰠᰧᰮ ᰡᰧᰮ ᰢᰧᰮ ᰣᰧᰮ ᱍᰧᰮ ᱎᰧᰮ ᱏᰧᰮ ᰙ᰷ᰧᰮ ᰛ᰷ᰧᰮ ᰀᰤᰧᰮ ᰁᰤᰧᰮ ᰂᰤᰧᰮ ᰃᰤᰧᰮ ᰄᰤᰧᰮ ᰅᰤᰧᰮ ᰊᰤᰧᰮ ᰋᰤᰧᰮ ᰌᰤᰧᰮ ᰎᰤᰧᰮ ᰏᰤᰧᰮ ᰐᰤᰧᰮ ᰑᰤᰧᰮ ᰒᰤᰧᰮ ᰓᰤᰧᰮ ᰔᰤᰧᰮ ᰕᰤᰧᰮ ᰖᰤᰧᰮ ᰛᰤᰧᰮ ᰜᰤᰧᰮ ᰝᰤᰧᰮ ᰞᰤᰧᰮ ᰟᰤᰧᰮ ᰡᰤᰧᰮ ᰣᰤᰧᰮ ᰀᰥᰧᰮ ᰃᰥᰧᰮ ᰅᰥᰧᰮ ᰎᰥᰧᰮ ᰑᰥᰧᰮ ᰓᰥᰧᰮ ᰕᰥᰧᰮ ᰝᰥᰧᰮ ᰀ᰷ᰥᰧᰮ ᰃ᰷ᰥᰧᰮ ᰝ᰷ᰥᰧᰮ ᰀᰥᰤᰧᰮ ᰃᰥᰤᰧᰮ ᰅᰥᰤᰧᰮ ᰎᰥᰤᰧᰮ ᰑᰥᰤᰧᰮ ᰓᰥᰤᰧᰮ ᰕᰥᰤᰧᰮ ᰝᰥᰤᰧᰮ </w:t>
+        <w:t xml:space="preserve">ᰀᰧᰮ ᰁᰧᰮ ᰂᰧᰮ ᰃᰧᰮ ᰄᰧᰮ ᰅᰧᰮ ᰆᰧᰮ ᰇᰧᰮ ᰈᰧᰮ ᰉᰧᰮ ᰊᰧᰮ ᰋᰧᰮ ᰌᰧᰮ ᰍᰧᰮ ᰎᰧᰮ ᰏᰧᰮ ᰐᰧᰮ ᰑᰧᰮ ᰒᰧᰮ ᰓᰧᰮ ᰔᰧᰮ ᰕᰧᰮ ᰖᰧᰮ ᰗᰧᰮ ᰘᰧᰮ ᰙᰧᰮ ᰚᰧᰮ ᰛᰧᰮ ᰜᰧᰮ ᰝᰧᰮ ᰞᰧᰮ ᰟᰧᰮ ᰠᰧᰮ ᰡᰧᰮ ᰢᰧᰮ ᰣᰧᰮ ᱍᰧᰮ ᱎᰧᰮ ᱏᰧᰮ ᰙ᰷ᰧᰮ ᰛ᰷ᰧᰮ ᰀᰤᰧᰮ ᰁᰤᰧᰮ ᰂᰤᰧᰮ ᰃᰤᰧᰮ ᰄᰤᰧᰮ ᰅᰤᰧᰮ ᰊᰤᰧᰮ ᰋᰤᰧᰮ ᰌᰤᰧᰮ ᰎᰤᰧᰮ ᰏᰤᰧᰮ ᰐᰤᰧᰮ ᰑᰤᰧᰮ ᰒᰤᰧᰮ ᰓᰤᰧᰮ ᰔᰤᰧᰮ ᰕᰤᰧᰮ ᰖᰤᰧᰮ ᰛᰤᰧᰮ ᰜᰤᰧᰮ ᰝᰤᰧᰮ ᰞᰤᰧᰮ ᰟᰤᰧᰮ ᰡᰤᰧᰮ ᰣᰤᰧᰮ ᰀᰥᰧᰮ </w:t>
+      </w:r>
+      <w:r>
+        <w:lastRenderedPageBreak/>
+        <w:t xml:space="preserve">ᰃᰥᰧᰮ ᰅᰥᰧᰮ ᰎᰥᰧᰮ ᰑᰥᰧᰮ ᰓᰥᰧᰮ ᰕᰥᰧᰮ ᰝᰥᰧᰮ ᰀ᰷ᰥᰧᰮ ᰃ᰷ᰥᰧᰮ ᰝ᰷ᰥᰧᰮ ᰀᰥᰤᰧᰮ ᰃᰥᰤᰧᰮ ᰅᰥᰤᰧᰮ ᰎᰥᰤᰧᰮ ᰑᰥᰤᰧᰮ ᰓᰥᰤᰧᰮ ᰕᰥᰤᰧᰮ ᰝᰥᰤᰧᰮ </w:t>
       </w:r>
     </w:p>
     <w:p>
@@ -11061,11 +11062,7 @@
     </w:p>
     <w:p>
       <w:r>
-        <w:t xml:space="preserve">ᰀᰨᰮ ᰁᰨᰮ ᰂᰨᰮ ᰃᰨᰮ ᰄᰨᰮ ᰅᰨᰮ ᰆᰨᰮ ᰇᰨᰮ ᰈᰨᰮ ᰉᰨᰮ ᰊᰨᰮ ᰋᰨᰮ ᰌᰨᰮ ᰍᰨᰮ ᰎᰨᰮ ᰏᰨᰮ ᰐᰨᰮ ᰑᰨᰮ ᰒᰨᰮ ᰓᰨᰮ ᰔᰨᰮ ᰕᰨᰮ ᰖᰨᰮ ᰗᰨᰮ ᰘᰨᰮ ᰙᰨᰮ ᰚᰨᰮ ᰛᰨᰮ ᰜᰨᰮ ᰝᰨᰮ ᰞᰨᰮ ᰟᰨᰮ ᰠᰨᰮ ᰡᰨᰮ ᰢᰨᰮ ᰣᰨᰮ ᱍᰨᰮ ᱎᰨᰮ ᱏᰨᰮ ᰙ᰷ᰨᰮ ᰛ᰷ᰨᰮ ᰀᰤᰨᰮ ᰁᰤᰨᰮ ᰂᰤᰨᰮ ᰃᰤᰨᰮ ᰄᰤᰨᰮ ᰅᰤᰨᰮ ᰊᰤᰨᰮ ᰋᰤᰨᰮ ᰌᰤᰨᰮ ᰎᰤᰨᰮ ᰏᰤᰨᰮ ᰐᰤᰨᰮ ᰑᰤᰨᰮ ᰒᰤᰨᰮ </w:t>
-      </w:r>
-      <w:r>
-        <w:lastRenderedPageBreak/>
-        <w:t xml:space="preserve">ᰓᰤᰨᰮ ᰔᰤᰨᰮ ᰕᰤᰨᰮ ᰖᰤᰨᰮ ᰛᰤᰨᰮ ᰜᰤᰨᰮ ᰝᰤᰨᰮ ᰞᰤᰨᰮ ᰟᰤᰨᰮ ᰡᰤᰨᰮ ᰣᰤᰨᰮ ᰀᰥᰨᰮ ᰃᰥᰨᰮ ᰅᰥᰨᰮ ᰎᰥᰨᰮ ᰑᰥᰨᰮ ᰓᰥᰨᰮ ᰕᰥᰨᰮ ᰝᰥᰨᰮ ᰀ᰷ᰥᰨᰮ ᰃ᰷ᰥᰨᰮ ᰝ᰷ᰥᰨᰮ ᰀᰥᰤᰨᰮ ᰃᰥᰤᰨᰮ ᰅᰥᰤᰨᰮ ᰎᰥᰤᰨᰮ ᰑᰥᰤᰨᰮ ᰓᰥᰤᰨᰮ ᰕᰥᰤᰨᰮ ᰝᰥᰤᰨᰮ </w:t>
+        <w:t xml:space="preserve">ᰀᰨᰮ ᰁᰨᰮ ᰂᰨᰮ ᰃᰨᰮ ᰄᰨᰮ ᰅᰨᰮ ᰆᰨᰮ ᰇᰨᰮ ᰈᰨᰮ ᰉᰨᰮ ᰊᰨᰮ ᰋᰨᰮ ᰌᰨᰮ ᰍᰨᰮ ᰎᰨᰮ ᰏᰨᰮ ᰐᰨᰮ ᰑᰨᰮ ᰒᰨᰮ ᰓᰨᰮ ᰔᰨᰮ ᰕᰨᰮ ᰖᰨᰮ ᰗᰨᰮ ᰘᰨᰮ ᰙᰨᰮ ᰚᰨᰮ ᰛᰨᰮ ᰜᰨᰮ ᰝᰨᰮ ᰞᰨᰮ ᰟᰨᰮ ᰠᰨᰮ ᰡᰨᰮ ᰢᰨᰮ ᰣᰨᰮ ᱍᰨᰮ ᱎᰨᰮ ᱏᰨᰮ ᰙ᰷ᰨᰮ ᰛ᰷ᰨᰮ ᰀᰤᰨᰮ ᰁᰤᰨᰮ ᰂᰤᰨᰮ ᰃᰤᰨᰮ ᰄᰤᰨᰮ ᰅᰤᰨᰮ ᰊᰤᰨᰮ ᰋᰤᰨᰮ ᰌᰤᰨᰮ ᰎᰤᰨᰮ ᰏᰤᰨᰮ ᰐᰤᰨᰮ ᰑᰤᰨᰮ ᰒᰤᰨᰮ ᰓᰤᰨᰮ ᰔᰤᰨᰮ ᰕᰤᰨᰮ ᰖᰤᰨᰮ ᰛᰤᰨᰮ ᰜᰤᰨᰮ ᰝᰤᰨᰮ ᰞᰤᰨᰮ ᰟᰤᰨᰮ ᰡᰤᰨᰮ ᰣᰤᰨᰮ ᰀᰥᰨᰮ ᰃᰥᰨᰮ ᰅᰥᰨᰮ ᰎᰥᰨᰮ ᰑᰥᰨᰮ ᰓᰥᰨᰮ ᰕᰥᰨᰮ ᰝᰥᰨᰮ ᰀ᰷ᰥᰨᰮ ᰃ᰷ᰥᰨᰮ ᰝ᰷ᰥᰨᰮ ᰀᰥᰤᰨᰮ ᰃᰥᰤᰨᰮ ᰅᰥᰤᰨᰮ ᰎᰥᰤᰨᰮ ᰑᰥᰤᰨᰮ ᰓᰥᰤᰨᰮ ᰕᰥᰤᰨᰮ ᰝᰥᰤᰨᰮ </w:t>
       </w:r>
     </w:p>
     <w:p>
@@ -11149,7 +11146,11 @@
     </w:p>
     <w:p>
       <w:r>
-        <w:t xml:space="preserve">ᰀᰫᰮ ᰁᰫᰮ ᰂᰫᰮ ᰃᰫᰮ ᰄᰫᰮ ᰅᰫᰮ ᰆᰫᰮ ᰇᰫᰮ ᰈᰫᰮ ᰉᰫᰮ ᰊᰫᰮ ᰋᰫᰮ ᰌᰫᰮ ᰍᰫᰮ ᰎᰫᰮ ᰏᰫᰮ ᰐᰫᰮ ᰑᰫᰮ ᰒᰫᰮ ᰓᰫᰮ ᰔᰫᰮ ᰕᰫᰮ ᰖᰫᰮ ᰗᰫᰮ ᰘᰫᰮ ᰙᰫᰮ ᰚᰫᰮ ᰛᰫᰮ ᰜᰫᰮ ᰝᰫᰮ ᰞᰫᰮ ᰟᰫᰮ ᰠᰫᰮ ᰡᰫᰮ ᰢᰫᰮ ᰣᰫᰮ ᱍᰫᰮ ᱎᰫᰮ ᱏᰫᰮ ᰙ᰷ᰫᰮ ᰛ᰷ᰫᰮ ᰀᰤᰫᰮ ᰁᰤᰫᰮ ᰂᰤᰫᰮ ᰃᰤᰫᰮ ᰄᰤᰫᰮ ᰅᰤᰫᰮ ᰊᰤᰫᰮ ᰋᰤᰫᰮ ᰌᰤᰫᰮ ᰎᰤᰫᰮ ᰏᰤᰫᰮ ᰐᰤᰫᰮ ᰑᰤᰫᰮ ᰒᰤᰫᰮ ᰓᰤᰫᰮ ᰔᰤᰫᰮ ᰕᰤᰫᰮ ᰖᰤᰫᰮ ᰛᰤᰫᰮ ᰜᰤᰫᰮ ᰝᰤᰫᰮ ᰞᰤᰫᰮ ᰟᰤᰫᰮ ᰡᰤᰫᰮ ᰣᰤᰫᰮ ᰀᰥᰫᰮ ᰃᰥᰫᰮ ᰅᰥᰫᰮ ᰎᰥᰫᰮ ᰑᰥᰫᰮ ᰓᰥᰫᰮ ᰕᰥᰫᰮ ᰝᰥᰫᰮ ᰀ᰷ᰥᰫᰮ ᰃ᰷ᰥᰫᰮ ᰝ᰷ᰥᰫᰮ ᰀᰥᰤᰫᰮ ᰃᰥᰤᰫᰮ ᰅᰥᰤᰫᰮ ᰎᰥᰤᰫᰮ ᰑᰥᰤᰫᰮ ᰓᰥᰤᰫᰮ ᰕᰥᰤᰫᰮ ᰝᰥᰤᰫᰮ </w:t>
+        <w:t xml:space="preserve">ᰀᰫᰮ ᰁᰫᰮ ᰂᰫᰮ ᰃᰫᰮ ᰄᰫᰮ ᰅᰫᰮ ᰆᰫᰮ ᰇᰫᰮ ᰈᰫᰮ ᰉᰫᰮ ᰊᰫᰮ ᰋᰫᰮ ᰌᰫᰮ ᰍᰫᰮ ᰎᰫᰮ ᰏᰫᰮ ᰐᰫᰮ ᰑᰫᰮ ᰒᰫᰮ ᰓᰫᰮ ᰔᰫᰮ ᰕᰫᰮ ᰖᰫᰮ ᰗᰫᰮ ᰘᰫᰮ ᰙᰫᰮ ᰚᰫᰮ ᰛᰫᰮ ᰜᰫᰮ ᰝᰫᰮ ᰞᰫᰮ ᰟᰫᰮ ᰠᰫᰮ ᰡᰫᰮ </w:t>
+      </w:r>
+      <w:r>
+        <w:lastRenderedPageBreak/>
+        <w:t xml:space="preserve">ᰢᰫᰮ ᰣᰫᰮ ᱍᰫᰮ ᱎᰫᰮ ᱏᰫᰮ ᰙ᰷ᰫᰮ ᰛ᰷ᰫᰮ ᰀᰤᰫᰮ ᰁᰤᰫᰮ ᰂᰤᰫᰮ ᰃᰤᰫᰮ ᰄᰤᰫᰮ ᰅᰤᰫᰮ ᰊᰤᰫᰮ ᰋᰤᰫᰮ ᰌᰤᰫᰮ ᰎᰤᰫᰮ ᰏᰤᰫᰮ ᰐᰤᰫᰮ ᰑᰤᰫᰮ ᰒᰤᰫᰮ ᰓᰤᰫᰮ ᰔᰤᰫᰮ ᰕᰤᰫᰮ ᰖᰤᰫᰮ ᰛᰤᰫᰮ ᰜᰤᰫᰮ ᰝᰤᰫᰮ ᰞᰤᰫᰮ ᰟᰤᰫᰮ ᰡᰤᰫᰮ ᰣᰤᰫᰮ ᰀᰥᰫᰮ ᰃᰥᰫᰮ ᰅᰥᰫᰮ ᰎᰥᰫᰮ ᰑᰥᰫᰮ ᰓᰥᰫᰮ ᰕᰥᰫᰮ ᰝᰥᰫᰮ ᰀ᰷ᰥᰫᰮ ᰃ᰷ᰥᰫᰮ ᰝ᰷ᰥᰫᰮ ᰀᰥᰤᰫᰮ ᰃᰥᰤᰫᰮ ᰅᰥᰤᰫᰮ ᰎᰥᰤᰫᰮ ᰑᰥᰤᰫᰮ ᰓᰥᰤᰫᰮ ᰕᰥᰤᰫᰮ ᰝᰥᰤᰫᰮ </w:t>
       </w:r>
     </w:p>
     <w:p>
@@ -11447,7 +11448,6 @@
         <w:t xml:space="preserve">ᰮ </w:t>
       </w:r>
       <w:r>
-        <w:lastRenderedPageBreak/>
         <w:t>ᰅᰤᰬ</w:t>
       </w:r>
       <w:r>
@@ -12751,6 +12751,7 @@
         <w:pStyle w:val="Heading3"/>
       </w:pPr>
       <w:r>
+        <w:lastRenderedPageBreak/>
         <w:t>1c28 (</w:t>
       </w:r>
       <w:r>
@@ -13636,7 +13637,6 @@
         <w:t xml:space="preserve">ᰯ </w:t>
       </w:r>
       <w:r>
-        <w:lastRenderedPageBreak/>
         <w:t>ᰓᰤᰩ</w:t>
       </w:r>
       <w:r>
@@ -14767,6 +14767,7 @@
         <w:t xml:space="preserve">ᰯ </w:t>
       </w:r>
       <w:r>
+        <w:lastRenderedPageBreak/>
         <w:t>ᰣᰤᰫ</w:t>
       </w:r>
       <w:r>
@@ -15768,7 +15769,6 @@
         <w:t xml:space="preserve">ᰰ </w:t>
       </w:r>
       <w:r>
-        <w:lastRenderedPageBreak/>
         <w:t>ᰓᰤᰦ</w:t>
       </w:r>
       <w:r>
@@ -16851,6 +16851,7 @@
         <w:t xml:space="preserve">ᰰ </w:t>
       </w:r>
       <w:r>
+        <w:lastRenderedPageBreak/>
         <w:t>ᰓᰤᰨ</w:t>
       </w:r>
       <w:r>
@@ -17915,7 +17916,6 @@
         <w:t xml:space="preserve">ᰰ </w:t>
       </w:r>
       <w:r>
-        <w:lastRenderedPageBreak/>
         <w:t>ᰐᰤᰪ</w:t>
       </w:r>
       <w:r>
@@ -18660,6 +18660,7 @@
         <w:pStyle w:val="Heading3"/>
       </w:pPr>
       <w:r>
+        <w:lastRenderedPageBreak/>
         <w:t>1c2c (below)</w:t>
       </w:r>
       <w:r>
@@ -19240,11 +19241,7 @@
     </w:p>
     <w:p>
       <w:r>
-        <w:t xml:space="preserve">ᰀᰧᰱ ᰁᰧᰱ ᰂᰧᰱ ᰃᰧᰱ ᰄᰧᰱ ᰅᰧᰱ ᰆᰧᰱ ᰇᰧᰱ ᰈᰧᰱ ᰉᰧᰱ ᰊᰧᰱ ᰋᰧᰱ ᰌᰧᰱ ᰍᰧᰱ ᰎᰧᰱ ᰏᰧᰱ ᰐᰧᰱ ᰑᰧᰱ ᰒᰧᰱ ᰓᰧᰱ ᰔᰧᰱ ᰕᰧᰱ ᰖᰧᰱ ᰗᰧᰱ ᰘᰧᰱ ᰙᰧᰱ ᰚᰧᰱ ᰛᰧᰱ ᰜᰧᰱ ᰝᰧᰱ ᰞᰧᰱ ᰟᰧᰱ ᰠᰧᰱ ᰡᰧᰱ ᰢᰧᰱ ᰣᰧᰱ ᱍᰧᰱ ᱎᰧᰱ ᱏᰧᰱ ᰙ᰷ᰧᰱ ᰛ᰷ᰧᰱ ᰀᰤᰧᰱ ᰁᰤᰧᰱ ᰂᰤᰧᰱ ᰃᰤᰧᰱ ᰄᰤᰧᰱ ᰅᰤᰧᰱ ᰊᰤᰧᰱ ᰋᰤᰧᰱ ᰌᰤᰧᰱ ᰎᰤᰧᰱ ᰏᰤᰧᰱ </w:t>
-      </w:r>
-      <w:r>
-        <w:lastRenderedPageBreak/>
-        <w:t xml:space="preserve">ᰐᰤᰧᰱ ᰑᰤᰧᰱ ᰒᰤᰧᰱ ᰓᰤᰧᰱ ᰔᰤᰧᰱ ᰕᰤᰧᰱ ᰖᰤᰧᰱ ᰛᰤᰧᰱ ᰜᰤᰧᰱ ᰝᰤᰧᰱ ᰞᰤᰧᰱ ᰟᰤᰧᰱ ᰡᰤᰧᰱ ᰣᰤᰧᰱ ᰀᰥᰧᰱ ᰃᰥᰧᰱ ᰅᰥᰧᰱ ᰎᰥᰧᰱ ᰑᰥᰧᰱ ᰓᰥᰧᰱ ᰕᰥᰧᰱ ᰝᰥᰧᰱ ᰀ᰷ᰥᰧᰱ ᰃ᰷ᰥᰧᰱ ᰝ᰷ᰥᰧᰱ ᰀᰥᰤᰧᰱ ᰃᰥᰤᰧᰱ ᰅᰥᰤᰧᰱ ᰎᰥᰤᰧᰱ ᰑᰥᰤᰧᰱ ᰓᰥᰤᰧᰱ ᰕᰥᰤᰧᰱ ᰝᰥᰤᰧᰱ </w:t>
+        <w:t xml:space="preserve">ᰀᰧᰱ ᰁᰧᰱ ᰂᰧᰱ ᰃᰧᰱ ᰄᰧᰱ ᰅᰧᰱ ᰆᰧᰱ ᰇᰧᰱ ᰈᰧᰱ ᰉᰧᰱ ᰊᰧᰱ ᰋᰧᰱ ᰌᰧᰱ ᰍᰧᰱ ᰎᰧᰱ ᰏᰧᰱ ᰐᰧᰱ ᰑᰧᰱ ᰒᰧᰱ ᰓᰧᰱ ᰔᰧᰱ ᰕᰧᰱ ᰖᰧᰱ ᰗᰧᰱ ᰘᰧᰱ ᰙᰧᰱ ᰚᰧᰱ ᰛᰧᰱ ᰜᰧᰱ ᰝᰧᰱ ᰞᰧᰱ ᰟᰧᰱ ᰠᰧᰱ ᰡᰧᰱ ᰢᰧᰱ ᰣᰧᰱ ᱍᰧᰱ ᱎᰧᰱ ᱏᰧᰱ ᰙ᰷ᰧᰱ ᰛ᰷ᰧᰱ ᰀᰤᰧᰱ ᰁᰤᰧᰱ ᰂᰤᰧᰱ ᰃᰤᰧᰱ ᰄᰤᰧᰱ ᰅᰤᰧᰱ ᰊᰤᰧᰱ ᰋᰤᰧᰱ ᰌᰤᰧᰱ ᰎᰤᰧᰱ ᰏᰤᰧᰱ ᰐᰤᰧᰱ ᰑᰤᰧᰱ ᰒᰤᰧᰱ ᰓᰤᰧᰱ ᰔᰤᰧᰱ ᰕᰤᰧᰱ ᰖᰤᰧᰱ ᰛᰤᰧᰱ ᰜᰤᰧᰱ ᰝᰤᰧᰱ ᰞᰤᰧᰱ ᰟᰤᰧᰱ ᰡᰤᰧᰱ ᰣᰤᰧᰱ ᰀᰥᰧᰱ ᰃᰥᰧᰱ ᰅᰥᰧᰱ ᰎᰥᰧᰱ ᰑᰥᰧᰱ ᰓᰥᰧᰱ ᰕᰥᰧᰱ ᰝᰥᰧᰱ ᰀ᰷ᰥᰧᰱ ᰃ᰷ᰥᰧᰱ ᰝ᰷ᰥᰧᰱ ᰀᰥᰤᰧᰱ ᰃᰥᰤᰧᰱ ᰅᰥᰤᰧᰱ ᰎᰥᰤᰧᰱ ᰑᰥᰤᰧᰱ ᰓᰥᰤᰧᰱ ᰕᰥᰤᰧᰱ ᰝᰥᰤᰧᰱ </w:t>
       </w:r>
     </w:p>
     <w:p>
@@ -19280,6 +19277,7 @@
         <w:pStyle w:val="Heading3"/>
       </w:pPr>
       <w:r>
+        <w:lastRenderedPageBreak/>
         <w:t>1c29 (</w:t>
       </w:r>
       <w:r>
@@ -19356,11 +19354,7 @@
     </w:p>
     <w:p>
       <w:r>
-        <w:t xml:space="preserve">ᰀᰫᰱ ᰁᰫᰱ ᰂᰫᰱ ᰃᰫᰱ ᰄᰫᰱ ᰅᰫᰱ ᰆᰫᰱ ᰇᰫᰱ ᰈᰫᰱ ᰉᰫᰱ ᰊᰫᰱ ᰋᰫᰱ ᰌᰫᰱ ᰍᰫᰱ ᰎᰫᰱ ᰏᰫᰱ ᰐᰫᰱ ᰑᰫᰱ ᰒᰫᰱ ᰓᰫᰱ ᰔᰫᰱ ᰕᰫᰱ ᰖᰫᰱ ᰗᰫᰱ ᰘᰫᰱ ᰙᰫᰱ ᰚᰫᰱ ᰛᰫᰱ ᰜᰫᰱ ᰝᰫᰱ ᰞᰫᰱ ᰟᰫᰱ ᰠᰫᰱ ᰡᰫᰱ </w:t>
-      </w:r>
-      <w:r>
-        <w:lastRenderedPageBreak/>
-        <w:t xml:space="preserve">ᰢᰫᰱ ᰣᰫᰱ ᱍᰫᰱ ᱎᰫᰱ ᱏᰫᰱ ᰙ᰷ᰫᰱ ᰛ᰷ᰫᰱ ᰀᰤᰫᰱ ᰁᰤᰫᰱ ᰂᰤᰫᰱ ᰃᰤᰫᰱ ᰄᰤᰫᰱ ᰅᰤᰫᰱ ᰊᰤᰫᰱ ᰋᰤᰫᰱ ᰌᰤᰫᰱ ᰎᰤᰫᰱ ᰏᰤᰫᰱ ᰐᰤᰫᰱ ᰑᰤᰫᰱ ᰒᰤᰫᰱ ᰓᰤᰫᰱ ᰔᰤᰫᰱ ᰕᰤᰫᰱ ᰖᰤᰫᰱ ᰛᰤᰫᰱ ᰜᰤᰫᰱ ᰝᰤᰫᰱ ᰞᰤᰫᰱ ᰟᰤᰫᰱ ᰡᰤᰫᰱ ᰣᰤᰫᰱ ᰀᰥᰫᰱ ᰃᰥᰫᰱ ᰅᰥᰫᰱ ᰎᰥᰫᰱ ᰑᰥᰫᰱ ᰓᰥᰫᰱ ᰕᰥᰫᰱ ᰝᰥᰫᰱ ᰀ᰷ᰥᰫᰱ ᰃ᰷ᰥᰫᰱ ᰝ᰷ᰥᰫᰱ ᰀᰥᰤᰫᰱ ᰃᰥᰤᰫᰱ ᰅᰥᰤᰫᰱ ᰎᰥᰤᰫᰱ ᰑᰥᰤᰫᰱ ᰓᰥᰤᰫᰱ ᰕᰥᰤᰫᰱ ᰝᰥᰤᰫᰱ </w:t>
+        <w:t xml:space="preserve">ᰀᰫᰱ ᰁᰫᰱ ᰂᰫᰱ ᰃᰫᰱ ᰄᰫᰱ ᰅᰫᰱ ᰆᰫᰱ ᰇᰫᰱ ᰈᰫᰱ ᰉᰫᰱ ᰊᰫᰱ ᰋᰫᰱ ᰌᰫᰱ ᰍᰫᰱ ᰎᰫᰱ ᰏᰫᰱ ᰐᰫᰱ ᰑᰫᰱ ᰒᰫᰱ ᰓᰫᰱ ᰔᰫᰱ ᰕᰫᰱ ᰖᰫᰱ ᰗᰫᰱ ᰘᰫᰱ ᰙᰫᰱ ᰚᰫᰱ ᰛᰫᰱ ᰜᰫᰱ ᰝᰫᰱ ᰞᰫᰱ ᰟᰫᰱ ᰠᰫᰱ ᰡᰫᰱ ᰢᰫᰱ ᰣᰫᰱ ᱍᰫᰱ ᱎᰫᰱ ᱏᰫᰱ ᰙ᰷ᰫᰱ ᰛ᰷ᰫᰱ ᰀᰤᰫᰱ ᰁᰤᰫᰱ ᰂᰤᰫᰱ ᰃᰤᰫᰱ ᰄᰤᰫᰱ ᰅᰤᰫᰱ ᰊᰤᰫᰱ ᰋᰤᰫᰱ ᰌᰤᰫᰱ ᰎᰤᰫᰱ ᰏᰤᰫᰱ ᰐᰤᰫᰱ ᰑᰤᰫᰱ ᰒᰤᰫᰱ ᰓᰤᰫᰱ ᰔᰤᰫᰱ ᰕᰤᰫᰱ ᰖᰤᰫᰱ ᰛᰤᰫᰱ ᰜᰤᰫᰱ ᰝᰤᰫᰱ ᰞᰤᰫᰱ ᰟᰤᰫᰱ ᰡᰤᰫᰱ ᰣᰤᰫᰱ ᰀᰥᰫᰱ ᰃᰥᰫᰱ ᰅᰥᰫᰱ ᰎᰥᰫᰱ ᰑᰥᰫᰱ ᰓᰥᰫᰱ ᰕᰥᰫᰱ ᰝᰥᰫᰱ ᰀ᰷ᰥᰫᰱ ᰃ᰷ᰥᰫᰱ ᰝ᰷ᰥᰫᰱ ᰀᰥᰤᰫᰱ ᰃᰥᰤᰫᰱ ᰅᰥᰤᰫᰱ ᰎᰥᰤᰫᰱ ᰑᰥᰤᰫᰱ ᰓᰥᰤᰫᰱ ᰕᰥᰤᰫᰱ ᰝᰥᰤᰫᰱ </w:t>
       </w:r>
     </w:p>
     <w:p>
@@ -19382,7 +19376,11 @@
     </w:p>
     <w:p>
       <w:r>
-        <w:t xml:space="preserve">ᰀᰬᰱ ᰁᰬᰱ ᰂᰬᰱ ᰃᰬᰱ ᰄᰬᰱ ᰅᰬᰱ ᰆᰬᰱ ᰇᰬᰱ ᰈᰬᰱ ᰉᰬᰱ ᰊᰬᰱ ᰋᰬᰱ ᰌᰬᰱ ᰍᰬᰱ ᰎᰬᰱ ᰏᰬᰱ ᰐᰬᰱ ᰑᰬᰱ ᰒᰬᰱ ᰓᰬᰱ ᰔᰬᰱ ᰕᰬᰱ ᰖᰬᰱ ᰗᰬᰱ ᰘᰬᰱ ᰙᰬᰱ ᰚᰬᰱ ᰛᰬᰱ ᰜᰬᰱ ᰝᰬᰱ ᰞᰬᰱ ᰟᰬᰱ ᰠᰬᰱ ᰡᰬᰱ ᰢᰬᰱ ᰣᰬᰱ ᱍᰬᰱ ᱎᰬᰱ ᱏᰬᰱ ᰙ᰷ᰬᰱ ᰛ᰷ᰬᰱ ᰀᰤᰬᰱ ᰁᰤᰬᰱ ᰂᰤᰬᰱ ᰃᰤᰬᰱ ᰄᰤᰬᰱ ᰅᰤᰬᰱ ᰊᰤᰬᰱ ᰋᰤᰬᰱ ᰌᰤᰬᰱ ᰎᰤᰬᰱ ᰏᰤᰬᰱ ᰐᰤᰬᰱ ᰑᰤᰬᰱ ᰒᰤᰬᰱ ᰓᰤᰬᰱ ᰔᰤᰬᰱ ᰕᰤᰬᰱ ᰖᰤᰬᰱ ᰛᰤᰬᰱ ᰜᰤᰬᰱ ᰝᰤᰬᰱ ᰞᰤᰬᰱ ᰟᰤᰬᰱ ᰡᰤᰬᰱ ᰣᰤᰬᰱ ᰀᰥᰬᰱ ᰃᰥᰬᰱ ᰅᰥᰬᰱ ᰎᰥᰬᰱ ᰑᰥᰬᰱ ᰓᰥᰬᰱ ᰕᰥᰬᰱ ᰝᰥᰬᰱ ᰀ᰷ᰥᰬᰱ ᰃ᰷ᰥᰬᰱ ᰝ᰷ᰥᰬᰱ ᰀᰥᰤᰬᰱ ᰃᰥᰤᰬᰱ ᰅᰥᰤᰬᰱ ᰎᰥᰤᰬᰱ ᰑᰥᰤᰬᰱ ᰓᰥᰤᰬᰱ ᰕᰥᰤᰬᰱ ᰝᰥᰤᰬᰱ </w:t>
+        <w:t xml:space="preserve">ᰀᰬᰱ ᰁᰬᰱ ᰂᰬᰱ ᰃᰬᰱ ᰄᰬᰱ ᰅᰬᰱ ᰆᰬᰱ ᰇᰬᰱ ᰈᰬᰱ ᰉᰬᰱ ᰊᰬᰱ ᰋᰬᰱ ᰌᰬᰱ ᰍᰬᰱ ᰎᰬᰱ ᰏᰬᰱ ᰐᰬᰱ ᰑᰬᰱ ᰒᰬᰱ ᰓᰬᰱ ᰔᰬᰱ ᰕᰬᰱ ᰖᰬᰱ ᰗᰬᰱ ᰘᰬᰱ ᰙᰬᰱ ᰚᰬᰱ ᰛᰬᰱ ᰜᰬᰱ ᰝᰬᰱ ᰞᰬᰱ ᰟᰬᰱ ᰠᰬᰱ ᰡᰬᰱ ᰢᰬᰱ ᰣᰬᰱ ᱍᰬᰱ ᱎᰬᰱ ᱏᰬᰱ ᰙ᰷ᰬᰱ ᰛ᰷ᰬᰱ ᰀᰤᰬᰱ ᰁᰤᰬᰱ ᰂᰤᰬᰱ ᰃᰤᰬᰱ ᰄᰤᰬᰱ </w:t>
+      </w:r>
+      <w:r>
+        <w:lastRenderedPageBreak/>
+        <w:t xml:space="preserve">ᰅᰤᰬᰱ ᰊᰤᰬᰱ ᰋᰤᰬᰱ ᰌᰤᰬᰱ ᰎᰤᰬᰱ ᰏᰤᰬᰱ ᰐᰤᰬᰱ ᰑᰤᰬᰱ ᰒᰤᰬᰱ ᰓᰤᰬᰱ ᰔᰤᰬᰱ ᰕᰤᰬᰱ ᰖᰤᰬᰱ ᰛᰤᰬᰱ ᰜᰤᰬᰱ ᰝᰤᰬᰱ ᰞᰤᰬᰱ ᰟᰤᰬᰱ ᰡᰤᰬᰱ ᰣᰤᰬᰱ ᰀᰥᰬᰱ ᰃᰥᰬᰱ ᰅᰥᰬᰱ ᰎᰥᰬᰱ ᰑᰥᰬᰱ ᰓᰥᰬᰱ ᰕᰥᰬᰱ ᰝᰥᰬᰱ ᰀ᰷ᰥᰬᰱ ᰃ᰷ᰥᰬᰱ ᰝ᰷ᰥᰬᰱ ᰀᰥᰤᰬᰱ ᰃᰥᰤᰬᰱ ᰅᰥᰤᰬᰱ ᰎᰥᰤᰬᰱ ᰑᰥᰤᰬᰱ ᰓᰥᰤᰬᰱ ᰕᰥᰤᰬᰱ ᰝᰥᰤᰬᰱ </w:t>
       </w:r>
     </w:p>
     <w:p>
@@ -20705,7 +20703,6 @@
         <w:t xml:space="preserve">ᰲ </w:t>
       </w:r>
       <w:r>
-        <w:lastRenderedPageBreak/>
         <w:t>ᱏᰨ</w:t>
       </w:r>
       <w:r>
@@ -21241,6 +21238,7 @@
         <w:t xml:space="preserve">ᰲ </w:t>
       </w:r>
       <w:r>
+        <w:lastRenderedPageBreak/>
         <w:t>ᱏᰩ</w:t>
       </w:r>
       <w:r>
@@ -22598,7 +22596,6 @@
         <w:pStyle w:val="Heading3"/>
       </w:pPr>
       <w:r>
-        <w:lastRenderedPageBreak/>
         <w:t>1c2c (below)</w:t>
       </w:r>
       <w:r>
@@ -23128,6 +23125,7 @@
         <w:pStyle w:val="Heading3"/>
       </w:pPr>
       <w:r>
+        <w:lastRenderedPageBreak/>
         <w:t>1c26 (</w:t>
       </w:r>
       <w:r>
@@ -23669,19 +23667,10 @@
         <w:t>left</w:t>
       </w:r>
       <w:r>
-        <w:t>)</w:t>
-      </w:r>
-      <w:r>
-        <w:t xml:space="preserve"> </w:t>
-      </w:r>
-      <w:r>
-        <w:t>1c</w:t>
-      </w:r>
-      <w:r>
-        <w:t>33</w:t>
-      </w:r>
-      <w:r>
-        <w:t xml:space="preserve"> </w:t>
+        <w:t xml:space="preserve">) </w:t>
+      </w:r>
+      <w:r>
+        <w:t xml:space="preserve">1c33 </w:t>
       </w:r>
       <w:r>
         <w:t>(above)</w:t>
@@ -24745,7 +24734,6 @@
         <w:pStyle w:val="Heading3"/>
       </w:pPr>
       <w:r>
-        <w:lastRenderedPageBreak/>
         <w:t>1c29 (</w:t>
       </w:r>
       <w:r>
@@ -25102,6 +25090,7 @@
         <w:t xml:space="preserve">ᰳ </w:t>
       </w:r>
       <w:r>
+        <w:lastRenderedPageBreak/>
         <w:t>ᰓᰤᰩ</w:t>
       </w:r>
       <w:r>
@@ -26907,7 +26896,6 @@
         <w:pStyle w:val="Heading3"/>
       </w:pPr>
       <w:r>
-        <w:lastRenderedPageBreak/>
         <w:t xml:space="preserve">1C34 </w:t>
       </w:r>
       <w:r>
@@ -26938,6 +26926,7 @@
         <w:pStyle w:val="Heading3"/>
       </w:pPr>
       <w:r>
+        <w:lastRenderedPageBreak/>
         <w:t>1C26/1C35 (</w:t>
       </w:r>
       <w:r>
@@ -27013,7 +27002,6 @@
         <w:pStyle w:val="Heading3"/>
       </w:pPr>
       <w:r>
-        <w:lastRenderedPageBreak/>
         <w:t>1c29/1c35 (</w:t>
       </w:r>
       <w:r>
@@ -27031,7 +27019,11 @@
     </w:p>
     <w:p>
       <w:r>
-        <w:t xml:space="preserve">ᰀᰩᰵ ᰁᰩᰵ ᰂᰩᰵ ᰃᰩᰵ ᰄᰩᰵ ᰅᰩᰵ ᰆᰩᰵ ᰇᰩᰵ ᰈᰩᰵ ᰉᰩᰵ ᰊᰩᰵ ᰋᰩᰵ ᰌᰩᰵ ᰍᰩᰵ ᰎᰩᰵ ᰏᰩᰵ ᰐᰩᰵ ᰑᰩᰵ ᰒᰩᰵ ᰓᰩᰵ ᰔᰩᰵ ᰕᰩᰵ ᰖᰩᰵ ᰗᰩᰵ ᰘᰩᰵ ᰙᰩᰵ ᰚᰩᰵ ᰛᰩᰵ ᰜᰩᰵ ᰝᰩᰵ ᰞᰩᰵ ᰟᰩᰵ ᰠᰩᰵ ᰡᰩᰵ ᰢᰩᰵ ᰣᰩᰵ ᱍᰩᰵ ᱎᰩᰵ ᱏᰩᰵ ᰙ᰷ᰩᰵ ᰛ᰷ᰩᰵ ᰀᰤᰩᰵ ᰁᰤᰩᰵ ᰂᰤᰩᰵ ᰃᰤᰩᰵ ᰄᰤᰩᰵ ᰅᰤᰩᰵ ᰊᰤᰩᰵ ᰋᰤᰩᰵ ᰌᰤᰩᰵ ᰎᰤᰩᰵ ᰏᰤᰩᰵ ᰐᰤᰩᰵ ᰑᰤᰩᰵ ᰒᰤᰩᰵ ᰓᰤᰩᰵ ᰔᰤᰩᰵ ᰕᰤᰩᰵ ᰖᰤᰩᰵ ᰛᰤᰩᰵ ᰜᰤᰩᰵ ᰝᰤᰩᰵ ᰞᰤᰩᰵ ᰟᰤᰩᰵ ᰡᰤᰩᰵ ᰣᰤᰩᰵ ᰀᰥᰩᰵ ᰃᰥᰩᰵ ᰅᰥᰩᰵ ᰎᰥᰩᰵ ᰑᰥᰩᰵ ᰓᰥᰩᰵ ᰕᰥᰩᰵ ᰝᰥᰩᰵ ᰀ᰷ᰥᰩᰵ ᰃ᰷ᰥᰩᰵ ᰝ᰷ᰥᰩᰵ ᰀᰥᰤᰩᰵ ᰃᰥᰤᰩᰵ ᰅᰥᰤᰩᰵ ᰎᰥᰤᰩᰵ ᰑᰥᰤᰩᰵ ᰓᰥᰤᰩᰵ ᰕᰥᰤᰩᰵ ᰝᰥᰤᰩᰵ </w:t>
+        <w:t xml:space="preserve">ᰀᰩᰵ ᰁᰩᰵ ᰂᰩᰵ ᰃᰩᰵ ᰄᰩᰵ ᰅᰩᰵ ᰆᰩᰵ ᰇᰩᰵ ᰈᰩᰵ ᰉᰩᰵ ᰊᰩᰵ ᰋᰩᰵ ᰌᰩᰵ ᰍᰩᰵ ᰎᰩᰵ ᰏᰩᰵ ᰐᰩᰵ ᰑᰩᰵ ᰒᰩᰵ ᰓᰩᰵ ᰔᰩᰵ ᰕᰩᰵ ᰖᰩᰵ ᰗᰩᰵ ᰘᰩᰵ ᰙᰩᰵ ᰚᰩᰵ ᰛᰩᰵ ᰜᰩᰵ ᰝᰩᰵ ᰞᰩᰵ ᰟᰩᰵ </w:t>
+      </w:r>
+      <w:r>
+        <w:lastRenderedPageBreak/>
+        <w:t xml:space="preserve">ᰠᰩᰵ ᰡᰩᰵ ᰢᰩᰵ ᰣᰩᰵ ᱍᰩᰵ ᱎᰩᰵ ᱏᰩᰵ ᰙ᰷ᰩᰵ ᰛ᰷ᰩᰵ ᰀᰤᰩᰵ ᰁᰤᰩᰵ ᰂᰤᰩᰵ ᰃᰤᰩᰵ ᰄᰤᰩᰵ ᰅᰤᰩᰵ ᰊᰤᰩᰵ ᰋᰤᰩᰵ ᰌᰤᰩᰵ ᰎᰤᰩᰵ ᰏᰤᰩᰵ ᰐᰤᰩᰵ ᰑᰤᰩᰵ ᰒᰤᰩᰵ ᰓᰤᰩᰵ ᰔᰤᰩᰵ ᰕᰤᰩᰵ ᰖᰤᰩᰵ ᰛᰤᰩᰵ ᰜᰤᰩᰵ ᰝᰤᰩᰵ ᰞᰤᰩᰵ ᰟᰤᰩᰵ ᰡᰤᰩᰵ ᰣᰤᰩᰵ ᰀᰥᰩᰵ ᰃᰥᰩᰵ ᰅᰥᰩᰵ ᰎᰥᰩᰵ ᰑᰥᰩᰵ ᰓᰥᰩᰵ ᰕᰥᰩᰵ ᰝᰥᰩᰵ ᰀ᰷ᰥᰩᰵ ᰃ᰷ᰥᰩᰵ ᰝ᰷ᰥᰩᰵ ᰀᰥᰤᰩᰵ ᰃᰥᰤᰩᰵ ᰅᰥᰤᰩᰵ ᰎᰥᰤᰩᰵ ᰑᰥᰤᰩᰵ ᰓᰥᰤᰩᰵ ᰕᰥᰤᰩᰵ ᰝᰥᰤᰩᰵ </w:t>
       </w:r>
     </w:p>
     <w:p>
@@ -27100,11 +27092,11 @@
     </w:p>
     <w:p>
       <w:r>
-        <w:t xml:space="preserve">ᰀᰬᰵ ᰁᰬᰵ ᰂᰬᰵ ᰃᰬᰵ ᰄᰬᰵ ᰅᰬᰵ ᰆᰬᰵ ᰇᰬᰵ ᰈᰬᰵ ᰉᰬᰵ ᰊᰬᰵ ᰋᰬᰵ ᰌᰬᰵ ᰍᰬᰵ ᰎᰬᰵ ᰏᰬᰵ ᰐᰬᰵ ᰑᰬᰵ ᰒᰬᰵ ᰓᰬᰵ ᰔᰬᰵ ᰕᰬᰵ ᰖᰬᰵ ᰗᰬᰵ ᰘᰬᰵ ᰙᰬᰵ ᰚᰬᰵ ᰛᰬᰵ ᰜᰬᰵ ᰝᰬᰵ ᰞᰬᰵ ᰟᰬᰵ ᰠᰬᰵ ᰡᰬᰵ ᰢᰬᰵ ᰣᰬᰵ ᱍᰬᰵ ᱎᰬᰵ </w:t>
+        <w:t xml:space="preserve">ᰀᰬᰵ ᰁᰬᰵ ᰂᰬᰵ ᰃᰬᰵ ᰄᰬᰵ ᰅᰬᰵ ᰆᰬᰵ ᰇᰬᰵ ᰈᰬᰵ ᰉᰬᰵ ᰊᰬᰵ ᰋᰬᰵ ᰌᰬᰵ ᰍᰬᰵ ᰎᰬᰵ ᰏᰬᰵ ᰐᰬᰵ ᰑᰬᰵ ᰒᰬᰵ ᰓᰬᰵ ᰔᰬᰵ ᰕᰬᰵ ᰖᰬᰵ ᰗᰬᰵ ᰘᰬᰵ ᰙᰬᰵ ᰚᰬᰵ ᰛᰬᰵ ᰜᰬᰵ ᰝᰬᰵ ᰞᰬᰵ ᰟᰬᰵ ᰠᰬᰵ ᰡᰬᰵ ᰢᰬᰵ ᰣᰬᰵ ᱍᰬᰵ ᱎᰬᰵ ᱏᰬᰵ ᰙ᰷ᰬᰵ ᰛ᰷ᰬᰵ ᰀᰤᰬᰵ ᰁᰤᰬᰵ ᰂᰤᰬᰵ ᰃᰤᰬᰵ ᰄᰤᰬᰵ ᰅᰤᰬᰵ ᰊᰤᰬᰵ ᰋᰤᰬᰵ ᰌᰤᰬᰵ ᰎᰤᰬᰵ ᰏᰤᰬᰵ ᰐᰤᰬᰵ ᰑᰤᰬᰵ ᰒᰤᰬᰵ </w:t>
       </w:r>
       <w:r>
         <w:lastRenderedPageBreak/>
-        <w:t xml:space="preserve">ᱏᰬᰵ ᰙ᰷ᰬᰵ ᰛ᰷ᰬᰵ ᰀᰤᰬᰵ ᰁᰤᰬᰵ ᰂᰤᰬᰵ ᰃᰤᰬᰵ ᰄᰤᰬᰵ ᰅᰤᰬᰵ ᰊᰤᰬᰵ ᰋᰤᰬᰵ ᰌᰤᰬᰵ ᰎᰤᰬᰵ ᰏᰤᰬᰵ ᰐᰤᰬᰵ ᰑᰤᰬᰵ ᰒᰤᰬᰵ ᰓᰤᰬᰵ ᰔᰤᰬᰵ ᰕᰤᰬᰵ ᰖᰤᰬᰵ ᰛᰤᰬᰵ ᰜᰤᰬᰵ ᰝᰤᰬᰵ ᰞᰤᰬᰵ ᰟᰤᰬᰵ ᰡᰤᰬᰵ ᰣᰤᰬᰵ ᰀᰥᰬᰵ ᰃᰥᰬᰵ ᰅᰥᰬᰵ ᰎᰥᰬᰵ ᰑᰥᰬᰵ ᰓᰥᰬᰵ ᰕᰥᰬᰵ ᰝᰥᰬᰵ ᰀ᰷ᰥᰬᰵ ᰃ᰷ᰥᰬᰵ ᰝ᰷ᰥᰬᰵ ᰀᰥᰤᰬᰵ ᰃᰥᰤᰬᰵ ᰅᰥᰤᰬᰵ ᰎᰥᰤᰬᰵ ᰑᰥᰤᰬᰵ ᰓᰥᰤᰬᰵ ᰕᰥᰤᰬᰵ ᰝᰥᰤᰬᰵ </w:t>
+        <w:t xml:space="preserve">ᰓᰤᰬᰵ ᰔᰤᰬᰵ ᰕᰤᰬᰵ ᰖᰤᰬᰵ ᰛᰤᰬᰵ ᰜᰤᰬᰵ ᰝᰤᰬᰵ ᰞᰤᰬᰵ ᰟᰤᰬᰵ ᰡᰤᰬᰵ ᰣᰤᰬᰵ ᰀᰥᰬᰵ ᰃᰥᰬᰵ ᰅᰥᰬᰵ ᰎᰥᰬᰵ ᰑᰥᰬᰵ ᰓᰥᰬᰵ ᰕᰥᰬᰵ ᰝᰥᰬᰵ ᰀ᰷ᰥᰬᰵ ᰃ᰷ᰥᰬᰵ ᰝ᰷ᰥᰬᰵ ᰀᰥᰤᰬᰵ ᰃᰥᰤᰬᰵ ᰅᰥᰤᰬᰵ ᰎᰥᰤᰬᰵ ᰑᰥᰤᰬᰵ ᰓᰥᰤᰬᰵ ᰕᰥᰤᰬᰵ ᰝᰥᰤᰬᰵ </w:t>
       </w:r>
     </w:p>
     <w:p>
@@ -30410,6 +30402,7 @@
         <w:pStyle w:val="Heading3"/>
       </w:pPr>
       <w:r>
+        <w:lastRenderedPageBreak/>
         <w:t>1C31 P (above) 1c36 (above)</w:t>
       </w:r>
     </w:p>
@@ -30970,7 +30963,6 @@
         <w:rPr>
           <w:rFonts w:cs="Abyssinica SIL"/>
         </w:rPr>
-        <w:lastRenderedPageBreak/>
         <w:t>ᰅᰤ</w:t>
       </w:r>
       <w:r>
@@ -34263,6 +34255,7 @@
         <w:t xml:space="preserve">ᰶ </w:t>
       </w:r>
       <w:r>
+        <w:lastRenderedPageBreak/>
         <w:t>ᱏᰵ</w:t>
       </w:r>
       <w:r>
@@ -34556,7 +34549,6 @@
         <w:rPr>
           <w:lang w:val="am-ET"/>
         </w:rPr>
-        <w:lastRenderedPageBreak/>
         <w:t>Dependent vowels + Consonant signs + Ran</w:t>
       </w:r>
     </w:p>
@@ -35790,6 +35782,7 @@
         <w:pStyle w:val="Heading3"/>
       </w:pPr>
       <w:r>
+        <w:lastRenderedPageBreak/>
         <w:t>1c2c (below) 1c2d (above)</w:t>
       </w:r>
       <w:r>
@@ -35825,7 +35818,6 @@
         <w:pStyle w:val="Heading3"/>
       </w:pPr>
       <w:r>
-        <w:lastRenderedPageBreak/>
         <w:t>1c26 (</w:t>
       </w:r>
       <w:r>
@@ -37143,6 +37135,7 @@
         <w:pStyle w:val="Heading3"/>
       </w:pPr>
       <w:r>
+        <w:lastRenderedPageBreak/>
         <w:t>1c26 (</w:t>
       </w:r>
       <w:r>
@@ -37400,7 +37393,6 @@
         <w:t xml:space="preserve">ᰶ </w:t>
       </w:r>
       <w:r>
-        <w:lastRenderedPageBreak/>
         <w:t>ᱏᰦᰯ</w:t>
       </w:r>
       <w:r>
@@ -38461,6 +38453,7 @@
         <w:pStyle w:val="Heading3"/>
       </w:pPr>
       <w:r>
+        <w:lastRenderedPageBreak/>
         <w:t>1c26 (</w:t>
       </w:r>
       <w:r>
@@ -38820,7 +38813,6 @@
         <w:t xml:space="preserve">ᰶ </w:t>
       </w:r>
       <w:r>
-        <w:lastRenderedPageBreak/>
         <w:t>ᰓᰤᰦᰰ</w:t>
       </w:r>
       <w:r>
@@ -39779,6 +39771,7 @@
         <w:pStyle w:val="Heading3"/>
       </w:pPr>
       <w:r>
+        <w:lastRenderedPageBreak/>
         <w:t>1c26 (</w:t>
       </w:r>
       <w:r>
@@ -40314,7 +40307,6 @@
         <w:pStyle w:val="Heading3"/>
       </w:pPr>
       <w:r>
-        <w:lastRenderedPageBreak/>
         <w:t>1c27 (</w:t>
       </w:r>
       <w:r>
@@ -41088,6 +41080,7 @@
         <w:pStyle w:val="Heading3"/>
       </w:pPr>
       <w:r>
+        <w:lastRenderedPageBreak/>
         <w:t>1c26 (</w:t>
       </w:r>
       <w:r>
@@ -41871,7 +41864,6 @@
         <w:t xml:space="preserve">ᰶ </w:t>
       </w:r>
       <w:r>
-        <w:lastRenderedPageBreak/>
         <w:t>ᱍᰧᰲ</w:t>
       </w:r>
       <w:r>
@@ -42406,6 +42398,7 @@
         <w:pStyle w:val="Heading3"/>
       </w:pPr>
       <w:r>
+        <w:lastRenderedPageBreak/>
         <w:t>1c26 (</w:t>
       </w:r>
       <w:r>
@@ -43375,7 +43368,6 @@
         <w:t xml:space="preserve">ᰶ </w:t>
       </w:r>
       <w:r>
-        <w:lastRenderedPageBreak/>
         <w:t>ᰃᰥᰧᰳ</w:t>
       </w:r>
       <w:r>
@@ -43757,6 +43749,7 @@
         <w:pStyle w:val="Heading3"/>
       </w:pPr>
       <w:r>
+        <w:lastRenderedPageBreak/>
         <w:t>1C26/1C35 (</w:t>
       </w:r>
       <w:r>
@@ -44621,7 +44614,6 @@
         <w:t xml:space="preserve">ᰶ </w:t>
       </w:r>
       <w:r>
-        <w:lastRenderedPageBreak/>
         <w:t>ᰎᰤᰧᰵ</w:t>
       </w:r>
       <w:r>
@@ -45094,30 +45086,15 @@
       </w:r>
       <w:r>
         <w:rPr>
-          <w:color w:val="FF0000"/>
           <w:lang w:eastAsia="am-ET"/>
         </w:rPr>
-        <w:t>ᰣᰦᰛᰧᰵᰶ</w:t>
+        <w:t>ᰣᰦᰛᰧᰵᰶ ᰀᰦᰳ</w:t>
       </w:r>
       <w:r>
         <w:rPr>
           <w:lang w:eastAsia="am-ET"/>
         </w:rPr>
-        <w:t xml:space="preserve"> ᰀᰦᰳᰉᰬᰳ ᰜᰧᰀᰦ ᰜᰬ </w:t>
-      </w:r>
-      <w:bookmarkStart w:id="0" w:name="_GoBack"/>
-      <w:r>
-        <w:rPr>
-          <w:lang w:eastAsia="am-ET"/>
-        </w:rPr>
-        <w:t>ᰣᰧᰵᰶᰌᰨᰮ</w:t>
-      </w:r>
-      <w:bookmarkEnd w:id="0"/>
-      <w:r>
-        <w:rPr>
-          <w:lang w:eastAsia="am-ET"/>
-        </w:rPr>
-        <w:t xml:space="preserve"> ᰗᰪᰮᰓᰦ ᰿᱄᰿ ᰡᰫ ᰣᰦᰛᰧᰵᰶ ᰜᰧᰰᰶᰡᰬᰳ ᰃᰩ ᰣᰦᰍᰩᰮ ᰿᱅᰿ ᰀᰦᰚᰫᰠᰦ ᰀᰤᰩᰵᰠᰦ ᰡᰬᰙᰫᰮᰛᰬ ᰠᰜᰨᰮ ᰅᰫᰰᰌᰬᰳᰓᰦᰮ ᰿᱆᰿ ᰀᰦᰚᰫᰠᰦ ᰀᰤᰩᰵ ᰡᰬᰙᰫᰮ ᰠᰜᰨᰮ ᰕᰦᰳᰡᰴ ᰣᰦᰍᰪᰮᰠᰴᰌᰨ ᰗᰪᰮ ᰕᰋᰨᰰ ᰿᱇᰿ ᰗᰪᰮ ᰕᰃᰦᰳ ᰣᰦᰀᰶ ᰣᰦᰜᰩᰵ ᰀᰦᰚᰫᰌᰨ ᰙᰫᰭᰀᰦ ᰿᱈᰿ ᰣᰨᰜᰨᰮ ᰃᰴᰍᰬ ᰣᰦᰜᰩᰵ ᰣᰦᰍᰩᰮᰌᰨ ᰚᰶ ᰕ ᰿᱉᰿ ᰀ᰷ᰥᰫᰕᰦᰳᰀᰦ ᰜᰬ ᰀᰦᰚᰫ ᰠᰪᰭᰉᰧᰮᰶᰀᰦᰳ ᰀᰦᰚᰫ ᰀᰤᰩᰵᰠᰦ ᰃᰪᰰᰛᰬᰮ ᰜᰧᰭᰶᰓᰦᰰ ᰀ᰷ᰥᰫᰳᰕᰦᰳᰀᰦ ᰿᱁᱀᰿ ᰅᰫᰰ ᰣᰦᰍᰩᰮ ᰣᰨᰜᰨᰮ ᰃᰴᰍᰬ ᰿᱁᱁᰿ ᰠᰋᰦ ᰜᰧᰭᰶᰡᰴ ᰿᱁᱂᰿ ᰘᰶᰀᰊᰧᰀᰦ ᰜᰧᰭᰶᰃᰦᰳ ᰡᰨᰜᰤᰩᰭ ᰿᱁᱃᰿ ᰃᰨ ᰜᰫᰭᰝᰥᰩᰵᰛᰬ ᰜᰫᰵᰡᰨ ᰜᰤᰩᰭᰣᰦᰮ ᰿᱁᱄᰿ ᰘᰶᰀᰊᰧᰀᰦᰌᰨ ᰋᰨᰀᰦ ᰿᱁᱅᰿ ᰅᰫᰰ ᰿᱁᱆᰿ ᰀᰦᰚᰫ ᰛᰩᰵᰀᰪᰱᰠᰴᰛᰬᰮ ᰠᰜᰨᰮ ᰕᰦᰳᰡᰴ ᰿᱁᱇᰿ ᰃᰨᰜᰦ ᰡᰫᰜᰦ ᰜᰧᰰᰶ ᰕᰂᰪᰰ ᰕᰚᰰᰶ ᰣᰦᰍᰩᰮ ᰿᱁᱈᰿ ᰋᰦᰯ ᰜᰫᰵᰊᰦᰲᰡᰴ ᰠᰦ ᰠᰪᰵᰀᰦᰳᰠᰦ ᰜᰦ ᰕᰉᰧᰰᰶ ᰿᱁᱉᰿ ᰜᰧᰰᰀᰨᰌᰨ ᰣᰦᰍᰩᰮ ᰣᰦᰍᰩᰮ ᰛᰩᰵᰀᰪᰱᰠᰦ ᰟᰧᰌᰨ ᰕᰉᰧᰰᰶ ᰜᰤᰩᰭ ᰿᱂᱀᰿ ᰟᰧ ᰡᰫᰕᰦᰳᰍᰬ ᰕᰉᰧᰰᰶ ᰀᰦᰚᰫ ᰛᰤᰩᰳᰀᰪᰱ ᰕᰦᰃᰰ ᰀᰦᰚᰫᰠᰦ ᰎᰍᰨ ᰉᰧᰶ ᰿᱂᱁᰿ ᰎᰍᰨᰠᰦ ᰣᰦᰓᰥᰤᰦᰵᰛᰬ ᰡᰫ ᰅᰫᰰᰎᰫ ᰀᰠᰪᰮᰍᰪ ᰣᰨᰛᰬ ᰕᰚᰰᰶ ᰿᱂᱂᰿ ᰝᰩ ᰃᰬᰓᰫᰣᰦᰇᰫᰭᰶ ᰋᰤᰦᰭ ᰕᰋᰨᰍᰬ ᰿᱂᱃᰿ ᰃᰨ ᰋᰤᰦᰭ ᰕᰋᰨᰍᰬ ᰿᱂᱄᰿ ᰃᰬᰓᰫᰣᰦᰇᰭᰶᰠᰦ ᰣᰦᰓᰨᰠᰦ ᰣᰦᰓᰥᰤᰦᰵ ᰣᰎᰥᰦᰙᰦᰱ ᰣᰦᰕᰫᰠᰦ ᰣᰦᰡᰬᰭᰕᰧᰳᰶ ᰣᰦᰡᰬᰭᰕᰧᰳᰶᰠᰦ ᰊᰃᰥᰧᰀᰪᰱᰛᰬ ᰃᰬᰓᰫᰣᰦᰇᰫᰭ ᰃᰨᰕ ᰿᱂᱅᰿ ᰣᰬ ᰿᱂᱆᰿ ᰝᰩᰍᰪ ᰌᰦᰜᰧᰵᰶ ᰃ᰷ᰥᰧ ᰀᰨᰲᰋᰨ ᰿᱂᱇᰿ ᰃᰨ ᰀᰨᰲ ᰕᰋᰨᰰ ᰣᰦᰍᰩᰮ ᰿᱂᱈᰿ ᰌᰦᰮᰠᰦᰵᰃ᰷ᰥᰧ ᰀᰨᰲᰋᰨ ᰿᱂᱉᰿ ᰃᰨ ᰠᰓᰦᰜᰦ ᰍᰩᰵ ᰕᰦᰋᰰ ᰣᰦᰆᰦ ᰿᱃᱀᰿ ᰀᰦᰚᰫᰌᰨ ᰌᰔᰧᰵ ᰀᰤᰩᰵᰀᰦᰜᰦ ᰃᰬᰓᰫ ᰣᰦᰇᰫᰭ ᰠᰦ ᰃ᰷ᰥᰧ ᰉᰧᰰᰶᰣᰦᰮ ᰿᱃᱁᰿ ᰠᰓᰦᰌᰨ ᰿᱃᱂᰿ ᰠᰃᰩᰲᰀᰦ ᰣᰫᰰᰋᰧᰭᰶ ᰜᰤᰦᰵ ᰿᱃᱃᰿ ᰣᰦᰍᰩᰮ ᰝᰩ ᰀᰨᰲ ᰝᰦᰳᰋᰨ ᰿᱃᱄᰿ ᰃᰨ ᰀᰨᰲ ᰿᱃᱅᰿ ᰃᰨ ᰍᰩᰵ ᰕᰋᰨᰰ ᰣᰨᰓᰦᰜᰦ ᰿᱃᱆᰿ ᰀᰦᰮ ᰀᰨᰲᰡᰴ ᰜᰦᰕᰦᰳ ᰜᰬ ᰝᰩ ᰀᰤᰩᰵᰀᰦ ᰿᱃᱇᰿ ᰣᰦᰜᰩᰵ ᰃᰨ ᰀᰨᰲᰡᰨ ᰣᰦᰍᰩᰮ ᰿᱃᱈᰿ ᰀᰤᰩᰵ ᰀᰤᰩᰵᰀᰦ ᰡᰫ ᰅᰫᰰᰓᰦᰮ ᰀᰦᰮ ᰅᰭᰶ ᰃᰦᰳ ᰀᰦᰚᰫ ᰿᱃᱉᰿ ᰣᰦᰜᰩᰵᰛᰬᰍᰪ ᰃᰨ ᰀᰨᰲᰡᰨ ᰣᰦᰍᰩᰮ ᰿᱄᱀᰿ </w:t>
+        <w:t xml:space="preserve">ᰉᰬᰳ ᰜᰧᰀᰦ ᰜᰬ ᰣᰧᰵᰶᰌᰨᰮ ᰗᰪᰮᰓᰦ ᰿᱄᰿ ᰡᰫ ᰣᰦᰛᰧᰵᰶ ᰜᰧᰰᰶᰡᰬᰳ ᰃᰩ ᰣᰦᰍᰩᰮ ᰿᱅᰿ ᰀᰦᰚᰫᰠᰦ ᰀᰤᰩᰵᰠᰦ ᰡᰬᰙᰫᰮᰛᰬ ᰠᰜᰨᰮ ᰅᰫᰰᰌᰬᰳᰓᰦᰮ ᰿᱆᰿ ᰀᰦᰚᰫᰠᰦ ᰀᰤᰩᰵ ᰡᰬᰙᰫᰮ ᰠᰜᰨᰮ ᰕᰦᰳᰡᰴ ᰣᰦᰍᰪᰮᰠᰴᰌᰨ ᰗᰪᰮ ᰕᰋᰨᰰ ᰿᱇᰿ ᰗᰪᰮ ᰕᰃᰦᰳ ᰣᰦᰀᰶ ᰣᰦᰜᰩᰵ ᰀᰦᰚᰫᰌᰨ ᰙᰫᰭᰀᰦ ᰿᱈᰿ ᰣᰨᰜᰨᰮ ᰃᰴᰍᰬ ᰣᰦᰜᰩᰵ ᰣᰦᰍᰩᰮᰌᰨ ᰚᰶ ᰕ ᰿᱉᰿ ᰀ᰷ᰥᰫᰕᰦᰳᰀᰦ ᰜᰬ ᰀᰦᰚᰫ ᰠᰪᰭᰉᰧᰮᰶᰀᰦᰳ ᰀᰦᰚᰫ ᰀᰤᰩᰵᰠᰦ ᰃᰪᰰᰛᰬᰮ ᰜᰧᰭᰶᰓᰦᰰ ᰀ᰷ᰥᰫᰳᰕᰦᰳᰀᰦ ᰿᱁᱀᰿ ᰅᰫᰰ ᰣᰦᰍᰩᰮ ᰣᰨᰜᰨᰮ ᰃᰴᰍᰬ ᰿᱁᱁᰿ ᰠᰋᰦ ᰜᰧᰭᰶᰡᰴ ᰿᱁᱂᰿ ᰘᰶᰀᰊᰧᰀᰦ ᰜᰧᰭᰶᰃᰦᰳ ᰡᰨᰜᰤᰩᰭ ᰿᱁᱃᰿ ᰃᰨ ᰜᰫᰭᰝᰥᰩᰵᰛᰬ ᰜᰫᰵᰡᰨ ᰜᰤᰩᰭᰣᰦᰮ ᰿᱁᱄᰿ ᰘᰶᰀᰊᰧᰀᰦᰌᰨ ᰋᰨᰀᰦ ᰿᱁᱅᰿ ᰅᰫᰰ ᰿᱁᱆᰿ ᰀᰦᰚᰫ ᰛᰩᰵᰀᰪᰱᰠᰴᰛᰬᰮ ᰠᰜᰨᰮ ᰕᰦᰳᰡᰴ ᰿᱁᱇᰿ ᰃᰨᰜᰦ ᰡᰫᰜᰦ ᰜᰧᰰᰶ ᰕᰂᰪᰰ ᰕᰚᰰᰶ ᰣᰦᰍᰩᰮ ᰿᱁᱈᰿ ᰋᰦᰯ ᰜᰫᰵᰊᰦᰲᰡᰴ ᰠᰦ ᰠᰪᰵᰀᰦᰳᰠᰦ ᰜᰦ ᰕᰉᰧᰰᰶ ᰿᱁᱉᰿ ᰜᰧᰰᰀᰨᰌᰨ ᰣᰦᰍᰩᰮ ᰣᰦᰍᰩᰮ ᰛᰩᰵᰀᰪᰱᰠᰦ ᰟᰧᰌᰨ ᰕᰉᰧᰰᰶ ᰜᰤᰩᰭ ᰿᱂᱀᰿ ᰟᰧ ᰡᰫᰕᰦᰳᰍᰬ ᰕᰉᰧᰰᰶ ᰀᰦᰚᰫ ᰛᰤᰩᰳᰀᰪᰱ ᰕᰦᰃᰰ ᰀᰦᰚᰫᰠᰦ ᰎᰍᰨ ᰉᰧᰶ ᰿᱂᱁᰿ ᰎᰍᰨᰠᰦ ᰣᰦᰓᰥᰤᰦᰵᰛᰬ ᰡᰫ ᰅᰫᰰᰎᰫ ᰀᰠᰪᰮᰍᰪ ᰣᰨᰛᰬ ᰕᰚᰰᰶ ᰿᱂᱂᰿ ᰝᰩ ᰃᰬᰓᰫᰣᰦᰇᰫᰭᰶ ᰋᰤᰦᰭ ᰕᰋᰨᰍᰬ ᰿᱂᱃᰿ ᰃᰨ ᰋᰤᰦᰭ ᰕᰋᰨᰍᰬ ᰿᱂᱄᰿ ᰃᰬᰓᰫᰣᰦᰇᰭᰶᰠᰦ ᰣᰦᰓᰨᰠᰦ ᰣᰦᰓᰥᰤᰦᰵ ᰣᰎᰥᰦᰙᰦᰱ ᰣᰦᰕᰫᰠᰦ ᰣᰦᰡᰬᰭᰕᰧᰳᰶ ᰣᰦᰡᰬᰭᰕᰧᰳᰶᰠᰦ ᰊᰃᰥᰧᰀᰪᰱᰛᰬ ᰃᰬᰓᰫᰣᰦᰇᰫᰭ ᰃᰨᰕ ᰿᱂᱅᰿ ᰣᰬ ᰿᱂᱆᰿ ᰝᰩᰍᰪ ᰌᰦᰜᰧᰵᰶ ᰃ᰷ᰥᰧ ᰀᰨᰲᰋᰨ ᰿᱂᱇᰿ ᰃᰨ ᰀᰨᰲ ᰕᰋᰨᰰ ᰣᰦᰍᰩᰮ ᰿᱂᱈᰿ ᰌᰦᰮᰠᰦᰵᰃ᰷ᰥᰧ ᰀᰨᰲᰋᰨ ᰿᱂᱉᰿ ᰃᰨ ᰠᰓᰦᰜᰦ ᰍᰩᰵ ᰕᰦᰋᰰ ᰣᰦᰆᰦ ᰿᱃᱀᰿ ᰀᰦᰚᰫᰌᰨ ᰌᰔᰧᰵ ᰀᰤᰩᰵᰀᰦᰜᰦ ᰃᰬᰓᰫ ᰣᰦᰇᰫᰭ ᰠᰦ ᰃ᰷ᰥᰧ ᰉᰧᰰᰶᰣᰦᰮ ᰿᱃᱁᰿ ᰠᰓᰦᰌᰨ ᰿᱃᱂᰿ ᰠᰃᰩᰲᰀᰦ ᰣᰫᰰᰋᰧᰭᰶ ᰜᰤᰦᰵ ᰿᱃᱃᰿ ᰣᰦᰍᰩᰮ ᰝᰩ ᰀᰨᰲ ᰝᰦᰳᰋᰨ ᰿᱃᱄᰿ ᰃᰨ ᰀᰨᰲ ᰿᱃᱅᰿ ᰃᰨ ᰍᰩᰵ ᰕᰋᰨᰰ ᰣᰨᰓᰦᰜᰦ ᰿᱃᱆᰿ ᰀᰦᰮ ᰀᰨᰲᰡᰴ ᰜᰦᰕᰦᰳ ᰜᰬ ᰝᰩ ᰀᰤᰩᰵᰀᰦ ᰿᱃᱇᰿ ᰣᰦᰜᰩᰵ ᰃᰨ ᰀᰨᰲᰡᰨ ᰣᰦᰍᰩᰮ ᰿᱃᱈᰿ ᰀᰤᰩᰵ ᰀᰤᰩᰵᰀᰦ ᰡᰫ ᰅᰫᰰᰓᰦᰮ ᰀᰦᰮ ᰅᰭᰶ ᰃᰦᰳ ᰀᰦᰚᰫ ᰿᱃᱉᰿ ᰣᰦᰜᰩᰵᰛᰬᰍᰪ ᰃᰨ ᰀᰨᰲᰡᰨ ᰣᰦᰍᰩᰮ ᰿᱄᱀᰿ </w:t>
       </w:r>
       <w:r>
         <w:rPr>
@@ -45128,7 +45105,12 @@
       </w:r>
     </w:p>
     <w:sectPr>
-      <w:footerReference w:type="default" r:id="rId7"/>
+      <w:headerReference w:type="even" r:id="rId7"/>
+      <w:headerReference w:type="default" r:id="rId8"/>
+      <w:footerReference w:type="even" r:id="rId9"/>
+      <w:footerReference w:type="default" r:id="rId10"/>
+      <w:headerReference w:type="first" r:id="rId11"/>
+      <w:footerReference w:type="first" r:id="rId12"/>
       <w:pgSz w:w="11906" w:h="16838"/>
       <w:pgMar w:top="1440" w:right="1080" w:bottom="1440" w:left="1080" w:header="0" w:footer="720" w:gutter="0"/>
       <w:cols w:space="720"/>
@@ -45159,6 +45141,16 @@
 </file>
 
 <file path=word/footer1.xml><?xml version="1.0" encoding="utf-8"?>
+<w:ftr xmlns:wpc="http://schemas.microsoft.com/office/word/2010/wordprocessingCanvas" xmlns:cx="http://schemas.microsoft.com/office/drawing/2014/chartex" xmlns:cx1="http://schemas.microsoft.com/office/drawing/2015/9/8/chartex" xmlns:mc="http://schemas.openxmlformats.org/markup-compatibility/2006" xmlns:o="urn:schemas-microsoft-com:office:office" xmlns:r="http://schemas.openxmlformats.org/officeDocument/2006/relationships" xmlns:m="http://schemas.openxmlformats.org/officeDocument/2006/math" xmlns:v="urn:schemas-microsoft-com:vml" xmlns:wp14="http://schemas.microsoft.com/office/word/2010/wordprocessingDrawing" xmlns:wp="http://schemas.openxmlformats.org/drawingml/2006/wordprocessingDrawing" xmlns:w10="urn:schemas-microsoft-com:office:word" xmlns:w="http://schemas.openxmlformats.org/wordprocessingml/2006/main" xmlns:w14="http://schemas.microsoft.com/office/word/2010/wordml" xmlns:w15="http://schemas.microsoft.com/office/word/2012/wordml" xmlns:w16se="http://schemas.microsoft.com/office/word/2015/wordml/symex" xmlns:wpg="http://schemas.microsoft.com/office/word/2010/wordprocessingGroup" xmlns:wpi="http://schemas.microsoft.com/office/word/2010/wordprocessingInk" xmlns:wne="http://schemas.microsoft.com/office/word/2006/wordml" xmlns:wps="http://schemas.microsoft.com/office/word/2010/wordprocessingShape" mc:Ignorable="w14 w15 w16se wp14">
+  <w:p>
+    <w:pPr>
+      <w:pStyle w:val="Footer"/>
+    </w:pPr>
+  </w:p>
+</w:ftr>
+</file>
+
+<file path=word/footer2.xml><?xml version="1.0" encoding="utf-8"?>
 <w:ftr xmlns:wpc="http://schemas.microsoft.com/office/word/2010/wordprocessingCanvas" xmlns:cx="http://schemas.microsoft.com/office/drawing/2014/chartex" xmlns:cx1="http://schemas.microsoft.com/office/drawing/2015/9/8/chartex" xmlns:mc="http://schemas.openxmlformats.org/markup-compatibility/2006" xmlns:o="urn:schemas-microsoft-com:office:office" xmlns:r="http://schemas.openxmlformats.org/officeDocument/2006/relationships" xmlns:m="http://schemas.openxmlformats.org/officeDocument/2006/math" xmlns:v="urn:schemas-microsoft-com:vml" xmlns:wp14="http://schemas.microsoft.com/office/word/2010/wordprocessingDrawing" xmlns:wp="http://schemas.openxmlformats.org/drawingml/2006/wordprocessingDrawing" xmlns:w10="urn:schemas-microsoft-com:office:word" xmlns:w="http://schemas.openxmlformats.org/wordprocessingml/2006/main" xmlns:w14="http://schemas.microsoft.com/office/word/2010/wordml" xmlns:w15="http://schemas.microsoft.com/office/word/2012/wordml" xmlns:w16se="http://schemas.microsoft.com/office/word/2015/wordml/symex" xmlns:wpg="http://schemas.microsoft.com/office/word/2010/wordprocessingGroup" xmlns:wpi="http://schemas.microsoft.com/office/word/2010/wordprocessingInk" xmlns:wne="http://schemas.microsoft.com/office/word/2006/wordml" xmlns:wps="http://schemas.microsoft.com/office/word/2010/wordprocessingShape" mc:Ignorable="w14 w15 w16se wp14">
   <w:p>
     <w:pPr>
@@ -45189,7 +45181,33 @@
         <w:szCs w:val="18"/>
         <w:lang w:val="en-US"/>
       </w:rPr>
-      <w:t>5 September 2019</w:t>
+      <w:t>4</w:t>
+    </w:r>
+    <w:r>
+      <w:rPr>
+        <w:sz w:val="18"/>
+        <w:szCs w:val="18"/>
+        <w:lang w:val="en-US"/>
+      </w:rPr>
+      <w:t xml:space="preserve"> </w:t>
+    </w:r>
+    <w:r>
+      <w:rPr>
+        <w:sz w:val="18"/>
+        <w:szCs w:val="18"/>
+        <w:lang w:val="en-US"/>
+      </w:rPr>
+      <w:t>October</w:t>
+    </w:r>
+    <w:bookmarkStart w:id="0" w:name="_GoBack"/>
+    <w:bookmarkEnd w:id="0"/>
+    <w:r>
+      <w:rPr>
+        <w:sz w:val="18"/>
+        <w:szCs w:val="18"/>
+        <w:lang w:val="en-US"/>
+      </w:rPr>
+      <w:t xml:space="preserve"> 2019</w:t>
     </w:r>
     <w:r>
       <w:rPr>
@@ -45235,7 +45253,7 @@
         <w:szCs w:val="18"/>
         <w:lang w:val="en-US"/>
       </w:rPr>
-      <w:t>32</w:t>
+      <w:t>33</w:t>
     </w:r>
     <w:r>
       <w:rPr>
@@ -45248,6 +45266,16 @@
 </w:ftr>
 </file>
 
+<file path=word/footer3.xml><?xml version="1.0" encoding="utf-8"?>
+<w:ftr xmlns:wpc="http://schemas.microsoft.com/office/word/2010/wordprocessingCanvas" xmlns:cx="http://schemas.microsoft.com/office/drawing/2014/chartex" xmlns:cx1="http://schemas.microsoft.com/office/drawing/2015/9/8/chartex" xmlns:mc="http://schemas.openxmlformats.org/markup-compatibility/2006" xmlns:o="urn:schemas-microsoft-com:office:office" xmlns:r="http://schemas.openxmlformats.org/officeDocument/2006/relationships" xmlns:m="http://schemas.openxmlformats.org/officeDocument/2006/math" xmlns:v="urn:schemas-microsoft-com:vml" xmlns:wp14="http://schemas.microsoft.com/office/word/2010/wordprocessingDrawing" xmlns:wp="http://schemas.openxmlformats.org/drawingml/2006/wordprocessingDrawing" xmlns:w10="urn:schemas-microsoft-com:office:word" xmlns:w="http://schemas.openxmlformats.org/wordprocessingml/2006/main" xmlns:w14="http://schemas.microsoft.com/office/word/2010/wordml" xmlns:w15="http://schemas.microsoft.com/office/word/2012/wordml" xmlns:w16se="http://schemas.microsoft.com/office/word/2015/wordml/symex" xmlns:wpg="http://schemas.microsoft.com/office/word/2010/wordprocessingGroup" xmlns:wpi="http://schemas.microsoft.com/office/word/2010/wordprocessingInk" xmlns:wne="http://schemas.microsoft.com/office/word/2006/wordml" xmlns:wps="http://schemas.microsoft.com/office/word/2010/wordprocessingShape" mc:Ignorable="w14 w15 w16se wp14">
+  <w:p>
+    <w:pPr>
+      <w:pStyle w:val="Footer"/>
+    </w:pPr>
+  </w:p>
+</w:ftr>
+</file>
+
 <file path=word/footnotes.xml><?xml version="1.0" encoding="utf-8"?>
 <w:footnotes xmlns:wpc="http://schemas.microsoft.com/office/word/2010/wordprocessingCanvas" xmlns:cx="http://schemas.microsoft.com/office/drawing/2014/chartex" xmlns:cx1="http://schemas.microsoft.com/office/drawing/2015/9/8/chartex" xmlns:mc="http://schemas.openxmlformats.org/markup-compatibility/2006" xmlns:o="urn:schemas-microsoft-com:office:office" xmlns:r="http://schemas.openxmlformats.org/officeDocument/2006/relationships" xmlns:m="http://schemas.openxmlformats.org/officeDocument/2006/math" xmlns:v="urn:schemas-microsoft-com:vml" xmlns:wp14="http://schemas.microsoft.com/office/word/2010/wordprocessingDrawing" xmlns:wp="http://schemas.openxmlformats.org/drawingml/2006/wordprocessingDrawing" xmlns:w10="urn:schemas-microsoft-com:office:word" xmlns:w="http://schemas.openxmlformats.org/wordprocessingml/2006/main" xmlns:w14="http://schemas.microsoft.com/office/word/2010/wordml" xmlns:w15="http://schemas.microsoft.com/office/word/2012/wordml" xmlns:w16se="http://schemas.microsoft.com/office/word/2015/wordml/symex" xmlns:wpg="http://schemas.microsoft.com/office/word/2010/wordprocessingGroup" xmlns:wpi="http://schemas.microsoft.com/office/word/2010/wordprocessingInk" xmlns:wne="http://schemas.microsoft.com/office/word/2006/wordml" xmlns:wps="http://schemas.microsoft.com/office/word/2010/wordprocessingShape" mc:Ignorable="w14 w15 w16se wp14">
   <w:footnote w:type="separator" w:id="-1">
@@ -45265,6 +45293,36 @@
     </w:p>
   </w:footnote>
 </w:footnotes>
+</file>
+
+<file path=word/header1.xml><?xml version="1.0" encoding="utf-8"?>
+<w:hdr xmlns:wpc="http://schemas.microsoft.com/office/word/2010/wordprocessingCanvas" xmlns:cx="http://schemas.microsoft.com/office/drawing/2014/chartex" xmlns:cx1="http://schemas.microsoft.com/office/drawing/2015/9/8/chartex" xmlns:mc="http://schemas.openxmlformats.org/markup-compatibility/2006" xmlns:o="urn:schemas-microsoft-com:office:office" xmlns:r="http://schemas.openxmlformats.org/officeDocument/2006/relationships" xmlns:m="http://schemas.openxmlformats.org/officeDocument/2006/math" xmlns:v="urn:schemas-microsoft-com:vml" xmlns:wp14="http://schemas.microsoft.com/office/word/2010/wordprocessingDrawing" xmlns:wp="http://schemas.openxmlformats.org/drawingml/2006/wordprocessingDrawing" xmlns:w10="urn:schemas-microsoft-com:office:word" xmlns:w="http://schemas.openxmlformats.org/wordprocessingml/2006/main" xmlns:w14="http://schemas.microsoft.com/office/word/2010/wordml" xmlns:w15="http://schemas.microsoft.com/office/word/2012/wordml" xmlns:w16se="http://schemas.microsoft.com/office/word/2015/wordml/symex" xmlns:wpg="http://schemas.microsoft.com/office/word/2010/wordprocessingGroup" xmlns:wpi="http://schemas.microsoft.com/office/word/2010/wordprocessingInk" xmlns:wne="http://schemas.microsoft.com/office/word/2006/wordml" xmlns:wps="http://schemas.microsoft.com/office/word/2010/wordprocessingShape" mc:Ignorable="w14 w15 w16se wp14">
+  <w:p>
+    <w:pPr>
+      <w:pStyle w:val="Header"/>
+    </w:pPr>
+  </w:p>
+</w:hdr>
+</file>
+
+<file path=word/header2.xml><?xml version="1.0" encoding="utf-8"?>
+<w:hdr xmlns:wpc="http://schemas.microsoft.com/office/word/2010/wordprocessingCanvas" xmlns:cx="http://schemas.microsoft.com/office/drawing/2014/chartex" xmlns:cx1="http://schemas.microsoft.com/office/drawing/2015/9/8/chartex" xmlns:mc="http://schemas.openxmlformats.org/markup-compatibility/2006" xmlns:o="urn:schemas-microsoft-com:office:office" xmlns:r="http://schemas.openxmlformats.org/officeDocument/2006/relationships" xmlns:m="http://schemas.openxmlformats.org/officeDocument/2006/math" xmlns:v="urn:schemas-microsoft-com:vml" xmlns:wp14="http://schemas.microsoft.com/office/word/2010/wordprocessingDrawing" xmlns:wp="http://schemas.openxmlformats.org/drawingml/2006/wordprocessingDrawing" xmlns:w10="urn:schemas-microsoft-com:office:word" xmlns:w="http://schemas.openxmlformats.org/wordprocessingml/2006/main" xmlns:w14="http://schemas.microsoft.com/office/word/2010/wordml" xmlns:w15="http://schemas.microsoft.com/office/word/2012/wordml" xmlns:w16se="http://schemas.microsoft.com/office/word/2015/wordml/symex" xmlns:wpg="http://schemas.microsoft.com/office/word/2010/wordprocessingGroup" xmlns:wpi="http://schemas.microsoft.com/office/word/2010/wordprocessingInk" xmlns:wne="http://schemas.microsoft.com/office/word/2006/wordml" xmlns:wps="http://schemas.microsoft.com/office/word/2010/wordprocessingShape" mc:Ignorable="w14 w15 w16se wp14">
+  <w:p>
+    <w:pPr>
+      <w:pStyle w:val="Header"/>
+    </w:pPr>
+  </w:p>
+</w:hdr>
+</file>
+
+<file path=word/header3.xml><?xml version="1.0" encoding="utf-8"?>
+<w:hdr xmlns:wpc="http://schemas.microsoft.com/office/word/2010/wordprocessingCanvas" xmlns:cx="http://schemas.microsoft.com/office/drawing/2014/chartex" xmlns:cx1="http://schemas.microsoft.com/office/drawing/2015/9/8/chartex" xmlns:mc="http://schemas.openxmlformats.org/markup-compatibility/2006" xmlns:o="urn:schemas-microsoft-com:office:office" xmlns:r="http://schemas.openxmlformats.org/officeDocument/2006/relationships" xmlns:m="http://schemas.openxmlformats.org/officeDocument/2006/math" xmlns:v="urn:schemas-microsoft-com:vml" xmlns:wp14="http://schemas.microsoft.com/office/word/2010/wordprocessingDrawing" xmlns:wp="http://schemas.openxmlformats.org/drawingml/2006/wordprocessingDrawing" xmlns:w10="urn:schemas-microsoft-com:office:word" xmlns:w="http://schemas.openxmlformats.org/wordprocessingml/2006/main" xmlns:w14="http://schemas.microsoft.com/office/word/2010/wordml" xmlns:w15="http://schemas.microsoft.com/office/word/2012/wordml" xmlns:w16se="http://schemas.microsoft.com/office/word/2015/wordml/symex" xmlns:wpg="http://schemas.microsoft.com/office/word/2010/wordprocessingGroup" xmlns:wpi="http://schemas.microsoft.com/office/word/2010/wordprocessingInk" xmlns:wne="http://schemas.microsoft.com/office/word/2006/wordml" xmlns:wps="http://schemas.microsoft.com/office/word/2010/wordprocessingShape" mc:Ignorable="w14 w15 w16se wp14">
+  <w:p>
+    <w:pPr>
+      <w:pStyle w:val="Header"/>
+    </w:pPr>
+  </w:p>
+</w:hdr>
 </file>
 
 <file path=word/styles.xml><?xml version="1.0" encoding="utf-8"?>
@@ -45717,7 +45775,7 @@
     <w:uiPriority w:val="9"/>
     <w:unhideWhenUsed/>
     <w:qFormat/>
-    <w:rsid w:val="00C87B88"/>
+    <w:rsid w:val="00174B61"/>
     <w:pPr>
       <w:keepNext/>
       <w:keepLines/>
@@ -45959,12 +46017,13 @@
     <w:basedOn w:val="DefaultParagraphFont"/>
     <w:link w:val="Heading3"/>
     <w:uiPriority w:val="9"/>
-    <w:rsid w:val="00C87B88"/>
+    <w:rsid w:val="00174B61"/>
     <w:rPr>
       <w:rFonts w:asciiTheme="majorHAnsi" w:eastAsiaTheme="majorEastAsia" w:hAnsiTheme="majorHAnsi" w:cstheme="majorBidi"/>
       <w:color w:val="243F60" w:themeColor="accent1" w:themeShade="7F"/>
       <w:sz w:val="24"/>
       <w:szCs w:val="24"/>
+      <w14:ligatures w14:val="all"/>
     </w:rPr>
   </w:style>
   <w:style w:type="paragraph" w:styleId="BalloonText">
@@ -46291,7 +46350,7 @@
 </file>
 
 <file path=customXml/itemProps1.xml><?xml version="1.0" encoding="utf-8"?>
-<ds:datastoreItem xmlns:ds="http://schemas.openxmlformats.org/officeDocument/2006/customXml" ds:itemID="{DD7E95C1-D12E-4DD3-811E-17E7AAA03B30}">
+<ds:datastoreItem xmlns:ds="http://schemas.openxmlformats.org/officeDocument/2006/customXml" ds:itemID="{715CE6D4-4C66-4744-8EEF-406055BAA33E}">
   <ds:schemaRefs>
     <ds:schemaRef ds:uri="http://schemas.openxmlformats.org/officeDocument/2006/bibliography"/>
   </ds:schemaRefs>

</xml_diff>

<commit_message>
Fixes to punctuation space and notdef. Updated FONTLOG.
</commit_message>
<xml_diff>
--- a/documentation/Mingzat-typesample.docx
+++ b/documentation/Mingzat-typesample.docx
@@ -11030,11 +11030,7 @@
     </w:p>
     <w:p>
       <w:r>
-        <w:t xml:space="preserve">ᰀᰧᰮ ᰁᰧᰮ ᰂᰧᰮ ᰃᰧᰮ ᰄᰧᰮ ᰅᰧᰮ ᰆᰧᰮ ᰇᰧᰮ ᰈᰧᰮ ᰉᰧᰮ ᰊᰧᰮ ᰋᰧᰮ ᰌᰧᰮ ᰍᰧᰮ ᰎᰧᰮ ᰏᰧᰮ ᰐᰧᰮ ᰑᰧᰮ ᰒᰧᰮ ᰓᰧᰮ ᰔᰧᰮ ᰕᰧᰮ ᰖᰧᰮ ᰗᰧᰮ ᰘᰧᰮ ᰙᰧᰮ ᰚᰧᰮ ᰛᰧᰮ ᰜᰧᰮ ᰝᰧᰮ ᰞᰧᰮ ᰟᰧᰮ ᰠᰧᰮ ᰡᰧᰮ ᰢᰧᰮ ᰣᰧᰮ ᱍᰧᰮ ᱎᰧᰮ ᱏᰧᰮ ᰙ᰷ᰧᰮ ᰛ᰷ᰧᰮ ᰀᰤᰧᰮ ᰁᰤᰧᰮ ᰂᰤᰧᰮ ᰃᰤᰧᰮ ᰄᰤᰧᰮ ᰅᰤᰧᰮ ᰊᰤᰧᰮ ᰋᰤᰧᰮ ᰌᰤᰧᰮ ᰎᰤᰧᰮ ᰏᰤᰧᰮ ᰐᰤᰧᰮ ᰑᰤᰧᰮ ᰒᰤᰧᰮ ᰓᰤᰧᰮ ᰔᰤᰧᰮ ᰕᰤᰧᰮ ᰖᰤᰧᰮ ᰛᰤᰧᰮ ᰜᰤᰧᰮ ᰝᰤᰧᰮ ᰞᰤᰧᰮ ᰟᰤᰧᰮ ᰡᰤᰧᰮ ᰣᰤᰧᰮ ᰀᰥᰧᰮ </w:t>
-      </w:r>
-      <w:r>
-        <w:lastRenderedPageBreak/>
-        <w:t xml:space="preserve">ᰃᰥᰧᰮ ᰅᰥᰧᰮ ᰎᰥᰧᰮ ᰑᰥᰧᰮ ᰓᰥᰧᰮ ᰕᰥᰧᰮ ᰝᰥᰧᰮ ᰀ᰷ᰥᰧᰮ ᰃ᰷ᰥᰧᰮ ᰝ᰷ᰥᰧᰮ ᰀᰥᰤᰧᰮ ᰃᰥᰤᰧᰮ ᰅᰥᰤᰧᰮ ᰎᰥᰤᰧᰮ ᰑᰥᰤᰧᰮ ᰓᰥᰤᰧᰮ ᰕᰥᰤᰧᰮ ᰝᰥᰤᰧᰮ </w:t>
+        <w:t xml:space="preserve">ᰀᰧᰮ ᰁᰧᰮ ᰂᰧᰮ ᰃᰧᰮ ᰄᰧᰮ ᰅᰧᰮ ᰆᰧᰮ ᰇᰧᰮ ᰈᰧᰮ ᰉᰧᰮ ᰊᰧᰮ ᰋᰧᰮ ᰌᰧᰮ ᰍᰧᰮ ᰎᰧᰮ ᰏᰧᰮ ᰐᰧᰮ ᰑᰧᰮ ᰒᰧᰮ ᰓᰧᰮ ᰔᰧᰮ ᰕᰧᰮ ᰖᰧᰮ ᰗᰧᰮ ᰘᰧᰮ ᰙᰧᰮ ᰚᰧᰮ ᰛᰧᰮ ᰜᰧᰮ ᰝᰧᰮ ᰞᰧᰮ ᰟᰧᰮ ᰠᰧᰮ ᰡᰧᰮ ᰢᰧᰮ ᰣᰧᰮ ᱍᰧᰮ ᱎᰧᰮ ᱏᰧᰮ ᰙ᰷ᰧᰮ ᰛ᰷ᰧᰮ ᰀᰤᰧᰮ ᰁᰤᰧᰮ ᰂᰤᰧᰮ ᰃᰤᰧᰮ ᰄᰤᰧᰮ ᰅᰤᰧᰮ ᰊᰤᰧᰮ ᰋᰤᰧᰮ ᰌᰤᰧᰮ ᰎᰤᰧᰮ ᰏᰤᰧᰮ ᰐᰤᰧᰮ ᰑᰤᰧᰮ ᰒᰤᰧᰮ ᰓᰤᰧᰮ ᰔᰤᰧᰮ ᰕᰤᰧᰮ ᰖᰤᰧᰮ ᰛᰤᰧᰮ ᰜᰤᰧᰮ ᰝᰤᰧᰮ ᰞᰤᰧᰮ ᰟᰤᰧᰮ ᰡᰤᰧᰮ ᰣᰤᰧᰮ ᰀᰥᰧᰮ ᰃᰥᰧᰮ ᰅᰥᰧᰮ ᰎᰥᰧᰮ ᰑᰥᰧᰮ ᰓᰥᰧᰮ ᰕᰥᰧᰮ ᰝᰥᰧᰮ ᰀ᰷ᰥᰧᰮ ᰃ᰷ᰥᰧᰮ ᰝ᰷ᰥᰧᰮ ᰀᰥᰤᰧᰮ ᰃᰥᰤᰧᰮ ᰅᰥᰤᰧᰮ ᰎᰥᰤᰧᰮ ᰑᰥᰤᰧᰮ ᰓᰥᰤᰧᰮ ᰕᰥᰤᰧᰮ ᰝᰥᰤᰧᰮ </w:t>
       </w:r>
     </w:p>
     <w:p>
@@ -11042,6 +11038,7 @@
         <w:pStyle w:val="Heading3"/>
       </w:pPr>
       <w:r>
+        <w:lastRenderedPageBreak/>
         <w:t>1c28 (</w:t>
       </w:r>
       <w:r>
@@ -11146,11 +11143,11 @@
     </w:p>
     <w:p>
       <w:r>
-        <w:t xml:space="preserve">ᰀᰫᰮ ᰁᰫᰮ ᰂᰫᰮ ᰃᰫᰮ ᰄᰫᰮ ᰅᰫᰮ ᰆᰫᰮ ᰇᰫᰮ ᰈᰫᰮ ᰉᰫᰮ ᰊᰫᰮ ᰋᰫᰮ ᰌᰫᰮ ᰍᰫᰮ ᰎᰫᰮ ᰏᰫᰮ ᰐᰫᰮ ᰑᰫᰮ ᰒᰫᰮ ᰓᰫᰮ ᰔᰫᰮ ᰕᰫᰮ ᰖᰫᰮ ᰗᰫᰮ ᰘᰫᰮ ᰙᰫᰮ ᰚᰫᰮ ᰛᰫᰮ ᰜᰫᰮ ᰝᰫᰮ ᰞᰫᰮ ᰟᰫᰮ ᰠᰫᰮ ᰡᰫᰮ </w:t>
+        <w:t xml:space="preserve">ᰀᰫᰮ ᰁᰫᰮ ᰂᰫᰮ ᰃᰫᰮ ᰄᰫᰮ ᰅᰫᰮ ᰆᰫᰮ ᰇᰫᰮ ᰈᰫᰮ ᰉᰫᰮ ᰊᰫᰮ ᰋᰫᰮ ᰌᰫᰮ ᰍᰫᰮ ᰎᰫᰮ ᰏᰫᰮ ᰐᰫᰮ ᰑᰫᰮ ᰒᰫᰮ ᰓᰫᰮ ᰔᰫᰮ ᰕᰫᰮ ᰖᰫᰮ ᰗᰫᰮ ᰘᰫᰮ ᰙᰫᰮ ᰚᰫᰮ ᰛᰫᰮ ᰜᰫᰮ ᰝᰫᰮ ᰞᰫᰮ ᰟᰫᰮ ᰠᰫᰮ ᰡᰫᰮ ᰢᰫᰮ ᰣᰫᰮ ᱍᰫᰮ ᱎᰫᰮ ᱏᰫᰮ ᰙ᰷ᰫᰮ ᰛ᰷ᰫᰮ ᰀᰤᰫᰮ ᰁᰤᰫᰮ ᰂᰤᰫᰮ ᰃᰤᰫᰮ ᰄᰤᰫᰮ ᰅᰤᰫᰮ ᰊᰤᰫᰮ ᰋᰤᰫᰮ ᰌᰤᰫᰮ ᰎᰤᰫᰮ ᰏᰤᰫᰮ ᰐᰤᰫᰮ ᰑᰤᰫᰮ ᰒᰤᰫᰮ ᰓᰤᰫᰮ ᰔᰤᰫᰮ ᰕᰤᰫᰮ ᰖᰤᰫᰮ ᰛᰤᰫᰮ ᰜᰤᰫᰮ ᰝᰤᰫᰮ ᰞᰤᰫᰮ ᰟᰤᰫᰮ ᰡᰤᰫᰮ </w:t>
       </w:r>
       <w:r>
         <w:lastRenderedPageBreak/>
-        <w:t xml:space="preserve">ᰢᰫᰮ ᰣᰫᰮ ᱍᰫᰮ ᱎᰫᰮ ᱏᰫᰮ ᰙ᰷ᰫᰮ ᰛ᰷ᰫᰮ ᰀᰤᰫᰮ ᰁᰤᰫᰮ ᰂᰤᰫᰮ ᰃᰤᰫᰮ ᰄᰤᰫᰮ ᰅᰤᰫᰮ ᰊᰤᰫᰮ ᰋᰤᰫᰮ ᰌᰤᰫᰮ ᰎᰤᰫᰮ ᰏᰤᰫᰮ ᰐᰤᰫᰮ ᰑᰤᰫᰮ ᰒᰤᰫᰮ ᰓᰤᰫᰮ ᰔᰤᰫᰮ ᰕᰤᰫᰮ ᰖᰤᰫᰮ ᰛᰤᰫᰮ ᰜᰤᰫᰮ ᰝᰤᰫᰮ ᰞᰤᰫᰮ ᰟᰤᰫᰮ ᰡᰤᰫᰮ ᰣᰤᰫᰮ ᰀᰥᰫᰮ ᰃᰥᰫᰮ ᰅᰥᰫᰮ ᰎᰥᰫᰮ ᰑᰥᰫᰮ ᰓᰥᰫᰮ ᰕᰥᰫᰮ ᰝᰥᰫᰮ ᰀ᰷ᰥᰫᰮ ᰃ᰷ᰥᰫᰮ ᰝ᰷ᰥᰫᰮ ᰀᰥᰤᰫᰮ ᰃᰥᰤᰫᰮ ᰅᰥᰤᰫᰮ ᰎᰥᰤᰫᰮ ᰑᰥᰤᰫᰮ ᰓᰥᰤᰫᰮ ᰕᰥᰤᰫᰮ ᰝᰥᰤᰫᰮ </w:t>
+        <w:t xml:space="preserve">ᰣᰤᰫᰮ ᰀᰥᰫᰮ ᰃᰥᰫᰮ ᰅᰥᰫᰮ ᰎᰥᰫᰮ ᰑᰥᰫᰮ ᰓᰥᰫᰮ ᰕᰥᰫᰮ ᰝᰥᰫᰮ ᰀ᰷ᰥᰫᰮ ᰃ᰷ᰥᰫᰮ ᰝ᰷ᰥᰫᰮ ᰀᰥᰤᰫᰮ ᰃᰥᰤᰫᰮ ᰅᰥᰤᰫᰮ ᰎᰥᰤᰫᰮ ᰑᰥᰤᰫᰮ ᰓᰥᰤᰫᰮ ᰕᰥᰤᰫᰮ ᰝᰥᰤᰫᰮ </w:t>
       </w:r>
     </w:p>
     <w:p>
@@ -12751,7 +12748,6 @@
         <w:pStyle w:val="Heading3"/>
       </w:pPr>
       <w:r>
-        <w:lastRenderedPageBreak/>
         <w:t>1c28 (</w:t>
       </w:r>
       <w:r>
@@ -13102,6 +13098,7 @@
         <w:t xml:space="preserve">ᰯ </w:t>
       </w:r>
       <w:r>
+        <w:lastRenderedPageBreak/>
         <w:t>ᰓᰤᰨ</w:t>
       </w:r>
       <w:r>
@@ -14767,7 +14764,6 @@
         <w:t xml:space="preserve">ᰯ </w:t>
       </w:r>
       <w:r>
-        <w:lastRenderedPageBreak/>
         <w:t>ᰣᰤᰫ</w:t>
       </w:r>
       <w:r>
@@ -14893,6 +14889,7 @@
         <w:pStyle w:val="Heading3"/>
       </w:pPr>
       <w:r>
+        <w:lastRenderedPageBreak/>
         <w:t>1c2c (below)</w:t>
       </w:r>
       <w:r>
@@ -16851,7 +16848,6 @@
         <w:t xml:space="preserve">ᰰ </w:t>
       </w:r>
       <w:r>
-        <w:lastRenderedPageBreak/>
         <w:t>ᰓᰤᰨ</w:t>
       </w:r>
       <w:r>
@@ -17037,6 +17033,7 @@
         <w:pStyle w:val="Heading3"/>
       </w:pPr>
       <w:r>
+        <w:lastRenderedPageBreak/>
         <w:t>1c29 (</w:t>
       </w:r>
       <w:r>
@@ -18660,7 +18657,6 @@
         <w:pStyle w:val="Heading3"/>
       </w:pPr>
       <w:r>
-        <w:lastRenderedPageBreak/>
         <w:t>1c2c (below)</w:t>
       </w:r>
       <w:r>
@@ -19196,6 +19192,7 @@
         <w:pStyle w:val="Heading3"/>
       </w:pPr>
       <w:r>
+        <w:lastRenderedPageBreak/>
         <w:t>1c26 (</w:t>
       </w:r>
       <w:r>
@@ -19277,7 +19274,6 @@
         <w:pStyle w:val="Heading3"/>
       </w:pPr>
       <w:r>
-        <w:lastRenderedPageBreak/>
         <w:t>1c29 (</w:t>
       </w:r>
       <w:r>
@@ -19306,6 +19302,7 @@
         <w:pStyle w:val="Heading3"/>
       </w:pPr>
       <w:r>
+        <w:lastRenderedPageBreak/>
         <w:t>1c2a (</w:t>
       </w:r>
       <w:r>
@@ -19376,11 +19373,7 @@
     </w:p>
     <w:p>
       <w:r>
-        <w:t xml:space="preserve">ᰀᰬᰱ ᰁᰬᰱ ᰂᰬᰱ ᰃᰬᰱ ᰄᰬᰱ ᰅᰬᰱ ᰆᰬᰱ ᰇᰬᰱ ᰈᰬᰱ ᰉᰬᰱ ᰊᰬᰱ ᰋᰬᰱ ᰌᰬᰱ ᰍᰬᰱ ᰎᰬᰱ ᰏᰬᰱ ᰐᰬᰱ ᰑᰬᰱ ᰒᰬᰱ ᰓᰬᰱ ᰔᰬᰱ ᰕᰬᰱ ᰖᰬᰱ ᰗᰬᰱ ᰘᰬᰱ ᰙᰬᰱ ᰚᰬᰱ ᰛᰬᰱ ᰜᰬᰱ ᰝᰬᰱ ᰞᰬᰱ ᰟᰬᰱ ᰠᰬᰱ ᰡᰬᰱ ᰢᰬᰱ ᰣᰬᰱ ᱍᰬᰱ ᱎᰬᰱ ᱏᰬᰱ ᰙ᰷ᰬᰱ ᰛ᰷ᰬᰱ ᰀᰤᰬᰱ ᰁᰤᰬᰱ ᰂᰤᰬᰱ ᰃᰤᰬᰱ ᰄᰤᰬᰱ </w:t>
-      </w:r>
-      <w:r>
-        <w:lastRenderedPageBreak/>
-        <w:t xml:space="preserve">ᰅᰤᰬᰱ ᰊᰤᰬᰱ ᰋᰤᰬᰱ ᰌᰤᰬᰱ ᰎᰤᰬᰱ ᰏᰤᰬᰱ ᰐᰤᰬᰱ ᰑᰤᰬᰱ ᰒᰤᰬᰱ ᰓᰤᰬᰱ ᰔᰤᰬᰱ ᰕᰤᰬᰱ ᰖᰤᰬᰱ ᰛᰤᰬᰱ ᰜᰤᰬᰱ ᰝᰤᰬᰱ ᰞᰤᰬᰱ ᰟᰤᰬᰱ ᰡᰤᰬᰱ ᰣᰤᰬᰱ ᰀᰥᰬᰱ ᰃᰥᰬᰱ ᰅᰥᰬᰱ ᰎᰥᰬᰱ ᰑᰥᰬᰱ ᰓᰥᰬᰱ ᰕᰥᰬᰱ ᰝᰥᰬᰱ ᰀ᰷ᰥᰬᰱ ᰃ᰷ᰥᰬᰱ ᰝ᰷ᰥᰬᰱ ᰀᰥᰤᰬᰱ ᰃᰥᰤᰬᰱ ᰅᰥᰤᰬᰱ ᰎᰥᰤᰬᰱ ᰑᰥᰤᰬᰱ ᰓᰥᰤᰬᰱ ᰕᰥᰤᰬᰱ ᰝᰥᰤᰬᰱ </w:t>
+        <w:t xml:space="preserve">ᰀᰬᰱ ᰁᰬᰱ ᰂᰬᰱ ᰃᰬᰱ ᰄᰬᰱ ᰅᰬᰱ ᰆᰬᰱ ᰇᰬᰱ ᰈᰬᰱ ᰉᰬᰱ ᰊᰬᰱ ᰋᰬᰱ ᰌᰬᰱ ᰍᰬᰱ ᰎᰬᰱ ᰏᰬᰱ ᰐᰬᰱ ᰑᰬᰱ ᰒᰬᰱ ᰓᰬᰱ ᰔᰬᰱ ᰕᰬᰱ ᰖᰬᰱ ᰗᰬᰱ ᰘᰬᰱ ᰙᰬᰱ ᰚᰬᰱ ᰛᰬᰱ ᰜᰬᰱ ᰝᰬᰱ ᰞᰬᰱ ᰟᰬᰱ ᰠᰬᰱ ᰡᰬᰱ ᰢᰬᰱ ᰣᰬᰱ ᱍᰬᰱ ᱎᰬᰱ ᱏᰬᰱ ᰙ᰷ᰬᰱ ᰛ᰷ᰬᰱ ᰀᰤᰬᰱ ᰁᰤᰬᰱ ᰂᰤᰬᰱ ᰃᰤᰬᰱ ᰄᰤᰬᰱ ᰅᰤᰬᰱ ᰊᰤᰬᰱ ᰋᰤᰬᰱ ᰌᰤᰬᰱ ᰎᰤᰬᰱ ᰏᰤᰬᰱ ᰐᰤᰬᰱ ᰑᰤᰬᰱ ᰒᰤᰬᰱ ᰓᰤᰬᰱ ᰔᰤᰬᰱ ᰕᰤᰬᰱ ᰖᰤᰬᰱ ᰛᰤᰬᰱ ᰜᰤᰬᰱ ᰝᰤᰬᰱ ᰞᰤᰬᰱ ᰟᰤᰬᰱ ᰡᰤᰬᰱ ᰣᰤᰬᰱ ᰀᰥᰬᰱ ᰃᰥᰬᰱ ᰅᰥᰬᰱ ᰎᰥᰬᰱ ᰑᰥᰬᰱ ᰓᰥᰬᰱ ᰕᰥᰬᰱ ᰝᰥᰬᰱ ᰀ᰷ᰥᰬᰱ ᰃ᰷ᰥᰬᰱ ᰝ᰷ᰥᰬᰱ ᰀᰥᰤᰬᰱ ᰃᰥᰤᰬᰱ ᰅᰥᰤᰬᰱ ᰎᰥᰤᰬᰱ ᰑᰥᰤᰬᰱ ᰓᰥᰤᰬᰱ ᰕᰥᰤᰬᰱ ᰝᰥᰤᰬᰱ </w:t>
       </w:r>
     </w:p>
     <w:p>
@@ -19920,6 +19913,7 @@
         <w:pStyle w:val="Heading3"/>
       </w:pPr>
       <w:r>
+        <w:lastRenderedPageBreak/>
         <w:t>1c27 (</w:t>
       </w:r>
       <w:r>
@@ -21238,7 +21232,6 @@
         <w:t xml:space="preserve">ᰲ </w:t>
       </w:r>
       <w:r>
-        <w:lastRenderedPageBreak/>
         <w:t>ᱏᰩ</w:t>
       </w:r>
       <w:r>
@@ -21954,6 +21947,7 @@
         <w:t xml:space="preserve">ᰲ </w:t>
       </w:r>
       <w:r>
+        <w:lastRenderedPageBreak/>
         <w:t>ᰅᰥᰪ</w:t>
       </w:r>
       <w:r>
@@ -23125,7 +23119,6 @@
         <w:pStyle w:val="Heading3"/>
       </w:pPr>
       <w:r>
-        <w:lastRenderedPageBreak/>
         <w:t>1c26 (</w:t>
       </w:r>
       <w:r>
@@ -23990,6 +23983,7 @@
         <w:t xml:space="preserve">ᰳ </w:t>
       </w:r>
       <w:r>
+        <w:lastRenderedPageBreak/>
         <w:t>ᰐᰤᰧ</w:t>
       </w:r>
       <w:r>
@@ -25090,7 +25084,6 @@
         <w:t xml:space="preserve">ᰳ </w:t>
       </w:r>
       <w:r>
-        <w:lastRenderedPageBreak/>
         <w:t>ᰓᰤᰩ</w:t>
       </w:r>
       <w:r>
@@ -25817,6 +25810,7 @@
         <w:pStyle w:val="Heading3"/>
       </w:pPr>
       <w:r>
+        <w:lastRenderedPageBreak/>
         <w:t>1c2b (</w:t>
       </w:r>
       <w:r>
@@ -26926,7 +26920,6 @@
         <w:pStyle w:val="Heading3"/>
       </w:pPr>
       <w:r>
-        <w:lastRenderedPageBreak/>
         <w:t>1C26/1C35 (</w:t>
       </w:r>
       <w:r>
@@ -26969,7 +26962,11 @@
     </w:p>
     <w:p>
       <w:r>
-        <w:t xml:space="preserve">ᰀᰧᰵ ᰁᰧᰵ ᰂᰧᰵ ᰃᰧᰵ ᰄᰧᰵ ᰅᰧᰵ ᰆᰧᰵ ᰇᰧᰵ ᰈᰧᰵ ᰉᰧᰵ ᰊᰧᰵ ᰋᰧᰵ ᰌᰧᰵ ᰍᰧᰵ ᰎᰧᰵ ᰏᰧᰵ ᰐᰧᰵ ᰑᰧᰵ ᰒᰧᰵ ᰓᰧᰵ ᰔᰧᰵ ᰕᰧᰵ ᰖᰧᰵ ᰗᰧᰵ ᰘᰧᰵ ᰙᰧᰵ ᰚᰧᰵ ᰛᰧᰵ ᰜᰧᰵ ᰝᰧᰵ ᰞᰧᰵ ᰟᰧᰵ ᰠᰧᰵ ᰡᰧᰵ ᰢᰧᰵ ᰣᰧᰵ ᱍᰧᰵ ᱎᰧᰵ ᱏᰧᰵ ᰙ᰷ᰧᰵ ᰛ᰷ᰧᰵ ᰀᰤᰧᰵ ᰁᰤᰧᰵ ᰂᰤᰧᰵ ᰃᰤᰧᰵ ᰄᰤᰧᰵ ᰅᰤᰧᰵ ᰊᰤᰧᰵ ᰋᰤᰧᰵ ᰌᰤᰧᰵ ᰎᰤᰧᰵ ᰏᰤᰧᰵ ᰐᰤᰧᰵ ᰑᰤᰧᰵ ᰒᰤᰧᰵ ᰓᰤᰧᰵ ᰔᰤᰧᰵ ᰕᰤᰧᰵ ᰖᰤᰧᰵ ᰛᰤᰧᰵ ᰜᰤᰧᰵ ᰝᰤᰧᰵ ᰞᰤᰧᰵ ᰟᰤᰧᰵ ᰡᰤᰧᰵ ᰣᰤᰧᰵ ᰀᰥᰧᰵ ᰃᰥᰧᰵ ᰅᰥᰧᰵ ᰎᰥᰧᰵ ᰑᰥᰧᰵ ᰓᰥᰧᰵ ᰕᰥᰧᰵ ᰝᰥᰧᰵ ᰀ᰷ᰥᰧᰵ ᰃ᰷ᰥᰧᰵ ᰝ᰷ᰥᰧᰵ ᰀᰥᰤᰧᰵ ᰃᰥᰤᰧᰵ ᰅᰥᰤᰧᰵ ᰎᰥᰤᰧᰵ ᰑᰥᰤᰧᰵ ᰓᰥᰤᰧᰵ ᰕᰥᰤᰧᰵ ᰝᰥᰤᰧᰵ </w:t>
+        <w:t xml:space="preserve">ᰀᰧᰵ ᰁᰧᰵ ᰂᰧᰵ ᰃᰧᰵ ᰄᰧᰵ ᰅᰧᰵ ᰆᰧᰵ ᰇᰧᰵ ᰈᰧᰵ ᰉᰧᰵ ᰊᰧᰵ ᰋᰧᰵ ᰌᰧᰵ ᰍᰧᰵ ᰎᰧᰵ ᰏᰧᰵ ᰐᰧᰵ ᰑᰧᰵ ᰒᰧᰵ ᰓᰧᰵ ᰔᰧᰵ ᰕᰧᰵ ᰖᰧᰵ ᰗᰧᰵ ᰘᰧᰵ ᰙᰧᰵ ᰚᰧᰵ ᰛᰧᰵ ᰜᰧᰵ ᰝᰧᰵ ᰞᰧᰵ ᰟᰧᰵ ᰠᰧᰵ ᰡᰧᰵ ᰢᰧᰵ ᰣᰧᰵ ᱍᰧᰵ ᱎᰧᰵ ᱏᰧᰵ ᰙ᰷ᰧᰵ ᰛ᰷ᰧᰵ ᰀᰤᰧᰵ ᰁᰤᰧᰵ ᰂᰤᰧᰵ ᰃᰤᰧᰵ ᰄᰤᰧᰵ ᰅᰤᰧᰵ ᰊᰤᰧᰵ ᰋᰤᰧᰵ ᰌᰤᰧᰵ </w:t>
+      </w:r>
+      <w:r>
+        <w:lastRenderedPageBreak/>
+        <w:t xml:space="preserve">ᰎᰤᰧᰵ ᰏᰤᰧᰵ ᰐᰤᰧᰵ ᰑᰤᰧᰵ ᰒᰤᰧᰵ ᰓᰤᰧᰵ ᰔᰤᰧᰵ ᰕᰤᰧᰵ ᰖᰤᰧᰵ ᰛᰤᰧᰵ ᰜᰤᰧᰵ ᰝᰤᰧᰵ ᰞᰤᰧᰵ ᰟᰤᰧᰵ ᰡᰤᰧᰵ ᰣᰤᰧᰵ ᰀᰥᰧᰵ ᰃᰥᰧᰵ ᰅᰥᰧᰵ ᰎᰥᰧᰵ ᰑᰥᰧᰵ ᰓᰥᰧᰵ ᰕᰥᰧᰵ ᰝᰥᰧᰵ ᰀ᰷ᰥᰧᰵ ᰃ᰷ᰥᰧᰵ ᰝ᰷ᰥᰧᰵ ᰀᰥᰤᰧᰵ ᰃᰥᰤᰧᰵ ᰅᰥᰤᰧᰵ ᰎᰥᰤᰧᰵ ᰑᰥᰤᰧᰵ ᰓᰥᰤᰧᰵ ᰕᰥᰤᰧᰵ ᰝᰥᰤᰧᰵ </w:t>
       </w:r>
     </w:p>
     <w:p>
@@ -27019,11 +27016,7 @@
     </w:p>
     <w:p>
       <w:r>
-        <w:t xml:space="preserve">ᰀᰩᰵ ᰁᰩᰵ ᰂᰩᰵ ᰃᰩᰵ ᰄᰩᰵ ᰅᰩᰵ ᰆᰩᰵ ᰇᰩᰵ ᰈᰩᰵ ᰉᰩᰵ ᰊᰩᰵ ᰋᰩᰵ ᰌᰩᰵ ᰍᰩᰵ ᰎᰩᰵ ᰏᰩᰵ ᰐᰩᰵ ᰑᰩᰵ ᰒᰩᰵ ᰓᰩᰵ ᰔᰩᰵ ᰕᰩᰵ ᰖᰩᰵ ᰗᰩᰵ ᰘᰩᰵ ᰙᰩᰵ ᰚᰩᰵ ᰛᰩᰵ ᰜᰩᰵ ᰝᰩᰵ ᰞᰩᰵ ᰟᰩᰵ </w:t>
-      </w:r>
-      <w:r>
-        <w:lastRenderedPageBreak/>
-        <w:t xml:space="preserve">ᰠᰩᰵ ᰡᰩᰵ ᰢᰩᰵ ᰣᰩᰵ ᱍᰩᰵ ᱎᰩᰵ ᱏᰩᰵ ᰙ᰷ᰩᰵ ᰛ᰷ᰩᰵ ᰀᰤᰩᰵ ᰁᰤᰩᰵ ᰂᰤᰩᰵ ᰃᰤᰩᰵ ᰄᰤᰩᰵ ᰅᰤᰩᰵ ᰊᰤᰩᰵ ᰋᰤᰩᰵ ᰌᰤᰩᰵ ᰎᰤᰩᰵ ᰏᰤᰩᰵ ᰐᰤᰩᰵ ᰑᰤᰩᰵ ᰒᰤᰩᰵ ᰓᰤᰩᰵ ᰔᰤᰩᰵ ᰕᰤᰩᰵ ᰖᰤᰩᰵ ᰛᰤᰩᰵ ᰜᰤᰩᰵ ᰝᰤᰩᰵ ᰞᰤᰩᰵ ᰟᰤᰩᰵ ᰡᰤᰩᰵ ᰣᰤᰩᰵ ᰀᰥᰩᰵ ᰃᰥᰩᰵ ᰅᰥᰩᰵ ᰎᰥᰩᰵ ᰑᰥᰩᰵ ᰓᰥᰩᰵ ᰕᰥᰩᰵ ᰝᰥᰩᰵ ᰀ᰷ᰥᰩᰵ ᰃ᰷ᰥᰩᰵ ᰝ᰷ᰥᰩᰵ ᰀᰥᰤᰩᰵ ᰃᰥᰤᰩᰵ ᰅᰥᰤᰩᰵ ᰎᰥᰤᰩᰵ ᰑᰥᰤᰩᰵ ᰓᰥᰤᰩᰵ ᰕᰥᰤᰩᰵ ᰝᰥᰤᰩᰵ </w:t>
+        <w:t xml:space="preserve">ᰀᰩᰵ ᰁᰩᰵ ᰂᰩᰵ ᰃᰩᰵ ᰄᰩᰵ ᰅᰩᰵ ᰆᰩᰵ ᰇᰩᰵ ᰈᰩᰵ ᰉᰩᰵ ᰊᰩᰵ ᰋᰩᰵ ᰌᰩᰵ ᰍᰩᰵ ᰎᰩᰵ ᰏᰩᰵ ᰐᰩᰵ ᰑᰩᰵ ᰒᰩᰵ ᰓᰩᰵ ᰔᰩᰵ ᰕᰩᰵ ᰖᰩᰵ ᰗᰩᰵ ᰘᰩᰵ ᰙᰩᰵ ᰚᰩᰵ ᰛᰩᰵ ᰜᰩᰵ ᰝᰩᰵ ᰞᰩᰵ ᰟᰩᰵ ᰠᰩᰵ ᰡᰩᰵ ᰢᰩᰵ ᰣᰩᰵ ᱍᰩᰵ ᱎᰩᰵ ᱏᰩᰵ ᰙ᰷ᰩᰵ ᰛ᰷ᰩᰵ ᰀᰤᰩᰵ ᰁᰤᰩᰵ ᰂᰤᰩᰵ ᰃᰤᰩᰵ ᰄᰤᰩᰵ ᰅᰤᰩᰵ ᰊᰤᰩᰵ ᰋᰤᰩᰵ ᰌᰤᰩᰵ ᰎᰤᰩᰵ ᰏᰤᰩᰵ ᰐᰤᰩᰵ ᰑᰤᰩᰵ ᰒᰤᰩᰵ ᰓᰤᰩᰵ ᰔᰤᰩᰵ ᰕᰤᰩᰵ ᰖᰤᰩᰵ ᰛᰤᰩᰵ ᰜᰤᰩᰵ ᰝᰤᰩᰵ ᰞᰤᰩᰵ ᰟᰤᰩᰵ ᰡᰤᰩᰵ ᰣᰤᰩᰵ ᰀᰥᰩᰵ ᰃᰥᰩᰵ ᰅᰥᰩᰵ ᰎᰥᰩᰵ ᰑᰥᰩᰵ ᰓᰥᰩᰵ ᰕᰥᰩᰵ ᰝᰥᰩᰵ ᰀ᰷ᰥᰩᰵ ᰃ᰷ᰥᰩᰵ ᰝ᰷ᰥᰩᰵ ᰀᰥᰤᰩᰵ ᰃᰥᰤᰩᰵ ᰅᰥᰤᰩᰵ ᰎᰥᰤᰩᰵ ᰑᰥᰤᰩᰵ ᰓᰥᰤᰩᰵ ᰕᰥᰤᰩᰵ ᰝᰥᰤᰩᰵ </w:t>
       </w:r>
     </w:p>
     <w:p>
@@ -27056,6 +27049,7 @@
         <w:pStyle w:val="Heading3"/>
       </w:pPr>
       <w:r>
+        <w:lastRenderedPageBreak/>
         <w:t>1c2b/1c35 (</w:t>
       </w:r>
       <w:r>
@@ -27092,11 +27086,7 @@
     </w:p>
     <w:p>
       <w:r>
-        <w:t xml:space="preserve">ᰀᰬᰵ ᰁᰬᰵ ᰂᰬᰵ ᰃᰬᰵ ᰄᰬᰵ ᰅᰬᰵ ᰆᰬᰵ ᰇᰬᰵ ᰈᰬᰵ ᰉᰬᰵ ᰊᰬᰵ ᰋᰬᰵ ᰌᰬᰵ ᰍᰬᰵ ᰎᰬᰵ ᰏᰬᰵ ᰐᰬᰵ ᰑᰬᰵ ᰒᰬᰵ ᰓᰬᰵ ᰔᰬᰵ ᰕᰬᰵ ᰖᰬᰵ ᰗᰬᰵ ᰘᰬᰵ ᰙᰬᰵ ᰚᰬᰵ ᰛᰬᰵ ᰜᰬᰵ ᰝᰬᰵ ᰞᰬᰵ ᰟᰬᰵ ᰠᰬᰵ ᰡᰬᰵ ᰢᰬᰵ ᰣᰬᰵ ᱍᰬᰵ ᱎᰬᰵ ᱏᰬᰵ ᰙ᰷ᰬᰵ ᰛ᰷ᰬᰵ ᰀᰤᰬᰵ ᰁᰤᰬᰵ ᰂᰤᰬᰵ ᰃᰤᰬᰵ ᰄᰤᰬᰵ ᰅᰤᰬᰵ ᰊᰤᰬᰵ ᰋᰤᰬᰵ ᰌᰤᰬᰵ ᰎᰤᰬᰵ ᰏᰤᰬᰵ ᰐᰤᰬᰵ ᰑᰤᰬᰵ ᰒᰤᰬᰵ </w:t>
-      </w:r>
-      <w:r>
-        <w:lastRenderedPageBreak/>
-        <w:t xml:space="preserve">ᰓᰤᰬᰵ ᰔᰤᰬᰵ ᰕᰤᰬᰵ ᰖᰤᰬᰵ ᰛᰤᰬᰵ ᰜᰤᰬᰵ ᰝᰤᰬᰵ ᰞᰤᰬᰵ ᰟᰤᰬᰵ ᰡᰤᰬᰵ ᰣᰤᰬᰵ ᰀᰥᰬᰵ ᰃᰥᰬᰵ ᰅᰥᰬᰵ ᰎᰥᰬᰵ ᰑᰥᰬᰵ ᰓᰥᰬᰵ ᰕᰥᰬᰵ ᰝᰥᰬᰵ ᰀ᰷ᰥᰬᰵ ᰃ᰷ᰥᰬᰵ ᰝ᰷ᰥᰬᰵ ᰀᰥᰤᰬᰵ ᰃᰥᰤᰬᰵ ᰅᰥᰤᰬᰵ ᰎᰥᰤᰬᰵ ᰑᰥᰤᰬᰵ ᰓᰥᰤᰬᰵ ᰕᰥᰤᰬᰵ ᰝᰥᰤᰬᰵ </w:t>
+        <w:t xml:space="preserve">ᰀᰬᰵ ᰁᰬᰵ ᰂᰬᰵ ᰃᰬᰵ ᰄᰬᰵ ᰅᰬᰵ ᰆᰬᰵ ᰇᰬᰵ ᰈᰬᰵ ᰉᰬᰵ ᰊᰬᰵ ᰋᰬᰵ ᰌᰬᰵ ᰍᰬᰵ ᰎᰬᰵ ᰏᰬᰵ ᰐᰬᰵ ᰑᰬᰵ ᰒᰬᰵ ᰓᰬᰵ ᰔᰬᰵ ᰕᰬᰵ ᰖᰬᰵ ᰗᰬᰵ ᰘᰬᰵ ᰙᰬᰵ ᰚᰬᰵ ᰛᰬᰵ ᰜᰬᰵ ᰝᰬᰵ ᰞᰬᰵ ᰟᰬᰵ ᰠᰬᰵ ᰡᰬᰵ ᰢᰬᰵ ᰣᰬᰵ ᱍᰬᰵ ᱎᰬᰵ ᱏᰬᰵ ᰙ᰷ᰬᰵ ᰛ᰷ᰬᰵ ᰀᰤᰬᰵ ᰁᰤᰬᰵ ᰂᰤᰬᰵ ᰃᰤᰬᰵ ᰄᰤᰬᰵ ᰅᰤᰬᰵ ᰊᰤᰬᰵ ᰋᰤᰬᰵ ᰌᰤᰬᰵ ᰎᰤᰬᰵ ᰏᰤᰬᰵ ᰐᰤᰬᰵ ᰑᰤᰬᰵ ᰒᰤᰬᰵ ᰓᰤᰬᰵ ᰔᰤᰬᰵ ᰕᰤᰬᰵ ᰖᰤᰬᰵ ᰛᰤᰬᰵ ᰜᰤᰬᰵ ᰝᰤᰬᰵ ᰞᰤᰬᰵ ᰟᰤᰬᰵ ᰡᰤᰬᰵ ᰣᰤᰬᰵ ᰀᰥᰬᰵ ᰃᰥᰬᰵ ᰅᰥᰬᰵ ᰎᰥᰬᰵ ᰑᰥᰬᰵ ᰓᰥᰬᰵ ᰕᰥᰬᰵ ᰝᰥᰬᰵ ᰀ᰷ᰥᰬᰵ ᰃ᰷ᰥᰬᰵ ᰝ᰷ᰥᰬᰵ ᰀᰥᰤᰬᰵ ᰃᰥᰤᰬᰵ ᰅᰥᰤᰬᰵ ᰎᰥᰤᰬᰵ ᰑᰥᰤᰬᰵ ᰓᰥᰤᰬᰵ ᰕᰥᰤᰬᰵ ᰝᰥᰤᰬᰵ </w:t>
       </w:r>
     </w:p>
     <w:p>
@@ -27142,7 +27132,11 @@
     </w:p>
     <w:p>
       <w:r>
-        <w:t xml:space="preserve">ᰀᰧᰶ ᰁᰧᰶ ᰂᰧᰶ ᰃᰧᰶ ᰄᰧᰶ ᰅᰧᰶ ᰆᰧᰶ ᰇᰧᰶ ᰈᰧᰶ ᰉᰧᰶ ᰊᰧᰶ ᰋᰧᰶ ᰌᰧᰶ ᰍᰧᰶ ᰎᰧᰶ ᰏᰧᰶ ᰐᰧᰶ ᰑᰧᰶ ᰒᰧᰶ ᰓᰧᰶ ᰔᰧᰶ ᰕᰧᰶ ᰖᰧᰶ ᰗᰧᰶ ᰘᰧᰶ ᰙᰧᰶ ᰚᰧᰶ ᰛᰧᰶ ᰜᰧᰶ ᰝᰧᰶ ᰞᰧᰶ ᰟᰧᰶ ᰠᰧᰶ ᰡᰧᰶ ᰢᰧᰶ ᰣᰧᰶ ᱍᰧᰶ ᱎᰧᰶ ᱏᰧᰶ ᰙ᰷ᰧᰶ ᰛ᰷ᰧᰶ ᰀᰤᰧᰶ ᰁᰤᰧᰶ ᰂᰤᰧᰶ ᰃᰤᰧᰶ ᰄᰤᰧᰶ ᰅᰤᰧᰶ ᰊᰤᰧᰶ ᰋᰤᰧᰶ ᰌᰤᰧᰶ ᰎᰤᰧᰶ ᰏᰤᰧᰶ ᰐᰤᰧᰶ ᰑᰤᰧᰶ ᰒᰤᰧᰶ ᰓᰤᰧᰶ ᰔᰤᰧᰶ ᰕᰤᰧᰶ ᰖᰤᰧᰶ ᰛᰤᰧᰶ ᰜᰤᰧᰶ ᰝᰤᰧᰶ ᰞᰤᰧᰶ ᰟᰤᰧᰶ ᰡᰤᰧᰶ ᰣᰤᰧᰶ ᰀᰥᰧᰶ ᰃᰥᰧᰶ ᰅᰥᰧᰶ ᰎᰥᰧᰶ ᰑᰥᰧᰶ ᰓᰥᰧᰶ ᰕᰥᰧᰶ ᰝᰥᰧᰶ ᰀ᰷ᰥᰧᰶ ᰃ᰷ᰥᰧᰶ ᰝ᰷ᰥᰧᰶ ᰀᰥᰤᰧᰶ ᰃᰥᰤᰧᰶ ᰅᰥᰤᰧᰶ ᰎᰥᰤᰧᰶ ᰑᰥᰤᰧᰶ ᰓᰥᰤᰧᰶ ᰕᰥᰤᰧᰶ ᰝᰥᰤᰧᰶ </w:t>
+        <w:t xml:space="preserve">ᰀᰧᰶ ᰁᰧᰶ ᰂᰧᰶ ᰃᰧᰶ ᰄᰧᰶ ᰅᰧᰶ ᰆᰧᰶ ᰇᰧᰶ ᰈᰧᰶ ᰉᰧᰶ ᰊᰧᰶ ᰋᰧᰶ ᰌᰧᰶ ᰍᰧᰶ ᰎᰧᰶ ᰏᰧᰶ ᰐᰧᰶ ᰑᰧᰶ ᰒᰧᰶ ᰓᰧᰶ ᰔᰧᰶ ᰕᰧᰶ ᰖᰧᰶ ᰗᰧᰶ ᰘᰧᰶ ᰙᰧᰶ ᰚᰧᰶ ᰛᰧᰶ ᰜᰧᰶ ᰝᰧᰶ ᰞᰧᰶ ᰟᰧᰶ ᰠᰧᰶ ᰡᰧᰶ ᰢᰧᰶ ᰣᰧᰶ ᱍᰧᰶ ᱎᰧᰶ ᱏᰧᰶ ᰙ᰷ᰧᰶ ᰛ᰷ᰧᰶ ᰀᰤᰧᰶ ᰁᰤᰧᰶ ᰂᰤᰧᰶ ᰃᰤᰧᰶ ᰄᰤᰧᰶ ᰅᰤᰧᰶ ᰊᰤᰧᰶ ᰋᰤᰧᰶ ᰌᰤᰧᰶ ᰎᰤᰧᰶ ᰏᰤᰧᰶ </w:t>
+      </w:r>
+      <w:r>
+        <w:lastRenderedPageBreak/>
+        <w:t xml:space="preserve">ᰐᰤᰧᰶ ᰑᰤᰧᰶ ᰒᰤᰧᰶ ᰓᰤᰧᰶ ᰔᰤᰧᰶ ᰕᰤᰧᰶ ᰖᰤᰧᰶ ᰛᰤᰧᰶ ᰜᰤᰧᰶ ᰝᰤᰧᰶ ᰞᰤᰧᰶ ᰟᰤᰧᰶ ᰡᰤᰧᰶ ᰣᰤᰧᰶ ᰀᰥᰧᰶ ᰃᰥᰧᰶ ᰅᰥᰧᰶ ᰎᰥᰧᰶ ᰑᰥᰧᰶ ᰓᰥᰧᰶ ᰕᰥᰧᰶ ᰝᰥᰧᰶ ᰀ᰷ᰥᰧᰶ ᰃ᰷ᰥᰧᰶ ᰝ᰷ᰥᰧᰶ ᰀᰥᰤᰧᰶ ᰃᰥᰤᰧᰶ ᰅᰥᰤᰧᰶ ᰎᰥᰤᰧᰶ ᰑᰥᰤᰧᰶ ᰓᰥᰤᰧᰶ ᰕᰥᰤᰧᰶ ᰝᰥᰤᰧᰶ </w:t>
       </w:r>
     </w:p>
     <w:p>
@@ -27270,7 +27264,6 @@
         <w:pStyle w:val="Heading3"/>
       </w:pPr>
       <w:r>
-        <w:lastRenderedPageBreak/>
         <w:t>1c2c (below) 1c36 (above)</w:t>
       </w:r>
     </w:p>
@@ -28342,6 +28335,7 @@
         <w:pStyle w:val="Heading3"/>
       </w:pPr>
       <w:r>
+        <w:lastRenderedPageBreak/>
         <w:t>1C2F L (above) 1c36 (above)</w:t>
       </w:r>
     </w:p>
@@ -30402,7 +30396,6 @@
         <w:pStyle w:val="Heading3"/>
       </w:pPr>
       <w:r>
-        <w:lastRenderedPageBreak/>
         <w:t>1C31 P (above) 1c36 (above)</w:t>
       </w:r>
     </w:p>
@@ -33493,6 +33486,7 @@
         <w:pStyle w:val="Heading3"/>
       </w:pPr>
       <w:r>
+        <w:lastRenderedPageBreak/>
         <w:t>1C34 Nyin-do (left) 1c36 (above)</w:t>
       </w:r>
     </w:p>
@@ -34255,7 +34249,6 @@
         <w:t xml:space="preserve">ᰶ </w:t>
       </w:r>
       <w:r>
-        <w:lastRenderedPageBreak/>
         <w:t>ᱏᰵ</w:t>
       </w:r>
       <w:r>
@@ -35511,6 +35504,7 @@
         <w:t xml:space="preserve">ᰶ </w:t>
       </w:r>
       <w:r>
+        <w:lastRenderedPageBreak/>
         <w:t>ᰃᰥᰧᰭ</w:t>
       </w:r>
       <w:r>
@@ -35782,7 +35776,6 @@
         <w:pStyle w:val="Heading3"/>
       </w:pPr>
       <w:r>
-        <w:lastRenderedPageBreak/>
         <w:t>1c2c (below) 1c2d (above)</w:t>
       </w:r>
       <w:r>
@@ -36900,6 +36893,7 @@
         <w:pStyle w:val="Heading3"/>
       </w:pPr>
       <w:r>
+        <w:lastRenderedPageBreak/>
         <w:t>1c28 (</w:t>
       </w:r>
       <w:r>
@@ -37135,7 +37129,6 @@
         <w:pStyle w:val="Heading3"/>
       </w:pPr>
       <w:r>
-        <w:lastRenderedPageBreak/>
         <w:t>1c26 (</w:t>
       </w:r>
       <w:r>
@@ -38259,6 +38252,7 @@
         <w:pStyle w:val="Heading3"/>
       </w:pPr>
       <w:r>
+        <w:lastRenderedPageBreak/>
         <w:t>1c29 (</w:t>
       </w:r>
       <w:r>
@@ -38453,7 +38447,6 @@
         <w:pStyle w:val="Heading3"/>
       </w:pPr>
       <w:r>
-        <w:lastRenderedPageBreak/>
         <w:t>1c26 (</w:t>
       </w:r>
       <w:r>
@@ -39627,6 +39620,7 @@
         <w:pStyle w:val="Heading3"/>
       </w:pPr>
       <w:r>
+        <w:lastRenderedPageBreak/>
         <w:t>1c2a (</w:t>
       </w:r>
       <w:r>
@@ -39771,7 +39765,6 @@
         <w:pStyle w:val="Heading3"/>
       </w:pPr>
       <w:r>
-        <w:lastRenderedPageBreak/>
         <w:t>1c26 (</w:t>
       </w:r>
       <w:r>
@@ -40986,6 +40979,7 @@
         <w:pStyle w:val="Heading3"/>
       </w:pPr>
       <w:r>
+        <w:lastRenderedPageBreak/>
         <w:t>1c2b (</w:t>
       </w:r>
       <w:r>
@@ -41080,7 +41074,6 @@
         <w:pStyle w:val="Heading3"/>
       </w:pPr>
       <w:r>
-        <w:lastRenderedPageBreak/>
         <w:t>1c26 (</w:t>
       </w:r>
       <w:r>
@@ -42354,6 +42347,7 @@
         <w:pStyle w:val="Heading3"/>
       </w:pPr>
       <w:r>
+        <w:lastRenderedPageBreak/>
         <w:t>1c2c (below)</w:t>
       </w:r>
       <w:r>
@@ -42398,7 +42392,6 @@
         <w:pStyle w:val="Heading3"/>
       </w:pPr>
       <w:r>
-        <w:lastRenderedPageBreak/>
         <w:t>1c26 (</w:t>
       </w:r>
       <w:r>
@@ -43716,6 +43709,7 @@
         <w:pStyle w:val="Heading3"/>
       </w:pPr>
       <w:r>
+        <w:lastRenderedPageBreak/>
         <w:t xml:space="preserve">1C34 </w:t>
       </w:r>
       <w:r>
@@ -43749,7 +43743,6 @@
         <w:pStyle w:val="Heading3"/>
       </w:pPr>
       <w:r>
-        <w:lastRenderedPageBreak/>
         <w:t>1C26/1C35 (</w:t>
       </w:r>
       <w:r>
@@ -45006,6 +44999,7 @@
         <w:pStyle w:val="Heading3"/>
       </w:pPr>
       <w:r>
+        <w:lastRenderedPageBreak/>
         <w:t>1c2c/1c35</w:t>
       </w:r>
       <w:r>
@@ -45103,14 +45097,11 @@
         <w:lastRenderedPageBreak/>
         <w:t>ᰛᰩᰵᰀᰪᰱᰠᰴ ᰠᰦ ᰀ᰷ᰥᰫᰛᰬ ᰃᰪᰰ ᰆᰦ ᰀᰦᰳᰣᰦᰱ ᰅᰫᰰᰃᰦᰳ ᰿᱄᱁᰿ ᰀᰦᰒᰧᰭᰶᰍᰪ ᰙᰫᰭᰡᰴ ᰀᰦᰒᰧᰭᰶᰍᰪ ᰕᰙᰫᰭᰡᰴ ᰣᰨᰜᰨᰮ ᰠᰦᰭᰆᰧᰵᰶ ᰕᰅᰫᰰ ᰀᰦᰳᰍᰪ ᰣᰦᰋᰨᰵ ᰝᰥᰫᰱ ᰃᰴ ᰃᰪᰰᰍᰪ ᰝᰥᰫᰱ ᰃᰦᰳ ᰿᱄᱂᰿ ᰣᰦᰍᰩᰮ ᰃᰨ ᰕᰂᰪᰰᰡᰨᰜᰤᰩᰭᰣᰦᰮ ᰿᱄᱃᰿ ᰝᰩ ᰕᰂᰪᰰ ᰜᰧᰍᰪ ᰕᰅᰫᰰ ᰿᱄᱄᰿ ᰝᰩ ᰛᰩᰵ ᰚᰦᰵᰍᰬ ᰜᰫᰮᰀᰪᰱ ᰿᱄᱅᰿ ᰃᰨ ᰛᰩᰵ ᰃᰨ ᰛᰩᰵᰀᰪᰱᰌᰨ ᰿᱄᱆᰿ ᰣᰦᰌᰨᰠᰦ ᰀᰫᰕᰧᰵᰶ ᰡᰫ ᰿᱄᱇᰿ ᰀᰠᰪᰠᰦ ᰣᰦᰣᰧᰶᰊᰦᰕᰧᰳᰶ ᰛᰩᰵᰀᰪᰱ ᰿᱄᱈᰿ ᰝᰩ ᰛᰩᰵᰀᰪᰱ ᰡᰫᰕᰦᰳᰍᰬ ᰎᰧ ᰛᰩᰵᰀᰪᰱ ᰕᰃᰨᰰ ᰃᰴ ᰿᱄᱉᰿ ᰣᰦᰍᰩᰮᰠᰦ ᰀᰫᰕᰧᰵᰶ ᰡᰫ ᰃᰩ ᰿᱅᱀᰿ ᰀᰠᰪᰠᰦ ᰣᰩᰵᰕᰧᰳᰶ ᰛᰩᰵᰀᰪᰱ ᰿᱅᱁᰿ ᰣᰦᰍᰩᰮᰠᰦ ᰀᰫᰕᰧᰵᰶ ᰃᰨ ᰠᰛᰩᰵᰌᰨ ᰌᰤᰨᰕ ᰿᱅᱂᰿ ᰝᰩᰍᰪ ᰀᰠᰪᰠᰦ ᰀᰫᰕᰧᰵᰶ ᰠᰛᰩᰵᰌᰨ ᰚᰮᰶᰓᰫ ᰝᰩ ᰣᰦᰆᰦᰜᰦ ᰃᰬᰭ ᰃᰦᰳ ᰛᰩᰵ ᰕᰦᰚᰬᰯ ᰠᰪᰭᰌᰪᰮᰀᰦ ᰿᱅᱃᰿ ᰀᰦᰚᰫ ᰣᰦᰜᰩᰵ ᰣᰦᰜᰨᰮ ᰓᰦᰮᰍᰪ ᰕᰅᰫᰰ ᰿᱅᱄᰿ ᰀᰤᰩᰵᰀᰦ ᰅᰭᰶ ᰃᰦᰳ ᰛᰩᰵᰀᰪᰱᰠᰴ ᰠᰓᰦᰠᰓᰦ ᰗᰩᰮᰣᰦᰮ ᰠᰓᰦ ᰓᰥᰦᰮᰣᰦᰮ ᰿᱅᱅᰿ ᰣᰦᰜᰩᰵ ᰝᰩ ᰃᰨ ᰕᰚᰰᰶ ᰜᰧᰍᰪ ᰕᰜᰧᰰᰶ ᰿᱅᱆᰿ ᰀᰦᰚᰫ ᰀᰨᰲᰍᰪ ᰜᰩᰮᰍᰪ ᰛᰩᰵᰀᰪᰱᰠᰦ ᰠᰦᰭᰗᰪᰮ ᰊᰤᰵᰶᰠᰦ ᰋᰤᰦᰭᰀᰦ ᰣᰦᰕᰫᰠᰦ ᰌᰫᰵᰃᰧᰳᰶ ᰜᰦ ᰗᰪᰮᰀᰦ ᰣᰦᰓᰥᰤᰦᰵ ᰕ ᰀᰤᰩᰯᰍᰬᰀᰦ ᰿᱅᱇᰿ ᰀᰦᰚᰫ ᰛᰩᰵᰀᰪᰱᰛᰬ ᰠᰦᰓᰦᰍᰪ ᰣᰧᰳᰶ ᰿᱅᱈᰿ ᰆᰫᰍᰪ ᰿᱅᱉᰿ ᰝᰩ ᰋᰤᰦᰭᰣᰦᰮ ᰿᱆᱀᰿ ᰣᰨᰛᰬ ᰃᰨ ᰣᰦᰕᰫᰓᰨᰍᰪ ᰀᰦᰮᰀᰦᰮ ᰌᰪᰰᰣᰦᰮᰋᰨᰍᰪ ᰜᰧ ᰕᰦ ᰿᱆᱁᰿ ᰀᰦᰚᰫ ᰛᰩᰵᰀᰪᰱᰠᰦ ᰊᰰᰶᰀᰦ ᰣᰦᰜᰨᰮ ᰙᰫᰭᰍᰪ ᰣᰦᰛᰤᰫᰮ ᰅᰫᰰᰍᰪ ᰿᱆᱂᰿ ᰀᰦᰚᰫ ᰊᰤᰵᰶ ᰃᰪᰰ ᰀᰤᰩᰵᰀᰦ ᰀᰨᰲᰀᰦ ᰿᱆᱃᰿ ᰅᰫᰰ ᰣᰦᰍᰩᰮ ᰀᰨᰲᰀᰦ ᰣᰦᰜᰩᰵ ᰿᰿</w:t>
       </w:r>
+      <w:bookmarkStart w:id="0" w:name="_GoBack"/>
+      <w:bookmarkEnd w:id="0"/>
     </w:p>
     <w:sectPr>
-      <w:headerReference w:type="even" r:id="rId7"/>
-      <w:headerReference w:type="default" r:id="rId8"/>
-      <w:footerReference w:type="even" r:id="rId9"/>
-      <w:footerReference w:type="default" r:id="rId10"/>
-      <w:headerReference w:type="first" r:id="rId11"/>
-      <w:footerReference w:type="first" r:id="rId12"/>
+      <w:footerReference w:type="default" r:id="rId7"/>
       <w:pgSz w:w="11906" w:h="16838"/>
       <w:pgMar w:top="1440" w:right="1080" w:bottom="1440" w:left="1080" w:header="0" w:footer="720" w:gutter="0"/>
       <w:cols w:space="720"/>
@@ -45141,16 +45132,6 @@
 </file>
 
 <file path=word/footer1.xml><?xml version="1.0" encoding="utf-8"?>
-<w:ftr xmlns:wpc="http://schemas.microsoft.com/office/word/2010/wordprocessingCanvas" xmlns:cx="http://schemas.microsoft.com/office/drawing/2014/chartex" xmlns:cx1="http://schemas.microsoft.com/office/drawing/2015/9/8/chartex" xmlns:mc="http://schemas.openxmlformats.org/markup-compatibility/2006" xmlns:o="urn:schemas-microsoft-com:office:office" xmlns:r="http://schemas.openxmlformats.org/officeDocument/2006/relationships" xmlns:m="http://schemas.openxmlformats.org/officeDocument/2006/math" xmlns:v="urn:schemas-microsoft-com:vml" xmlns:wp14="http://schemas.microsoft.com/office/word/2010/wordprocessingDrawing" xmlns:wp="http://schemas.openxmlformats.org/drawingml/2006/wordprocessingDrawing" xmlns:w10="urn:schemas-microsoft-com:office:word" xmlns:w="http://schemas.openxmlformats.org/wordprocessingml/2006/main" xmlns:w14="http://schemas.microsoft.com/office/word/2010/wordml" xmlns:w15="http://schemas.microsoft.com/office/word/2012/wordml" xmlns:w16se="http://schemas.microsoft.com/office/word/2015/wordml/symex" xmlns:wpg="http://schemas.microsoft.com/office/word/2010/wordprocessingGroup" xmlns:wpi="http://schemas.microsoft.com/office/word/2010/wordprocessingInk" xmlns:wne="http://schemas.microsoft.com/office/word/2006/wordml" xmlns:wps="http://schemas.microsoft.com/office/word/2010/wordprocessingShape" mc:Ignorable="w14 w15 w16se wp14">
-  <w:p>
-    <w:pPr>
-      <w:pStyle w:val="Footer"/>
-    </w:pPr>
-  </w:p>
-</w:ftr>
-</file>
-
-<file path=word/footer2.xml><?xml version="1.0" encoding="utf-8"?>
 <w:ftr xmlns:wpc="http://schemas.microsoft.com/office/word/2010/wordprocessingCanvas" xmlns:cx="http://schemas.microsoft.com/office/drawing/2014/chartex" xmlns:cx1="http://schemas.microsoft.com/office/drawing/2015/9/8/chartex" xmlns:mc="http://schemas.openxmlformats.org/markup-compatibility/2006" xmlns:o="urn:schemas-microsoft-com:office:office" xmlns:r="http://schemas.openxmlformats.org/officeDocument/2006/relationships" xmlns:m="http://schemas.openxmlformats.org/officeDocument/2006/math" xmlns:v="urn:schemas-microsoft-com:vml" xmlns:wp14="http://schemas.microsoft.com/office/word/2010/wordprocessingDrawing" xmlns:wp="http://schemas.openxmlformats.org/drawingml/2006/wordprocessingDrawing" xmlns:w10="urn:schemas-microsoft-com:office:word" xmlns:w="http://schemas.openxmlformats.org/wordprocessingml/2006/main" xmlns:w14="http://schemas.microsoft.com/office/word/2010/wordml" xmlns:w15="http://schemas.microsoft.com/office/word/2012/wordml" xmlns:w16se="http://schemas.microsoft.com/office/word/2015/wordml/symex" xmlns:wpg="http://schemas.microsoft.com/office/word/2010/wordprocessingGroup" xmlns:wpi="http://schemas.microsoft.com/office/word/2010/wordprocessingInk" xmlns:wne="http://schemas.microsoft.com/office/word/2006/wordml" xmlns:wps="http://schemas.microsoft.com/office/word/2010/wordprocessingShape" mc:Ignorable="w14 w15 w16se wp14">
   <w:p>
     <w:pPr>
@@ -45181,7 +45162,7 @@
         <w:szCs w:val="18"/>
         <w:lang w:val="en-US"/>
       </w:rPr>
-      <w:t>4</w:t>
+      <w:t>16</w:t>
     </w:r>
     <w:r>
       <w:rPr>
@@ -45197,17 +45178,23 @@
         <w:szCs w:val="18"/>
         <w:lang w:val="en-US"/>
       </w:rPr>
-      <w:t>October</w:t>
+      <w:t>May</w:t>
     </w:r>
-    <w:bookmarkStart w:id="0" w:name="_GoBack"/>
-    <w:bookmarkEnd w:id="0"/>
     <w:r>
       <w:rPr>
         <w:sz w:val="18"/>
         <w:szCs w:val="18"/>
         <w:lang w:val="en-US"/>
       </w:rPr>
-      <w:t xml:space="preserve"> 2019</w:t>
+      <w:t xml:space="preserve"> 20</w:t>
+    </w:r>
+    <w:r>
+      <w:rPr>
+        <w:sz w:val="18"/>
+        <w:szCs w:val="18"/>
+        <w:lang w:val="en-US"/>
+      </w:rPr>
+      <w:t>21</w:t>
     </w:r>
     <w:r>
       <w:rPr>
@@ -45253,7 +45240,7 @@
         <w:szCs w:val="18"/>
         <w:lang w:val="en-US"/>
       </w:rPr>
-      <w:t>33</w:t>
+      <w:t>35</w:t>
     </w:r>
     <w:r>
       <w:rPr>
@@ -45266,16 +45253,6 @@
 </w:ftr>
 </file>
 
-<file path=word/footer3.xml><?xml version="1.0" encoding="utf-8"?>
-<w:ftr xmlns:wpc="http://schemas.microsoft.com/office/word/2010/wordprocessingCanvas" xmlns:cx="http://schemas.microsoft.com/office/drawing/2014/chartex" xmlns:cx1="http://schemas.microsoft.com/office/drawing/2015/9/8/chartex" xmlns:mc="http://schemas.openxmlformats.org/markup-compatibility/2006" xmlns:o="urn:schemas-microsoft-com:office:office" xmlns:r="http://schemas.openxmlformats.org/officeDocument/2006/relationships" xmlns:m="http://schemas.openxmlformats.org/officeDocument/2006/math" xmlns:v="urn:schemas-microsoft-com:vml" xmlns:wp14="http://schemas.microsoft.com/office/word/2010/wordprocessingDrawing" xmlns:wp="http://schemas.openxmlformats.org/drawingml/2006/wordprocessingDrawing" xmlns:w10="urn:schemas-microsoft-com:office:word" xmlns:w="http://schemas.openxmlformats.org/wordprocessingml/2006/main" xmlns:w14="http://schemas.microsoft.com/office/word/2010/wordml" xmlns:w15="http://schemas.microsoft.com/office/word/2012/wordml" xmlns:w16se="http://schemas.microsoft.com/office/word/2015/wordml/symex" xmlns:wpg="http://schemas.microsoft.com/office/word/2010/wordprocessingGroup" xmlns:wpi="http://schemas.microsoft.com/office/word/2010/wordprocessingInk" xmlns:wne="http://schemas.microsoft.com/office/word/2006/wordml" xmlns:wps="http://schemas.microsoft.com/office/word/2010/wordprocessingShape" mc:Ignorable="w14 w15 w16se wp14">
-  <w:p>
-    <w:pPr>
-      <w:pStyle w:val="Footer"/>
-    </w:pPr>
-  </w:p>
-</w:ftr>
-</file>
-
 <file path=word/footnotes.xml><?xml version="1.0" encoding="utf-8"?>
 <w:footnotes xmlns:wpc="http://schemas.microsoft.com/office/word/2010/wordprocessingCanvas" xmlns:cx="http://schemas.microsoft.com/office/drawing/2014/chartex" xmlns:cx1="http://schemas.microsoft.com/office/drawing/2015/9/8/chartex" xmlns:mc="http://schemas.openxmlformats.org/markup-compatibility/2006" xmlns:o="urn:schemas-microsoft-com:office:office" xmlns:r="http://schemas.openxmlformats.org/officeDocument/2006/relationships" xmlns:m="http://schemas.openxmlformats.org/officeDocument/2006/math" xmlns:v="urn:schemas-microsoft-com:vml" xmlns:wp14="http://schemas.microsoft.com/office/word/2010/wordprocessingDrawing" xmlns:wp="http://schemas.openxmlformats.org/drawingml/2006/wordprocessingDrawing" xmlns:w10="urn:schemas-microsoft-com:office:word" xmlns:w="http://schemas.openxmlformats.org/wordprocessingml/2006/main" xmlns:w14="http://schemas.microsoft.com/office/word/2010/wordml" xmlns:w15="http://schemas.microsoft.com/office/word/2012/wordml" xmlns:w16se="http://schemas.microsoft.com/office/word/2015/wordml/symex" xmlns:wpg="http://schemas.microsoft.com/office/word/2010/wordprocessingGroup" xmlns:wpi="http://schemas.microsoft.com/office/word/2010/wordprocessingInk" xmlns:wne="http://schemas.microsoft.com/office/word/2006/wordml" xmlns:wps="http://schemas.microsoft.com/office/word/2010/wordprocessingShape" mc:Ignorable="w14 w15 w16se wp14">
   <w:footnote w:type="separator" w:id="-1">
@@ -45293,36 +45270,6 @@
     </w:p>
   </w:footnote>
 </w:footnotes>
-</file>
-
-<file path=word/header1.xml><?xml version="1.0" encoding="utf-8"?>
-<w:hdr xmlns:wpc="http://schemas.microsoft.com/office/word/2010/wordprocessingCanvas" xmlns:cx="http://schemas.microsoft.com/office/drawing/2014/chartex" xmlns:cx1="http://schemas.microsoft.com/office/drawing/2015/9/8/chartex" xmlns:mc="http://schemas.openxmlformats.org/markup-compatibility/2006" xmlns:o="urn:schemas-microsoft-com:office:office" xmlns:r="http://schemas.openxmlformats.org/officeDocument/2006/relationships" xmlns:m="http://schemas.openxmlformats.org/officeDocument/2006/math" xmlns:v="urn:schemas-microsoft-com:vml" xmlns:wp14="http://schemas.microsoft.com/office/word/2010/wordprocessingDrawing" xmlns:wp="http://schemas.openxmlformats.org/drawingml/2006/wordprocessingDrawing" xmlns:w10="urn:schemas-microsoft-com:office:word" xmlns:w="http://schemas.openxmlformats.org/wordprocessingml/2006/main" xmlns:w14="http://schemas.microsoft.com/office/word/2010/wordml" xmlns:w15="http://schemas.microsoft.com/office/word/2012/wordml" xmlns:w16se="http://schemas.microsoft.com/office/word/2015/wordml/symex" xmlns:wpg="http://schemas.microsoft.com/office/word/2010/wordprocessingGroup" xmlns:wpi="http://schemas.microsoft.com/office/word/2010/wordprocessingInk" xmlns:wne="http://schemas.microsoft.com/office/word/2006/wordml" xmlns:wps="http://schemas.microsoft.com/office/word/2010/wordprocessingShape" mc:Ignorable="w14 w15 w16se wp14">
-  <w:p>
-    <w:pPr>
-      <w:pStyle w:val="Header"/>
-    </w:pPr>
-  </w:p>
-</w:hdr>
-</file>
-
-<file path=word/header2.xml><?xml version="1.0" encoding="utf-8"?>
-<w:hdr xmlns:wpc="http://schemas.microsoft.com/office/word/2010/wordprocessingCanvas" xmlns:cx="http://schemas.microsoft.com/office/drawing/2014/chartex" xmlns:cx1="http://schemas.microsoft.com/office/drawing/2015/9/8/chartex" xmlns:mc="http://schemas.openxmlformats.org/markup-compatibility/2006" xmlns:o="urn:schemas-microsoft-com:office:office" xmlns:r="http://schemas.openxmlformats.org/officeDocument/2006/relationships" xmlns:m="http://schemas.openxmlformats.org/officeDocument/2006/math" xmlns:v="urn:schemas-microsoft-com:vml" xmlns:wp14="http://schemas.microsoft.com/office/word/2010/wordprocessingDrawing" xmlns:wp="http://schemas.openxmlformats.org/drawingml/2006/wordprocessingDrawing" xmlns:w10="urn:schemas-microsoft-com:office:word" xmlns:w="http://schemas.openxmlformats.org/wordprocessingml/2006/main" xmlns:w14="http://schemas.microsoft.com/office/word/2010/wordml" xmlns:w15="http://schemas.microsoft.com/office/word/2012/wordml" xmlns:w16se="http://schemas.microsoft.com/office/word/2015/wordml/symex" xmlns:wpg="http://schemas.microsoft.com/office/word/2010/wordprocessingGroup" xmlns:wpi="http://schemas.microsoft.com/office/word/2010/wordprocessingInk" xmlns:wne="http://schemas.microsoft.com/office/word/2006/wordml" xmlns:wps="http://schemas.microsoft.com/office/word/2010/wordprocessingShape" mc:Ignorable="w14 w15 w16se wp14">
-  <w:p>
-    <w:pPr>
-      <w:pStyle w:val="Header"/>
-    </w:pPr>
-  </w:p>
-</w:hdr>
-</file>
-
-<file path=word/header3.xml><?xml version="1.0" encoding="utf-8"?>
-<w:hdr xmlns:wpc="http://schemas.microsoft.com/office/word/2010/wordprocessingCanvas" xmlns:cx="http://schemas.microsoft.com/office/drawing/2014/chartex" xmlns:cx1="http://schemas.microsoft.com/office/drawing/2015/9/8/chartex" xmlns:mc="http://schemas.openxmlformats.org/markup-compatibility/2006" xmlns:o="urn:schemas-microsoft-com:office:office" xmlns:r="http://schemas.openxmlformats.org/officeDocument/2006/relationships" xmlns:m="http://schemas.openxmlformats.org/officeDocument/2006/math" xmlns:v="urn:schemas-microsoft-com:vml" xmlns:wp14="http://schemas.microsoft.com/office/word/2010/wordprocessingDrawing" xmlns:wp="http://schemas.openxmlformats.org/drawingml/2006/wordprocessingDrawing" xmlns:w10="urn:schemas-microsoft-com:office:word" xmlns:w="http://schemas.openxmlformats.org/wordprocessingml/2006/main" xmlns:w14="http://schemas.microsoft.com/office/word/2010/wordml" xmlns:w15="http://schemas.microsoft.com/office/word/2012/wordml" xmlns:w16se="http://schemas.microsoft.com/office/word/2015/wordml/symex" xmlns:wpg="http://schemas.microsoft.com/office/word/2010/wordprocessingGroup" xmlns:wpi="http://schemas.microsoft.com/office/word/2010/wordprocessingInk" xmlns:wne="http://schemas.microsoft.com/office/word/2006/wordml" xmlns:wps="http://schemas.microsoft.com/office/word/2010/wordprocessingShape" mc:Ignorable="w14 w15 w16se wp14">
-  <w:p>
-    <w:pPr>
-      <w:pStyle w:val="Header"/>
-    </w:pPr>
-  </w:p>
-</w:hdr>
 </file>
 
 <file path=word/styles.xml><?xml version="1.0" encoding="utf-8"?>
@@ -46350,7 +46297,7 @@
 </file>
 
 <file path=customXml/itemProps1.xml><?xml version="1.0" encoding="utf-8"?>
-<ds:datastoreItem xmlns:ds="http://schemas.openxmlformats.org/officeDocument/2006/customXml" ds:itemID="{715CE6D4-4C66-4744-8EEF-406055BAA33E}">
+<ds:datastoreItem xmlns:ds="http://schemas.openxmlformats.org/officeDocument/2006/customXml" ds:itemID="{E4FC3CE8-3E94-4049-B470-24AE4B3B593F}">
   <ds:schemaRefs>
     <ds:schemaRef ds:uri="http://schemas.openxmlformats.org/officeDocument/2006/bibliography"/>
   </ds:schemaRefs>

</xml_diff>